<commit_message>
Part 2 - A Done
</commit_message>
<xml_diff>
--- a/Project-03/docs/saraf-yudhoatmojo.docx
+++ b/Project-03/docs/saraf-yudhoatmojo.docx
@@ -143,10 +143,7 @@
         <w:t xml:space="preserve">we </w:t>
       </w:r>
       <w:r>
-        <w:t xml:space="preserve">can use for this project. We proposed to do an explorative analysis on the curated </w:t>
-      </w:r>
-      <w:r>
-        <w:t xml:space="preserve">IMDb dataset. Based on our naïve search of the IMDb curated dataset, </w:t>
+        <w:t xml:space="preserve">can use for this project. We proposed to do an explorative analysis on the curated IMDb dataset. Based on our naïve search of the IMDb curated dataset, </w:t>
       </w:r>
       <w:r>
         <w:rPr>
@@ -443,8 +440,6 @@
       <w:r>
         <w:t>Following are the details about the Software design, NoSQL – Database, and the tools that we have used in the developing the Project – 3.</w:t>
       </w:r>
-      <w:bookmarkStart w:id="0" w:name="_GoBack"/>
-      <w:bookmarkEnd w:id="0"/>
     </w:p>
     <w:p>
       <w:pPr>
@@ -467,14 +462,7 @@
           <w:i/>
           <w:sz w:val="20"/>
         </w:rPr>
-        <w:t>S</w:t>
-      </w:r>
-      <w:r>
-        <w:rPr>
-          <w:i/>
-          <w:sz w:val="20"/>
-        </w:rPr>
-        <w:t>oftware Design and NoSQL-</w:t>
+        <w:t>Software Design and NoSQL-</w:t>
       </w:r>
       <w:r>
         <w:rPr>
@@ -510,25 +498,146 @@
       <w:pPr>
         <w:pStyle w:val="BodyText"/>
         <w:spacing w:before="121"/>
-        <w:ind w:left="127" w:right="104" w:firstLine="427"/>
+        <w:ind w:left="126" w:right="104" w:firstLine="289"/>
         <w:jc w:val="both"/>
       </w:pPr>
       <w:r>
-        <w:t>W</w:t>
-      </w:r>
-      <w:r>
-        <w:t>e proposed to develop a light-weight web-based application. Our project will mainly use Python programming language, and Flask micro-framework as the scaffolding for developing the web-based application. We</w:t>
-      </w:r>
-      <w:r>
-        <w:t xml:space="preserve"> will also use MongoDB as the DBMS for managing and storing the curated IMDb dataset.</w:t>
+        <w:t>We propose to store the curated dataset in MongoDB DBMS. We would preprocess the curated dataset in a way so that it is a good fit to store it in MongoDB.</w:t>
       </w:r>
     </w:p>
     <w:p>
       <w:pPr>
         <w:pStyle w:val="BodyText"/>
-        <w:rPr>
-          <w:sz w:val="22"/>
-        </w:rPr>
+        <w:spacing w:before="121"/>
+        <w:ind w:left="126" w:right="104" w:firstLine="289"/>
+        <w:jc w:val="both"/>
+      </w:pPr>
+      <w:r>
+        <w:t>In the application layer, we will use Python programming language for performing the analysis stated in Section I. Python programming language will be used to retrieve data from MongoDB and transform the data into the needed format for the analysis.</w:t>
+      </w:r>
+    </w:p>
+    <w:p>
+      <w:pPr>
+        <w:pStyle w:val="BodyText"/>
+        <w:spacing w:before="121"/>
+        <w:ind w:left="126" w:right="104" w:firstLine="289"/>
+        <w:jc w:val="both"/>
+      </w:pPr>
+      <w:r>
+        <w:t>After retrieving the data using the python, we have used the HTML, CSS and JavaScript to represent the data in user friendly manner with the proper GUI. Also the top layer of the HTML, gives user the provision to give the input to the application by either selecting year, selecting genre, sliding the lower and upper bound of the IMDB Score etc.</w:t>
+      </w:r>
+    </w:p>
+    <w:p>
+      <w:pPr>
+        <w:pStyle w:val="BodyText"/>
+        <w:spacing w:before="121"/>
+        <w:ind w:left="126" w:right="104" w:firstLine="289"/>
+        <w:jc w:val="both"/>
+      </w:pPr>
+      <w:r>
+        <w:t>To wrap the whole project, we will wrap the project in the form of web-based application. We may use micro-framework Flask as the scaffolding for developing this web-based application.</w:t>
+      </w:r>
+    </w:p>
+    <w:p>
+      <w:pPr>
+        <w:pStyle w:val="BodyText"/>
+        <w:spacing w:before="121"/>
+        <w:ind w:left="126" w:right="104" w:firstLine="289"/>
+        <w:jc w:val="both"/>
+      </w:pPr>
+      <w:r>
+        <w:t>Also on top of all this we have used Microsoft Excel to clean the data from the Null and invalid values. We have done following things to clean and purify the data:</w:t>
+      </w:r>
+    </w:p>
+    <w:p>
+      <w:pPr>
+        <w:pStyle w:val="BodyText"/>
+        <w:numPr>
+          <w:ilvl w:val="0"/>
+          <w:numId w:val="5"/>
+        </w:numPr>
+        <w:spacing w:before="121"/>
+        <w:ind w:right="104"/>
+        <w:jc w:val="both"/>
+      </w:pPr>
+      <w:r>
+        <w:t>For the Null values in the column with Number as Data type, we have filled it with Average of the column.</w:t>
+      </w:r>
+    </w:p>
+    <w:p>
+      <w:pPr>
+        <w:pStyle w:val="BodyText"/>
+        <w:numPr>
+          <w:ilvl w:val="0"/>
+          <w:numId w:val="5"/>
+        </w:numPr>
+        <w:spacing w:before="121"/>
+        <w:ind w:right="104"/>
+        <w:jc w:val="both"/>
+      </w:pPr>
+      <w:r>
+        <w:t xml:space="preserve">For the Columns of Revenue, we have generated the random number between the specific </w:t>
+      </w:r>
+      <w:r>
+        <w:t>ranges</w:t>
+      </w:r>
+      <w:r>
+        <w:t xml:space="preserve"> to </w:t>
+      </w:r>
+      <w:r>
+        <w:t>fill out</w:t>
+      </w:r>
+      <w:r>
+        <w:t xml:space="preserve"> null values.</w:t>
+      </w:r>
+    </w:p>
+    <w:p>
+      <w:pPr>
+        <w:pStyle w:val="BodyText"/>
+        <w:numPr>
+          <w:ilvl w:val="0"/>
+          <w:numId w:val="5"/>
+        </w:numPr>
+        <w:spacing w:before="121"/>
+        <w:ind w:right="104"/>
+        <w:jc w:val="both"/>
+      </w:pPr>
+      <w:r>
+        <w:t xml:space="preserve">Use of Excel formulas to trim and remove </w:t>
+      </w:r>
+      <w:r>
+        <w:t>the</w:t>
+      </w:r>
+      <w:bookmarkStart w:id="0" w:name="_GoBack"/>
+      <w:bookmarkEnd w:id="0"/>
+      <w:r>
+        <w:t xml:space="preserve"> </w:t>
+      </w:r>
+      <w:r>
+        <w:t>unnecessary blanks spaces in between the words and at the end.</w:t>
+      </w:r>
+    </w:p>
+    <w:p>
+      <w:pPr>
+        <w:pStyle w:val="BodyText"/>
+        <w:numPr>
+          <w:ilvl w:val="0"/>
+          <w:numId w:val="5"/>
+        </w:numPr>
+        <w:spacing w:before="121"/>
+        <w:ind w:right="104"/>
+        <w:jc w:val="both"/>
+      </w:pPr>
+      <w:r>
+        <w:t>For null values in the columns with the string datatype we have replace it with the dummy string.</w:t>
+      </w:r>
+    </w:p>
+    <w:p>
+      <w:pPr>
+        <w:pStyle w:val="BodyText"/>
+        <w:spacing w:before="121"/>
+        <w:ind w:left="415" w:right="104"/>
+        <w:jc w:val="both"/>
       </w:pPr>
     </w:p>
     <w:p>
@@ -560,11 +669,78 @@
       <w:pPr>
         <w:pStyle w:val="BodyText"/>
         <w:spacing w:before="59" w:line="230" w:lineRule="auto"/>
+      </w:pPr>
+    </w:p>
+    <w:p>
+      <w:pPr>
+        <w:pStyle w:val="BodyText"/>
+        <w:spacing w:before="59" w:line="230" w:lineRule="auto"/>
+        <w:ind w:firstLine="126"/>
+      </w:pPr>
+      <w:r>
+        <w:t xml:space="preserve">The following are supported queries </w:t>
+      </w:r>
+      <w:r>
+        <w:t xml:space="preserve">and functionalities that we have </w:t>
+      </w:r>
+      <w:r>
+        <w:t>implement</w:t>
+      </w:r>
+      <w:r>
+        <w:t>ed in the Project</w:t>
+      </w:r>
+      <w:r>
+        <w:t>:</w:t>
+      </w:r>
+    </w:p>
+    <w:p>
+      <w:pPr>
+        <w:pStyle w:val="BodyText"/>
+        <w:spacing w:before="59" w:line="230" w:lineRule="auto"/>
         <w:ind w:left="410" w:firstLine="4"/>
       </w:pPr>
-      <w:r>
-        <w:t>The following are supported queries and functionalities that we are planning to implement:</w:t>
-      </w:r>
+    </w:p>
+    <w:p>
+      <w:pPr>
+        <w:pStyle w:val="BodyText"/>
+        <w:spacing w:before="59" w:line="230" w:lineRule="auto"/>
+        <w:ind w:left="410" w:firstLine="4"/>
+      </w:pPr>
+    </w:p>
+    <w:p>
+      <w:pPr>
+        <w:pStyle w:val="BodyText"/>
+        <w:spacing w:before="59" w:line="230" w:lineRule="auto"/>
+        <w:ind w:left="410" w:firstLine="4"/>
+      </w:pPr>
+    </w:p>
+    <w:p>
+      <w:pPr>
+        <w:pStyle w:val="BodyText"/>
+        <w:spacing w:before="59" w:line="230" w:lineRule="auto"/>
+        <w:ind w:left="410" w:firstLine="4"/>
+      </w:pPr>
+    </w:p>
+    <w:p>
+      <w:pPr>
+        <w:pStyle w:val="BodyText"/>
+        <w:spacing w:before="59" w:line="230" w:lineRule="auto"/>
+        <w:ind w:left="410" w:firstLine="4"/>
+      </w:pPr>
+    </w:p>
+    <w:p>
+      <w:pPr>
+        <w:pStyle w:val="BodyText"/>
+        <w:spacing w:before="59" w:line="230" w:lineRule="auto"/>
+        <w:ind w:left="410" w:firstLine="4"/>
+      </w:pPr>
+    </w:p>
+    <w:p>
+      <w:pPr>
+        <w:pStyle w:val="BodyText"/>
+        <w:spacing w:before="59" w:line="230" w:lineRule="auto"/>
+        <w:ind w:left="410" w:firstLine="4"/>
+      </w:pPr>
     </w:p>
     <w:p>
       <w:pPr>
@@ -587,13 +763,7 @@
         <w:rPr>
           <w:sz w:val="20"/>
         </w:rPr>
-        <w:t>List of movies yea</w:t>
-      </w:r>
-      <w:r>
-        <w:rPr>
-          <w:sz w:val="20"/>
-        </w:rPr>
-        <w:t>rly (basic</w:t>
+        <w:t>List of movies yearly (basic</w:t>
       </w:r>
       <w:r>
         <w:rPr>
@@ -697,6 +867,409 @@
     </w:p>
     <w:p>
       <w:pPr>
+        <w:tabs>
+          <w:tab w:val="left" w:pos="1135"/>
+          <w:tab w:val="left" w:pos="1136"/>
+        </w:tabs>
+        <w:spacing w:before="117" w:line="228" w:lineRule="auto"/>
+        <w:ind w:right="104"/>
+        <w:rPr>
+          <w:sz w:val="20"/>
+        </w:rPr>
+      </w:pPr>
+    </w:p>
+    <w:p>
+      <w:pPr>
+        <w:tabs>
+          <w:tab w:val="left" w:pos="1135"/>
+          <w:tab w:val="left" w:pos="1136"/>
+        </w:tabs>
+        <w:spacing w:before="117" w:line="228" w:lineRule="auto"/>
+        <w:ind w:right="104"/>
+        <w:rPr>
+          <w:sz w:val="20"/>
+        </w:rPr>
+      </w:pPr>
+    </w:p>
+    <w:p>
+      <w:pPr>
+        <w:tabs>
+          <w:tab w:val="left" w:pos="1135"/>
+          <w:tab w:val="left" w:pos="1136"/>
+        </w:tabs>
+        <w:spacing w:before="117" w:line="228" w:lineRule="auto"/>
+        <w:ind w:right="104"/>
+        <w:rPr>
+          <w:sz w:val="20"/>
+        </w:rPr>
+      </w:pPr>
+    </w:p>
+    <w:p>
+      <w:pPr>
+        <w:tabs>
+          <w:tab w:val="left" w:pos="1135"/>
+          <w:tab w:val="left" w:pos="1136"/>
+        </w:tabs>
+        <w:spacing w:before="117" w:line="228" w:lineRule="auto"/>
+        <w:ind w:right="104"/>
+        <w:rPr>
+          <w:sz w:val="20"/>
+        </w:rPr>
+      </w:pPr>
+    </w:p>
+    <w:p>
+      <w:pPr>
+        <w:tabs>
+          <w:tab w:val="left" w:pos="1135"/>
+          <w:tab w:val="left" w:pos="1136"/>
+        </w:tabs>
+        <w:spacing w:before="117" w:line="228" w:lineRule="auto"/>
+        <w:ind w:right="104"/>
+        <w:rPr>
+          <w:sz w:val="20"/>
+        </w:rPr>
+      </w:pPr>
+    </w:p>
+    <w:p>
+      <w:pPr>
+        <w:tabs>
+          <w:tab w:val="left" w:pos="1135"/>
+          <w:tab w:val="left" w:pos="1136"/>
+        </w:tabs>
+        <w:spacing w:before="117" w:line="228" w:lineRule="auto"/>
+        <w:ind w:right="104"/>
+        <w:rPr>
+          <w:sz w:val="20"/>
+        </w:rPr>
+      </w:pPr>
+    </w:p>
+    <w:p>
+      <w:pPr>
+        <w:tabs>
+          <w:tab w:val="left" w:pos="1135"/>
+          <w:tab w:val="left" w:pos="1136"/>
+        </w:tabs>
+        <w:spacing w:before="117" w:line="228" w:lineRule="auto"/>
+        <w:ind w:right="104"/>
+        <w:rPr>
+          <w:sz w:val="20"/>
+        </w:rPr>
+      </w:pPr>
+    </w:p>
+    <w:p>
+      <w:pPr>
+        <w:tabs>
+          <w:tab w:val="left" w:pos="1135"/>
+          <w:tab w:val="left" w:pos="1136"/>
+        </w:tabs>
+        <w:spacing w:before="117" w:line="228" w:lineRule="auto"/>
+        <w:ind w:right="104"/>
+        <w:rPr>
+          <w:sz w:val="20"/>
+        </w:rPr>
+      </w:pPr>
+    </w:p>
+    <w:p>
+      <w:pPr>
+        <w:tabs>
+          <w:tab w:val="left" w:pos="1135"/>
+          <w:tab w:val="left" w:pos="1136"/>
+        </w:tabs>
+        <w:spacing w:before="117" w:line="228" w:lineRule="auto"/>
+        <w:ind w:right="104"/>
+        <w:rPr>
+          <w:sz w:val="20"/>
+        </w:rPr>
+      </w:pPr>
+    </w:p>
+    <w:p>
+      <w:pPr>
+        <w:tabs>
+          <w:tab w:val="left" w:pos="1135"/>
+          <w:tab w:val="left" w:pos="1136"/>
+        </w:tabs>
+        <w:spacing w:before="117" w:line="228" w:lineRule="auto"/>
+        <w:ind w:right="104"/>
+        <w:rPr>
+          <w:sz w:val="20"/>
+        </w:rPr>
+      </w:pPr>
+    </w:p>
+    <w:p>
+      <w:pPr>
+        <w:tabs>
+          <w:tab w:val="left" w:pos="1135"/>
+          <w:tab w:val="left" w:pos="1136"/>
+        </w:tabs>
+        <w:spacing w:before="117" w:line="228" w:lineRule="auto"/>
+        <w:ind w:right="104"/>
+        <w:rPr>
+          <w:sz w:val="20"/>
+        </w:rPr>
+      </w:pPr>
+    </w:p>
+    <w:p>
+      <w:pPr>
+        <w:tabs>
+          <w:tab w:val="left" w:pos="1135"/>
+          <w:tab w:val="left" w:pos="1136"/>
+        </w:tabs>
+        <w:spacing w:before="117" w:line="228" w:lineRule="auto"/>
+        <w:ind w:right="104"/>
+        <w:rPr>
+          <w:sz w:val="20"/>
+        </w:rPr>
+      </w:pPr>
+    </w:p>
+    <w:p>
+      <w:pPr>
+        <w:tabs>
+          <w:tab w:val="left" w:pos="1135"/>
+          <w:tab w:val="left" w:pos="1136"/>
+        </w:tabs>
+        <w:spacing w:before="117" w:line="228" w:lineRule="auto"/>
+        <w:ind w:right="104"/>
+        <w:rPr>
+          <w:sz w:val="20"/>
+        </w:rPr>
+      </w:pPr>
+    </w:p>
+    <w:p>
+      <w:pPr>
+        <w:tabs>
+          <w:tab w:val="left" w:pos="1135"/>
+          <w:tab w:val="left" w:pos="1136"/>
+        </w:tabs>
+        <w:spacing w:before="117" w:line="228" w:lineRule="auto"/>
+        <w:ind w:right="104"/>
+        <w:rPr>
+          <w:sz w:val="20"/>
+        </w:rPr>
+      </w:pPr>
+    </w:p>
+    <w:p>
+      <w:pPr>
+        <w:tabs>
+          <w:tab w:val="left" w:pos="1135"/>
+          <w:tab w:val="left" w:pos="1136"/>
+        </w:tabs>
+        <w:spacing w:before="117" w:line="228" w:lineRule="auto"/>
+        <w:ind w:right="104"/>
+        <w:rPr>
+          <w:sz w:val="20"/>
+        </w:rPr>
+      </w:pPr>
+    </w:p>
+    <w:p>
+      <w:pPr>
+        <w:tabs>
+          <w:tab w:val="left" w:pos="1135"/>
+          <w:tab w:val="left" w:pos="1136"/>
+        </w:tabs>
+        <w:spacing w:before="117" w:line="228" w:lineRule="auto"/>
+        <w:ind w:right="104"/>
+        <w:rPr>
+          <w:sz w:val="20"/>
+        </w:rPr>
+      </w:pPr>
+    </w:p>
+    <w:p>
+      <w:pPr>
+        <w:tabs>
+          <w:tab w:val="left" w:pos="1135"/>
+          <w:tab w:val="left" w:pos="1136"/>
+        </w:tabs>
+        <w:spacing w:before="117" w:line="228" w:lineRule="auto"/>
+        <w:ind w:right="104"/>
+        <w:rPr>
+          <w:sz w:val="20"/>
+        </w:rPr>
+      </w:pPr>
+    </w:p>
+    <w:p>
+      <w:pPr>
+        <w:tabs>
+          <w:tab w:val="left" w:pos="1135"/>
+          <w:tab w:val="left" w:pos="1136"/>
+        </w:tabs>
+        <w:spacing w:before="117" w:line="228" w:lineRule="auto"/>
+        <w:ind w:right="104"/>
+        <w:rPr>
+          <w:sz w:val="20"/>
+        </w:rPr>
+      </w:pPr>
+    </w:p>
+    <w:p>
+      <w:pPr>
+        <w:tabs>
+          <w:tab w:val="left" w:pos="1135"/>
+          <w:tab w:val="left" w:pos="1136"/>
+        </w:tabs>
+        <w:spacing w:before="117" w:line="228" w:lineRule="auto"/>
+        <w:ind w:right="104"/>
+        <w:rPr>
+          <w:sz w:val="20"/>
+        </w:rPr>
+      </w:pPr>
+    </w:p>
+    <w:p>
+      <w:pPr>
+        <w:tabs>
+          <w:tab w:val="left" w:pos="1135"/>
+          <w:tab w:val="left" w:pos="1136"/>
+        </w:tabs>
+        <w:spacing w:before="117" w:line="228" w:lineRule="auto"/>
+        <w:ind w:right="104"/>
+        <w:rPr>
+          <w:sz w:val="20"/>
+        </w:rPr>
+      </w:pPr>
+    </w:p>
+    <w:p>
+      <w:pPr>
+        <w:tabs>
+          <w:tab w:val="left" w:pos="1135"/>
+          <w:tab w:val="left" w:pos="1136"/>
+        </w:tabs>
+        <w:spacing w:before="117" w:line="228" w:lineRule="auto"/>
+        <w:ind w:right="104"/>
+        <w:rPr>
+          <w:sz w:val="20"/>
+        </w:rPr>
+      </w:pPr>
+    </w:p>
+    <w:p>
+      <w:pPr>
+        <w:tabs>
+          <w:tab w:val="left" w:pos="1135"/>
+          <w:tab w:val="left" w:pos="1136"/>
+        </w:tabs>
+        <w:spacing w:before="117" w:line="228" w:lineRule="auto"/>
+        <w:ind w:right="104"/>
+        <w:rPr>
+          <w:sz w:val="20"/>
+        </w:rPr>
+      </w:pPr>
+    </w:p>
+    <w:p>
+      <w:pPr>
+        <w:tabs>
+          <w:tab w:val="left" w:pos="1135"/>
+          <w:tab w:val="left" w:pos="1136"/>
+        </w:tabs>
+        <w:spacing w:before="117" w:line="228" w:lineRule="auto"/>
+        <w:ind w:right="104"/>
+        <w:rPr>
+          <w:sz w:val="20"/>
+        </w:rPr>
+      </w:pPr>
+    </w:p>
+    <w:p>
+      <w:pPr>
+        <w:tabs>
+          <w:tab w:val="left" w:pos="1135"/>
+          <w:tab w:val="left" w:pos="1136"/>
+        </w:tabs>
+        <w:spacing w:before="117" w:line="228" w:lineRule="auto"/>
+        <w:ind w:right="104"/>
+        <w:rPr>
+          <w:sz w:val="20"/>
+        </w:rPr>
+      </w:pPr>
+    </w:p>
+    <w:p>
+      <w:pPr>
+        <w:tabs>
+          <w:tab w:val="left" w:pos="1135"/>
+          <w:tab w:val="left" w:pos="1136"/>
+        </w:tabs>
+        <w:spacing w:before="117" w:line="228" w:lineRule="auto"/>
+        <w:ind w:right="104"/>
+        <w:rPr>
+          <w:sz w:val="20"/>
+        </w:rPr>
+      </w:pPr>
+    </w:p>
+    <w:p>
+      <w:pPr>
+        <w:tabs>
+          <w:tab w:val="left" w:pos="1135"/>
+          <w:tab w:val="left" w:pos="1136"/>
+        </w:tabs>
+        <w:spacing w:before="117" w:line="228" w:lineRule="auto"/>
+        <w:ind w:right="104"/>
+        <w:rPr>
+          <w:sz w:val="20"/>
+        </w:rPr>
+      </w:pPr>
+    </w:p>
+    <w:p>
+      <w:pPr>
+        <w:tabs>
+          <w:tab w:val="left" w:pos="1135"/>
+          <w:tab w:val="left" w:pos="1136"/>
+        </w:tabs>
+        <w:spacing w:before="117" w:line="228" w:lineRule="auto"/>
+        <w:ind w:right="104"/>
+        <w:rPr>
+          <w:sz w:val="20"/>
+        </w:rPr>
+      </w:pPr>
+    </w:p>
+    <w:p>
+      <w:pPr>
+        <w:tabs>
+          <w:tab w:val="left" w:pos="1135"/>
+          <w:tab w:val="left" w:pos="1136"/>
+        </w:tabs>
+        <w:spacing w:before="117" w:line="228" w:lineRule="auto"/>
+        <w:ind w:right="104"/>
+        <w:rPr>
+          <w:sz w:val="20"/>
+        </w:rPr>
+      </w:pPr>
+    </w:p>
+    <w:p>
+      <w:pPr>
+        <w:tabs>
+          <w:tab w:val="left" w:pos="1135"/>
+          <w:tab w:val="left" w:pos="1136"/>
+        </w:tabs>
+        <w:spacing w:before="117" w:line="228" w:lineRule="auto"/>
+        <w:ind w:right="104"/>
+        <w:rPr>
+          <w:sz w:val="20"/>
+        </w:rPr>
+      </w:pPr>
+    </w:p>
+    <w:p>
+      <w:pPr>
+        <w:tabs>
+          <w:tab w:val="left" w:pos="1135"/>
+          <w:tab w:val="left" w:pos="1136"/>
+        </w:tabs>
+        <w:spacing w:before="117" w:line="228" w:lineRule="auto"/>
+        <w:ind w:right="104"/>
+        <w:rPr>
+          <w:sz w:val="20"/>
+        </w:rPr>
+      </w:pPr>
+    </w:p>
+    <w:p>
+      <w:pPr>
+        <w:tabs>
+          <w:tab w:val="left" w:pos="1135"/>
+          <w:tab w:val="left" w:pos="1136"/>
+        </w:tabs>
+        <w:spacing w:before="117" w:line="228" w:lineRule="auto"/>
+        <w:ind w:right="104"/>
+        <w:rPr>
+          <w:sz w:val="20"/>
+        </w:rPr>
+      </w:pPr>
+    </w:p>
+    <w:p>
+      <w:pPr>
         <w:pStyle w:val="ListParagraph"/>
         <w:numPr>
           <w:ilvl w:val="1"/>
@@ -844,7 +1417,13 @@
         <w:rPr>
           <w:sz w:val="20"/>
         </w:rPr>
-        <w:t>Correlation analysis between movie rating and movie</w:t>
+        <w:t xml:space="preserve">Correlation analysis between movie rating and </w:t>
+      </w:r>
+      <w:r>
+        <w:rPr>
+          <w:sz w:val="20"/>
+        </w:rPr>
+        <w:t>movie</w:t>
       </w:r>
       <w:r>
         <w:rPr>
@@ -1227,55 +1806,7 @@
         <w:rPr>
           <w:sz w:val="16"/>
         </w:rPr>
-        <w:t>help.imdb.com/article/</w:t>
-      </w:r>
-      <w:proofErr w:type="spellStart"/>
-      <w:r>
-        <w:rPr>
-          <w:sz w:val="16"/>
-        </w:rPr>
-        <w:t>imdb</w:t>
-      </w:r>
-      <w:proofErr w:type="spellEnd"/>
-      <w:r>
-        <w:rPr>
-          <w:sz w:val="16"/>
-        </w:rPr>
-        <w:t>/general-infor</w:t>
-      </w:r>
-      <w:r>
-        <w:rPr>
-          <w:sz w:val="16"/>
-        </w:rPr>
-        <w:t xml:space="preserve">mation/what-is- </w:t>
-      </w:r>
-      <w:proofErr w:type="spellStart"/>
-      <w:r>
-        <w:rPr>
-          <w:sz w:val="16"/>
-        </w:rPr>
-        <w:t>imdb</w:t>
-      </w:r>
-      <w:proofErr w:type="spellEnd"/>
-      <w:r>
-        <w:rPr>
-          <w:sz w:val="16"/>
-        </w:rPr>
-        <w:t>/G836CY29Z4SGNMK5</w:t>
-      </w:r>
-      <w:proofErr w:type="gramStart"/>
-      <w:r>
-        <w:rPr>
-          <w:sz w:val="16"/>
-        </w:rPr>
-        <w:t>?ref</w:t>
-      </w:r>
-      <w:proofErr w:type="gramEnd"/>
-      <w:r>
-        <w:rPr>
-          <w:sz w:val="16"/>
-        </w:rPr>
-        <w:t>_=helpart_nav_1#.</w:t>
+        <w:t>help.imdb.com/article/imdb/general-information/what-is- imdb/G836CY29Z4SGNMK5?ref_=helpart_nav_1#.</w:t>
       </w:r>
     </w:p>
     <w:p>
@@ -1295,19 +1826,11 @@
           <w:sz w:val="16"/>
         </w:rPr>
       </w:pPr>
-      <w:proofErr w:type="spellStart"/>
-      <w:r>
-        <w:rPr>
-          <w:sz w:val="16"/>
-        </w:rPr>
-        <w:t>Promptcloud</w:t>
-      </w:r>
-      <w:proofErr w:type="spellEnd"/>
-      <w:r>
-        <w:rPr>
-          <w:sz w:val="16"/>
-        </w:rPr>
-        <w:t>.</w:t>
+      <w:r>
+        <w:rPr>
+          <w:sz w:val="16"/>
+        </w:rPr>
+        <w:t>Promptcloud.</w:t>
       </w:r>
       <w:r>
         <w:rPr>
@@ -1433,21 +1956,12 @@
         </w:rPr>
         <w:t xml:space="preserve"> </w:t>
       </w:r>
-      <w:proofErr w:type="spellStart"/>
-      <w:r>
-        <w:rPr>
-          <w:sz w:val="16"/>
-        </w:rPr>
-        <w:t>Promptcloud</w:t>
-      </w:r>
-      <w:proofErr w:type="spellEnd"/>
-      <w:r>
-        <w:rPr>
-          <w:sz w:val="16"/>
-        </w:rPr>
-        <w:t xml:space="preserve">.” </w:t>
-      </w:r>
-      <w:proofErr w:type="spellStart"/>
+      <w:r>
+        <w:rPr>
+          <w:sz w:val="16"/>
+        </w:rPr>
+        <w:t xml:space="preserve">Promptcloud.” </w:t>
+      </w:r>
       <w:r>
         <w:rPr>
           <w:i/>
@@ -1455,7 +1969,6 @@
         </w:rPr>
         <w:t>Data.world</w:t>
       </w:r>
-      <w:proofErr w:type="spellEnd"/>
       <w:r>
         <w:rPr>
           <w:sz w:val="16"/>
@@ -1522,21 +2035,12 @@
           </w:cols>
         </w:sectPr>
       </w:pPr>
-      <w:proofErr w:type="spellStart"/>
-      <w:r>
-        <w:rPr>
-          <w:sz w:val="16"/>
-        </w:rPr>
-        <w:t>Yueming</w:t>
-      </w:r>
-      <w:proofErr w:type="spellEnd"/>
-      <w:r>
-        <w:rPr>
-          <w:sz w:val="16"/>
-        </w:rPr>
-        <w:t xml:space="preserve">. “IMDB 5000 Movie Dataset.” </w:t>
-      </w:r>
-      <w:proofErr w:type="spellStart"/>
+      <w:r>
+        <w:rPr>
+          <w:sz w:val="16"/>
+        </w:rPr>
+        <w:t xml:space="preserve">Yueming. “IMDB 5000 Movie Dataset.” </w:t>
+      </w:r>
       <w:r>
         <w:rPr>
           <w:i/>
@@ -1544,7 +2048,6 @@
         </w:rPr>
         <w:t>Kaggle</w:t>
       </w:r>
-      <w:proofErr w:type="spellEnd"/>
       <w:r>
         <w:rPr>
           <w:sz w:val="16"/>
@@ -1571,31 +2074,26 @@
     <w:p>
       <w:pPr>
         <w:pStyle w:val="BodyText"/>
+        <w:spacing w:before="121"/>
+        <w:ind w:left="126" w:right="104"/>
+        <w:jc w:val="both"/>
       </w:pPr>
     </w:p>
     <w:p>
       <w:pPr>
         <w:pStyle w:val="BodyText"/>
+        <w:spacing w:before="121"/>
+        <w:ind w:left="126" w:right="104"/>
+        <w:jc w:val="both"/>
       </w:pPr>
     </w:p>
     <w:p>
       <w:pPr>
         <w:pStyle w:val="BodyText"/>
-      </w:pPr>
-    </w:p>
-    <w:p>
-      <w:pPr>
-        <w:pStyle w:val="BodyText"/>
-        <w:tabs>
-          <w:tab w:val="left" w:pos="3375"/>
-        </w:tabs>
-        <w:rPr>
-          <w:sz w:val="16"/>
-        </w:rPr>
-      </w:pPr>
-      <w:r>
-        <w:tab/>
-      </w:r>
+        <w:spacing w:before="121"/>
+        <w:ind w:left="126" w:right="104"/>
+        <w:jc w:val="both"/>
+      </w:pPr>
     </w:p>
     <w:sectPr>
       <w:type w:val="continuous"/>
@@ -1766,6 +2264,232 @@
     </w:lvl>
   </w:abstractNum>
   <w:abstractNum w:abstractNumId="1" w15:restartNumberingAfterBreak="0">
+    <w:nsid w:val="24BA3B72"/>
+    <w:multiLevelType w:val="hybridMultilevel"/>
+    <w:tmpl w:val="72A235DA"/>
+    <w:lvl w:ilvl="0" w:tplc="40090001">
+      <w:start w:val="1"/>
+      <w:numFmt w:val="bullet"/>
+      <w:lvlText w:val=""/>
+      <w:lvlJc w:val="left"/>
+      <w:pPr>
+        <w:ind w:left="1135" w:hanging="360"/>
+      </w:pPr>
+      <w:rPr>
+        <w:rFonts w:ascii="Symbol" w:hAnsi="Symbol" w:hint="default"/>
+      </w:rPr>
+    </w:lvl>
+    <w:lvl w:ilvl="1" w:tplc="40090003" w:tentative="1">
+      <w:start w:val="1"/>
+      <w:numFmt w:val="bullet"/>
+      <w:lvlText w:val="o"/>
+      <w:lvlJc w:val="left"/>
+      <w:pPr>
+        <w:ind w:left="1855" w:hanging="360"/>
+      </w:pPr>
+      <w:rPr>
+        <w:rFonts w:ascii="Courier New" w:hAnsi="Courier New" w:cs="Courier New" w:hint="default"/>
+      </w:rPr>
+    </w:lvl>
+    <w:lvl w:ilvl="2" w:tplc="40090005" w:tentative="1">
+      <w:start w:val="1"/>
+      <w:numFmt w:val="bullet"/>
+      <w:lvlText w:val=""/>
+      <w:lvlJc w:val="left"/>
+      <w:pPr>
+        <w:ind w:left="2575" w:hanging="360"/>
+      </w:pPr>
+      <w:rPr>
+        <w:rFonts w:ascii="Wingdings" w:hAnsi="Wingdings" w:hint="default"/>
+      </w:rPr>
+    </w:lvl>
+    <w:lvl w:ilvl="3" w:tplc="40090001" w:tentative="1">
+      <w:start w:val="1"/>
+      <w:numFmt w:val="bullet"/>
+      <w:lvlText w:val=""/>
+      <w:lvlJc w:val="left"/>
+      <w:pPr>
+        <w:ind w:left="3295" w:hanging="360"/>
+      </w:pPr>
+      <w:rPr>
+        <w:rFonts w:ascii="Symbol" w:hAnsi="Symbol" w:hint="default"/>
+      </w:rPr>
+    </w:lvl>
+    <w:lvl w:ilvl="4" w:tplc="40090003" w:tentative="1">
+      <w:start w:val="1"/>
+      <w:numFmt w:val="bullet"/>
+      <w:lvlText w:val="o"/>
+      <w:lvlJc w:val="left"/>
+      <w:pPr>
+        <w:ind w:left="4015" w:hanging="360"/>
+      </w:pPr>
+      <w:rPr>
+        <w:rFonts w:ascii="Courier New" w:hAnsi="Courier New" w:cs="Courier New" w:hint="default"/>
+      </w:rPr>
+    </w:lvl>
+    <w:lvl w:ilvl="5" w:tplc="40090005" w:tentative="1">
+      <w:start w:val="1"/>
+      <w:numFmt w:val="bullet"/>
+      <w:lvlText w:val=""/>
+      <w:lvlJc w:val="left"/>
+      <w:pPr>
+        <w:ind w:left="4735" w:hanging="360"/>
+      </w:pPr>
+      <w:rPr>
+        <w:rFonts w:ascii="Wingdings" w:hAnsi="Wingdings" w:hint="default"/>
+      </w:rPr>
+    </w:lvl>
+    <w:lvl w:ilvl="6" w:tplc="40090001" w:tentative="1">
+      <w:start w:val="1"/>
+      <w:numFmt w:val="bullet"/>
+      <w:lvlText w:val=""/>
+      <w:lvlJc w:val="left"/>
+      <w:pPr>
+        <w:ind w:left="5455" w:hanging="360"/>
+      </w:pPr>
+      <w:rPr>
+        <w:rFonts w:ascii="Symbol" w:hAnsi="Symbol" w:hint="default"/>
+      </w:rPr>
+    </w:lvl>
+    <w:lvl w:ilvl="7" w:tplc="40090003" w:tentative="1">
+      <w:start w:val="1"/>
+      <w:numFmt w:val="bullet"/>
+      <w:lvlText w:val="o"/>
+      <w:lvlJc w:val="left"/>
+      <w:pPr>
+        <w:ind w:left="6175" w:hanging="360"/>
+      </w:pPr>
+      <w:rPr>
+        <w:rFonts w:ascii="Courier New" w:hAnsi="Courier New" w:cs="Courier New" w:hint="default"/>
+      </w:rPr>
+    </w:lvl>
+    <w:lvl w:ilvl="8" w:tplc="40090005" w:tentative="1">
+      <w:start w:val="1"/>
+      <w:numFmt w:val="bullet"/>
+      <w:lvlText w:val=""/>
+      <w:lvlJc w:val="left"/>
+      <w:pPr>
+        <w:ind w:left="6895" w:hanging="360"/>
+      </w:pPr>
+      <w:rPr>
+        <w:rFonts w:ascii="Wingdings" w:hAnsi="Wingdings" w:hint="default"/>
+      </w:rPr>
+    </w:lvl>
+  </w:abstractNum>
+  <w:abstractNum w:abstractNumId="2" w15:restartNumberingAfterBreak="0">
+    <w:nsid w:val="2C090B3A"/>
+    <w:multiLevelType w:val="hybridMultilevel"/>
+    <w:tmpl w:val="C64C0E0A"/>
+    <w:lvl w:ilvl="0" w:tplc="40090001">
+      <w:start w:val="1"/>
+      <w:numFmt w:val="bullet"/>
+      <w:lvlText w:val=""/>
+      <w:lvlJc w:val="left"/>
+      <w:pPr>
+        <w:ind w:left="775" w:hanging="360"/>
+      </w:pPr>
+      <w:rPr>
+        <w:rFonts w:ascii="Symbol" w:hAnsi="Symbol" w:hint="default"/>
+      </w:rPr>
+    </w:lvl>
+    <w:lvl w:ilvl="1" w:tplc="40090003" w:tentative="1">
+      <w:start w:val="1"/>
+      <w:numFmt w:val="bullet"/>
+      <w:lvlText w:val="o"/>
+      <w:lvlJc w:val="left"/>
+      <w:pPr>
+        <w:ind w:left="1495" w:hanging="360"/>
+      </w:pPr>
+      <w:rPr>
+        <w:rFonts w:ascii="Courier New" w:hAnsi="Courier New" w:cs="Courier New" w:hint="default"/>
+      </w:rPr>
+    </w:lvl>
+    <w:lvl w:ilvl="2" w:tplc="40090005" w:tentative="1">
+      <w:start w:val="1"/>
+      <w:numFmt w:val="bullet"/>
+      <w:lvlText w:val=""/>
+      <w:lvlJc w:val="left"/>
+      <w:pPr>
+        <w:ind w:left="2215" w:hanging="360"/>
+      </w:pPr>
+      <w:rPr>
+        <w:rFonts w:ascii="Wingdings" w:hAnsi="Wingdings" w:hint="default"/>
+      </w:rPr>
+    </w:lvl>
+    <w:lvl w:ilvl="3" w:tplc="40090001" w:tentative="1">
+      <w:start w:val="1"/>
+      <w:numFmt w:val="bullet"/>
+      <w:lvlText w:val=""/>
+      <w:lvlJc w:val="left"/>
+      <w:pPr>
+        <w:ind w:left="2935" w:hanging="360"/>
+      </w:pPr>
+      <w:rPr>
+        <w:rFonts w:ascii="Symbol" w:hAnsi="Symbol" w:hint="default"/>
+      </w:rPr>
+    </w:lvl>
+    <w:lvl w:ilvl="4" w:tplc="40090003" w:tentative="1">
+      <w:start w:val="1"/>
+      <w:numFmt w:val="bullet"/>
+      <w:lvlText w:val="o"/>
+      <w:lvlJc w:val="left"/>
+      <w:pPr>
+        <w:ind w:left="3655" w:hanging="360"/>
+      </w:pPr>
+      <w:rPr>
+        <w:rFonts w:ascii="Courier New" w:hAnsi="Courier New" w:cs="Courier New" w:hint="default"/>
+      </w:rPr>
+    </w:lvl>
+    <w:lvl w:ilvl="5" w:tplc="40090005" w:tentative="1">
+      <w:start w:val="1"/>
+      <w:numFmt w:val="bullet"/>
+      <w:lvlText w:val=""/>
+      <w:lvlJc w:val="left"/>
+      <w:pPr>
+        <w:ind w:left="4375" w:hanging="360"/>
+      </w:pPr>
+      <w:rPr>
+        <w:rFonts w:ascii="Wingdings" w:hAnsi="Wingdings" w:hint="default"/>
+      </w:rPr>
+    </w:lvl>
+    <w:lvl w:ilvl="6" w:tplc="40090001" w:tentative="1">
+      <w:start w:val="1"/>
+      <w:numFmt w:val="bullet"/>
+      <w:lvlText w:val=""/>
+      <w:lvlJc w:val="left"/>
+      <w:pPr>
+        <w:ind w:left="5095" w:hanging="360"/>
+      </w:pPr>
+      <w:rPr>
+        <w:rFonts w:ascii="Symbol" w:hAnsi="Symbol" w:hint="default"/>
+      </w:rPr>
+    </w:lvl>
+    <w:lvl w:ilvl="7" w:tplc="40090003" w:tentative="1">
+      <w:start w:val="1"/>
+      <w:numFmt w:val="bullet"/>
+      <w:lvlText w:val="o"/>
+      <w:lvlJc w:val="left"/>
+      <w:pPr>
+        <w:ind w:left="5815" w:hanging="360"/>
+      </w:pPr>
+      <w:rPr>
+        <w:rFonts w:ascii="Courier New" w:hAnsi="Courier New" w:cs="Courier New" w:hint="default"/>
+      </w:rPr>
+    </w:lvl>
+    <w:lvl w:ilvl="8" w:tplc="40090005" w:tentative="1">
+      <w:start w:val="1"/>
+      <w:numFmt w:val="bullet"/>
+      <w:lvlText w:val=""/>
+      <w:lvlJc w:val="left"/>
+      <w:pPr>
+        <w:ind w:left="6535" w:hanging="360"/>
+      </w:pPr>
+      <w:rPr>
+        <w:rFonts w:ascii="Wingdings" w:hAnsi="Wingdings" w:hint="default"/>
+      </w:rPr>
+    </w:lvl>
+  </w:abstractNum>
+  <w:abstractNum w:abstractNumId="3" w15:restartNumberingAfterBreak="0">
     <w:nsid w:val="6FF676F9"/>
     <w:multiLevelType w:val="hybridMultilevel"/>
     <w:tmpl w:val="FD72A750"/>
@@ -1883,7 +2607,7 @@
       </w:rPr>
     </w:lvl>
   </w:abstractNum>
-  <w:abstractNum w:abstractNumId="2" w15:restartNumberingAfterBreak="0">
+  <w:abstractNum w:abstractNumId="4" w15:restartNumberingAfterBreak="0">
     <w:nsid w:val="7F430337"/>
     <w:multiLevelType w:val="hybridMultilevel"/>
     <w:tmpl w:val="1BA4A302"/>
@@ -2005,13 +2729,19 @@
     </w:lvl>
   </w:abstractNum>
   <w:num w:numId="1">
-    <w:abstractNumId w:val="1"/>
+    <w:abstractNumId w:val="3"/>
   </w:num>
   <w:num w:numId="2">
-    <w:abstractNumId w:val="2"/>
+    <w:abstractNumId w:val="4"/>
   </w:num>
   <w:num w:numId="3">
     <w:abstractNumId w:val="0"/>
+  </w:num>
+  <w:num w:numId="4">
+    <w:abstractNumId w:val="1"/>
+  </w:num>
+  <w:num w:numId="5">
+    <w:abstractNumId w:val="2"/>
   </w:num>
 </w:numbering>
 </file>

</xml_diff>

<commit_message>
Report done till question 5
</commit_message>
<xml_diff>
--- a/Project-03/docs/saraf-yudhoatmojo.docx
+++ b/Project-03/docs/saraf-yudhoatmojo.docx
@@ -608,8 +608,6 @@
       <w:r>
         <w:t>the</w:t>
       </w:r>
-      <w:bookmarkStart w:id="0" w:name="_GoBack"/>
-      <w:bookmarkEnd w:id="0"/>
       <w:r>
         <w:t xml:space="preserve"> </w:t>
       </w:r>
@@ -634,14 +632,6 @@
     </w:p>
     <w:p>
       <w:pPr>
-        <w:pStyle w:val="BodyText"/>
-        <w:spacing w:before="121"/>
-        <w:ind w:left="415" w:right="104"/>
-        <w:jc w:val="both"/>
-      </w:pPr>
-    </w:p>
-    <w:p>
-      <w:pPr>
         <w:pStyle w:val="ListParagraph"/>
         <w:numPr>
           <w:ilvl w:val="0"/>
@@ -662,84 +652,1552 @@
           <w:i/>
           <w:sz w:val="20"/>
         </w:rPr>
-        <w:t>Supported Queries</w:t>
-      </w:r>
-    </w:p>
-    <w:p>
-      <w:pPr>
-        <w:pStyle w:val="BodyText"/>
-        <w:spacing w:before="59" w:line="230" w:lineRule="auto"/>
-      </w:pPr>
+        <w:t>Data Import Process in the MongoDB Database</w:t>
+      </w:r>
     </w:p>
     <w:p>
       <w:pPr>
         <w:pStyle w:val="BodyText"/>
         <w:spacing w:before="59" w:line="230" w:lineRule="auto"/>
         <w:ind w:firstLine="126"/>
-      </w:pPr>
-      <w:r>
-        <w:t xml:space="preserve">The following are supported queries </w:t>
-      </w:r>
-      <w:r>
-        <w:t xml:space="preserve">and functionalities that we have </w:t>
-      </w:r>
-      <w:r>
-        <w:t>implement</w:t>
-      </w:r>
-      <w:r>
-        <w:t>ed in the Project</w:t>
-      </w:r>
-      <w:r>
-        <w:t>:</w:t>
-      </w:r>
+        <w:jc w:val="both"/>
+      </w:pPr>
     </w:p>
     <w:p>
       <w:pPr>
         <w:pStyle w:val="BodyText"/>
         <w:spacing w:before="59" w:line="230" w:lineRule="auto"/>
-        <w:ind w:left="410" w:firstLine="4"/>
-      </w:pPr>
+        <w:ind w:firstLine="126"/>
+        <w:jc w:val="both"/>
+      </w:pPr>
+      <w:r>
+        <w:t>As mentioned earlier, we have used the dataset [3], so we have imported it using a following command into the MongoDB Database.</w:t>
+      </w:r>
     </w:p>
     <w:p>
       <w:pPr>
         <w:pStyle w:val="BodyText"/>
         <w:spacing w:before="59" w:line="230" w:lineRule="auto"/>
-        <w:ind w:left="410" w:firstLine="4"/>
+        <w:jc w:val="both"/>
       </w:pPr>
     </w:p>
     <w:p>
       <w:pPr>
         <w:pStyle w:val="BodyText"/>
         <w:spacing w:before="59" w:line="230" w:lineRule="auto"/>
-        <w:ind w:left="410" w:firstLine="4"/>
-      </w:pPr>
+        <w:jc w:val="both"/>
+        <w:rPr>
+          <w:b/>
+        </w:rPr>
+      </w:pPr>
+      <w:r>
+        <w:rPr>
+          <w:b/>
+        </w:rPr>
+        <w:t>Command:</w:t>
+      </w:r>
     </w:p>
     <w:p>
       <w:pPr>
         <w:pStyle w:val="BodyText"/>
         <w:spacing w:before="59" w:line="230" w:lineRule="auto"/>
-        <w:ind w:left="410" w:firstLine="4"/>
-      </w:pPr>
+        <w:jc w:val="both"/>
+        <w:rPr>
+          <w:i/>
+        </w:rPr>
+      </w:pPr>
+      <w:r>
+        <w:rPr>
+          <w:i/>
+        </w:rPr>
+        <w:t>mongoimport --type csv -d (DB Name) -c (Collection Name) --headerline --drop (Filename/path to File)</w:t>
+      </w:r>
     </w:p>
     <w:p>
       <w:pPr>
         <w:pStyle w:val="BodyText"/>
         <w:spacing w:before="59" w:line="230" w:lineRule="auto"/>
-        <w:ind w:left="410" w:firstLine="4"/>
+        <w:jc w:val="both"/>
       </w:pPr>
     </w:p>
     <w:p>
       <w:pPr>
         <w:pStyle w:val="BodyText"/>
         <w:spacing w:before="59" w:line="230" w:lineRule="auto"/>
-        <w:ind w:left="410" w:firstLine="4"/>
-      </w:pPr>
+        <w:jc w:val="both"/>
+      </w:pPr>
+      <w:r>
+        <w:t>Here in our case we have given “</w:t>
+      </w:r>
+      <w:r>
+        <w:rPr>
+          <w:b/>
+          <w:u w:val="single"/>
+        </w:rPr>
+        <w:t>movies</w:t>
+      </w:r>
+      <w:r>
+        <w:t>”</w:t>
+      </w:r>
+      <w:r>
+        <w:t xml:space="preserve"> as the database name </w:t>
+      </w:r>
+      <w:r>
+        <w:t>and “</w:t>
+      </w:r>
+      <w:r>
+        <w:rPr>
+          <w:b/>
+          <w:u w:val="single"/>
+        </w:rPr>
+        <w:t>movies</w:t>
+      </w:r>
+      <w:r>
+        <w:t>” as the collection name.</w:t>
+      </w:r>
+    </w:p>
+    <w:p>
+      <w:pPr>
+        <w:pStyle w:val="ListParagraph"/>
+        <w:numPr>
+          <w:ilvl w:val="0"/>
+          <w:numId w:val="2"/>
+        </w:numPr>
+        <w:tabs>
+          <w:tab w:val="left" w:pos="416"/>
+        </w:tabs>
+        <w:spacing w:before="146"/>
+        <w:ind w:right="810"/>
+        <w:rPr>
+          <w:i/>
+          <w:sz w:val="20"/>
+        </w:rPr>
+      </w:pPr>
+      <w:r>
+        <w:rPr>
+          <w:i/>
+          <w:sz w:val="20"/>
+        </w:rPr>
+        <w:t>Libraries for Animation and Chart/Graphs</w:t>
+      </w:r>
     </w:p>
     <w:p>
       <w:pPr>
         <w:pStyle w:val="BodyText"/>
         <w:spacing w:before="59" w:line="230" w:lineRule="auto"/>
-        <w:ind w:left="410" w:firstLine="4"/>
+        <w:ind w:firstLine="126"/>
+        <w:jc w:val="both"/>
+      </w:pPr>
+    </w:p>
+    <w:p>
+      <w:pPr>
+        <w:pStyle w:val="BodyText"/>
+        <w:spacing w:before="59" w:line="230" w:lineRule="auto"/>
+        <w:ind w:firstLine="126"/>
+        <w:jc w:val="both"/>
+      </w:pPr>
+      <w:r>
+        <w:t>We have used the libraries of the animation and displaying the chart/graphs.</w:t>
+      </w:r>
+    </w:p>
+    <w:p>
+      <w:pPr>
+        <w:pStyle w:val="BodyText"/>
+        <w:numPr>
+          <w:ilvl w:val="0"/>
+          <w:numId w:val="13"/>
+        </w:numPr>
+        <w:spacing w:before="59" w:line="230" w:lineRule="auto"/>
+        <w:jc w:val="both"/>
+      </w:pPr>
+      <w:r>
+        <w:t>Animation: Wow.min.js</w:t>
+      </w:r>
+      <w:r>
+        <w:t xml:space="preserve"> and css </w:t>
+      </w:r>
+      <w:r>
+        <w:sym w:font="Wingdings" w:char="F0E0"/>
+      </w:r>
+      <w:r>
+        <w:t xml:space="preserve"> </w:t>
+      </w:r>
+      <w:r>
+        <w:t>we</w:t>
+      </w:r>
+      <w:r>
+        <w:t xml:space="preserve"> need give the respective class to the HTML div and </w:t>
+      </w:r>
+      <w:r>
+        <w:t xml:space="preserve">also give the time ins </w:t>
+      </w:r>
+    </w:p>
+    <w:p>
+      <w:pPr>
+        <w:pStyle w:val="BodyText"/>
+        <w:spacing w:before="59" w:line="230" w:lineRule="auto"/>
+        <w:ind w:left="486"/>
+        <w:jc w:val="both"/>
+      </w:pPr>
+      <w:r>
+        <w:t>‘</w:t>
+      </w:r>
+      <w:proofErr w:type="gramStart"/>
+      <w:r>
+        <w:t>ms</w:t>
+      </w:r>
+      <w:proofErr w:type="gramEnd"/>
+      <w:r>
+        <w:t xml:space="preserve">’ </w:t>
+      </w:r>
+      <w:r>
+        <w:t>for the animation and include the script in the page.</w:t>
+      </w:r>
+    </w:p>
+    <w:p>
+      <w:pPr>
+        <w:pStyle w:val="BodyText"/>
+        <w:numPr>
+          <w:ilvl w:val="0"/>
+          <w:numId w:val="13"/>
+        </w:numPr>
+        <w:spacing w:before="59" w:line="230" w:lineRule="auto"/>
+        <w:jc w:val="both"/>
+      </w:pPr>
+      <w:r>
+        <w:t xml:space="preserve">Graphs: Chart.min.js </w:t>
+      </w:r>
+      <w:r>
+        <w:t xml:space="preserve">and css </w:t>
+      </w:r>
+      <w:r>
+        <w:sym w:font="Wingdings" w:char="F0E0"/>
+      </w:r>
+      <w:r>
+        <w:t xml:space="preserve"> </w:t>
+      </w:r>
+      <w:r>
+        <w:t>we</w:t>
+      </w:r>
+      <w:r>
+        <w:t xml:space="preserve"> pass the finalized data to the library and library help us to generated the graphs.</w:t>
+      </w:r>
+    </w:p>
+    <w:p>
+      <w:pPr>
+        <w:pStyle w:val="ListParagraph"/>
+        <w:numPr>
+          <w:ilvl w:val="0"/>
+          <w:numId w:val="2"/>
+        </w:numPr>
+        <w:tabs>
+          <w:tab w:val="left" w:pos="416"/>
+        </w:tabs>
+        <w:spacing w:before="146"/>
+        <w:ind w:right="810"/>
+        <w:rPr>
+          <w:i/>
+          <w:sz w:val="20"/>
+        </w:rPr>
+      </w:pPr>
+      <w:r>
+        <w:rPr>
+          <w:i/>
+          <w:sz w:val="20"/>
+        </w:rPr>
+        <w:t>Supported Queries</w:t>
+      </w:r>
+    </w:p>
+    <w:p>
+      <w:pPr>
+        <w:pStyle w:val="BodyText"/>
+        <w:spacing w:before="59" w:line="230" w:lineRule="auto"/>
+        <w:ind w:firstLine="126"/>
+        <w:jc w:val="both"/>
+      </w:pPr>
+    </w:p>
+    <w:p>
+      <w:pPr>
+        <w:pStyle w:val="BodyText"/>
+        <w:spacing w:before="59" w:line="230" w:lineRule="auto"/>
+        <w:ind w:firstLine="126"/>
+        <w:jc w:val="both"/>
+      </w:pPr>
+      <w:r>
+        <w:t>All the operations are the Selection Operations to get the details from the Project. We have some of the basic queries along with the sophisticated queries which mainly use to derive the conclusion using either a table or a pictorial graph.</w:t>
+      </w:r>
+    </w:p>
+    <w:p>
+      <w:pPr>
+        <w:pStyle w:val="BodyText"/>
+        <w:spacing w:before="59" w:line="230" w:lineRule="auto"/>
+        <w:jc w:val="both"/>
+      </w:pPr>
+      <w:r>
+        <w:t xml:space="preserve">The following are supported queries </w:t>
+      </w:r>
+      <w:r>
+        <w:t xml:space="preserve">and functionalities that we have </w:t>
+      </w:r>
+      <w:r>
+        <w:t>implement</w:t>
+      </w:r>
+      <w:r>
+        <w:t>ed in the Project</w:t>
+      </w:r>
+      <w:r>
+        <w:t>:</w:t>
+      </w:r>
+    </w:p>
+    <w:p>
+      <w:pPr>
+        <w:pStyle w:val="ListParagraph"/>
+        <w:numPr>
+          <w:ilvl w:val="0"/>
+          <w:numId w:val="6"/>
+        </w:numPr>
+        <w:tabs>
+          <w:tab w:val="left" w:pos="1135"/>
+          <w:tab w:val="left" w:pos="1136"/>
+        </w:tabs>
+        <w:spacing w:before="110"/>
+        <w:rPr>
+          <w:b/>
+          <w:sz w:val="20"/>
+        </w:rPr>
+      </w:pPr>
+      <w:r>
+        <w:rPr>
+          <w:b/>
+          <w:sz w:val="20"/>
+        </w:rPr>
+        <w:t>List of movies yearly (basic</w:t>
+      </w:r>
+      <w:r>
+        <w:rPr>
+          <w:b/>
+          <w:spacing w:val="-20"/>
+          <w:sz w:val="20"/>
+        </w:rPr>
+        <w:t xml:space="preserve"> </w:t>
+      </w:r>
+      <w:r>
+        <w:rPr>
+          <w:b/>
+          <w:sz w:val="20"/>
+        </w:rPr>
+        <w:t>query)</w:t>
+      </w:r>
+    </w:p>
+    <w:p>
+      <w:pPr>
+        <w:tabs>
+          <w:tab w:val="left" w:pos="1135"/>
+          <w:tab w:val="left" w:pos="1136"/>
+        </w:tabs>
+        <w:spacing w:before="110"/>
+        <w:jc w:val="both"/>
+        <w:rPr>
+          <w:sz w:val="20"/>
+        </w:rPr>
+      </w:pPr>
+      <w:r>
+        <w:rPr>
+          <w:sz w:val="20"/>
+        </w:rPr>
+        <w:t xml:space="preserve">This query help us to list the all movies for the selected year </w:t>
+      </w:r>
+      <w:r>
+        <w:rPr>
+          <w:sz w:val="20"/>
+          <w:szCs w:val="20"/>
+        </w:rPr>
+        <w:t>in the tabular format. We take the “</w:t>
+      </w:r>
+      <w:r>
+        <w:rPr>
+          <w:b/>
+          <w:sz w:val="20"/>
+          <w:szCs w:val="20"/>
+        </w:rPr>
+        <w:t>year</w:t>
+      </w:r>
+      <w:r>
+        <w:rPr>
+          <w:sz w:val="20"/>
+          <w:szCs w:val="20"/>
+        </w:rPr>
+        <w:t>” as an input from the user via a drop down menu. After he clicks submit, we fire a select query in the MongoDB Dat</w:t>
+      </w:r>
+      <w:r>
+        <w:rPr>
+          <w:sz w:val="20"/>
+          <w:szCs w:val="20"/>
+        </w:rPr>
+        <w:t xml:space="preserve">abase to fetch all the movies </w:t>
+      </w:r>
+      <w:r>
+        <w:rPr>
+          <w:sz w:val="20"/>
+          <w:szCs w:val="20"/>
+        </w:rPr>
+        <w:t>released in that particular year.</w:t>
+      </w:r>
+    </w:p>
+    <w:p>
+      <w:pPr>
+        <w:tabs>
+          <w:tab w:val="left" w:pos="1135"/>
+          <w:tab w:val="left" w:pos="1136"/>
+        </w:tabs>
+        <w:spacing w:before="110"/>
+        <w:ind w:left="510"/>
+        <w:rPr>
+          <w:sz w:val="20"/>
+        </w:rPr>
+      </w:pPr>
+      <w:r>
+        <w:rPr>
+          <w:noProof/>
+          <w:sz w:val="20"/>
+          <w:lang w:val="en-IN" w:eastAsia="en-IN" w:bidi="ar-SA"/>
+        </w:rPr>
+        <w:drawing>
+          <wp:anchor distT="0" distB="0" distL="114300" distR="114300" simplePos="0" relativeHeight="251655680" behindDoc="1" locked="0" layoutInCell="1" allowOverlap="1">
+            <wp:simplePos x="0" y="0"/>
+            <wp:positionH relativeFrom="column">
+              <wp:posOffset>238125</wp:posOffset>
+            </wp:positionH>
+            <wp:positionV relativeFrom="paragraph">
+              <wp:posOffset>194945</wp:posOffset>
+            </wp:positionV>
+            <wp:extent cx="3152775" cy="852805"/>
+            <wp:effectExtent l="0" t="0" r="0" b="0"/>
+            <wp:wrapTight wrapText="bothSides">
+              <wp:wrapPolygon edited="0">
+                <wp:start x="0" y="0"/>
+                <wp:lineTo x="0" y="21230"/>
+                <wp:lineTo x="21535" y="21230"/>
+                <wp:lineTo x="21535" y="0"/>
+                <wp:lineTo x="0" y="0"/>
+              </wp:wrapPolygon>
+            </wp:wrapTight>
+            <wp:docPr id="1" name="Picture 1"/>
+            <wp:cNvGraphicFramePr>
+              <a:graphicFrameLocks xmlns:a="http://schemas.openxmlformats.org/drawingml/2006/main" noChangeAspect="1"/>
+            </wp:cNvGraphicFramePr>
+            <a:graphic xmlns:a="http://schemas.openxmlformats.org/drawingml/2006/main">
+              <a:graphicData uri="http://schemas.openxmlformats.org/drawingml/2006/picture">
+                <pic:pic xmlns:pic="http://schemas.openxmlformats.org/drawingml/2006/picture">
+                  <pic:nvPicPr>
+                    <pic:cNvPr id="0" name="Picture 1"/>
+                    <pic:cNvPicPr>
+                      <a:picLocks noChangeAspect="1" noChangeArrowheads="1"/>
+                    </pic:cNvPicPr>
+                  </pic:nvPicPr>
+                  <pic:blipFill>
+                    <a:blip r:embed="rId7" cstate="print">
+                      <a:extLst>
+                        <a:ext uri="{28A0092B-C50C-407E-A947-70E740481C1C}">
+                          <a14:useLocalDpi xmlns:a14="http://schemas.microsoft.com/office/drawing/2010/main" val="0"/>
+                        </a:ext>
+                      </a:extLst>
+                    </a:blip>
+                    <a:srcRect/>
+                    <a:stretch>
+                      <a:fillRect/>
+                    </a:stretch>
+                  </pic:blipFill>
+                  <pic:spPr bwMode="auto">
+                    <a:xfrm>
+                      <a:off x="0" y="0"/>
+                      <a:ext cx="3152775" cy="852805"/>
+                    </a:xfrm>
+                    <a:prstGeom prst="rect">
+                      <a:avLst/>
+                    </a:prstGeom>
+                    <a:noFill/>
+                    <a:ln>
+                      <a:noFill/>
+                    </a:ln>
+                  </pic:spPr>
+                </pic:pic>
+              </a:graphicData>
+            </a:graphic>
+          </wp:anchor>
+        </w:drawing>
+      </w:r>
+    </w:p>
+    <w:p>
+      <w:pPr>
+        <w:tabs>
+          <w:tab w:val="left" w:pos="1135"/>
+          <w:tab w:val="left" w:pos="1136"/>
+        </w:tabs>
+        <w:rPr>
+          <w:sz w:val="20"/>
+        </w:rPr>
+      </w:pPr>
+      <w:r>
+        <w:rPr>
+          <w:sz w:val="20"/>
+        </w:rPr>
+        <w:t xml:space="preserve">          </w:t>
+      </w:r>
+      <w:r>
+        <w:rPr>
+          <w:sz w:val="20"/>
+        </w:rPr>
+        <w:tab/>
+      </w:r>
+    </w:p>
+    <w:p>
+      <w:pPr>
+        <w:tabs>
+          <w:tab w:val="left" w:pos="1135"/>
+          <w:tab w:val="left" w:pos="1136"/>
+        </w:tabs>
+        <w:spacing w:before="117" w:line="228" w:lineRule="auto"/>
+        <w:ind w:right="104"/>
+        <w:rPr>
+          <w:sz w:val="20"/>
+        </w:rPr>
+      </w:pPr>
+    </w:p>
+    <w:p>
+      <w:pPr>
+        <w:tabs>
+          <w:tab w:val="left" w:pos="1135"/>
+          <w:tab w:val="left" w:pos="1136"/>
+        </w:tabs>
+        <w:spacing w:before="117" w:line="228" w:lineRule="auto"/>
+        <w:ind w:right="104"/>
+        <w:rPr>
+          <w:sz w:val="20"/>
+        </w:rPr>
+      </w:pPr>
+    </w:p>
+    <w:p>
+      <w:pPr>
+        <w:tabs>
+          <w:tab w:val="left" w:pos="1135"/>
+          <w:tab w:val="left" w:pos="1136"/>
+        </w:tabs>
+        <w:spacing w:before="117" w:line="228" w:lineRule="auto"/>
+        <w:ind w:right="104"/>
+        <w:rPr>
+          <w:b/>
+          <w:sz w:val="20"/>
+        </w:rPr>
+      </w:pPr>
+    </w:p>
+    <w:p>
+      <w:pPr>
+        <w:tabs>
+          <w:tab w:val="left" w:pos="1135"/>
+          <w:tab w:val="left" w:pos="1136"/>
+        </w:tabs>
+        <w:spacing w:before="117" w:line="228" w:lineRule="auto"/>
+        <w:ind w:right="104"/>
+        <w:rPr>
+          <w:b/>
+          <w:sz w:val="20"/>
+        </w:rPr>
+      </w:pPr>
+    </w:p>
+    <w:p>
+      <w:pPr>
+        <w:pStyle w:val="ListParagraph"/>
+        <w:numPr>
+          <w:ilvl w:val="0"/>
+          <w:numId w:val="6"/>
+        </w:numPr>
+        <w:tabs>
+          <w:tab w:val="left" w:pos="1135"/>
+          <w:tab w:val="left" w:pos="1136"/>
+        </w:tabs>
+        <w:spacing w:before="117" w:line="228" w:lineRule="auto"/>
+        <w:ind w:right="104"/>
+        <w:rPr>
+          <w:b/>
+          <w:sz w:val="20"/>
+        </w:rPr>
+      </w:pPr>
+      <w:r>
+        <w:rPr>
+          <w:b/>
+          <w:sz w:val="20"/>
+        </w:rPr>
+        <w:lastRenderedPageBreak/>
+        <w:t>List of movies based on genre (basic query)</w:t>
+      </w:r>
+    </w:p>
+    <w:p>
+      <w:pPr>
+        <w:tabs>
+          <w:tab w:val="left" w:pos="1135"/>
+          <w:tab w:val="left" w:pos="1136"/>
+        </w:tabs>
+        <w:spacing w:before="110"/>
+        <w:ind w:left="126"/>
+        <w:jc w:val="both"/>
+        <w:rPr>
+          <w:sz w:val="20"/>
+          <w:szCs w:val="20"/>
+        </w:rPr>
+      </w:pPr>
+      <w:r>
+        <w:rPr>
+          <w:noProof/>
+          <w:lang w:val="en-IN" w:eastAsia="en-IN" w:bidi="ar-SA"/>
+        </w:rPr>
+        <w:drawing>
+          <wp:anchor distT="0" distB="0" distL="114300" distR="114300" simplePos="0" relativeHeight="251687424" behindDoc="1" locked="0" layoutInCell="1" allowOverlap="1">
+            <wp:simplePos x="0" y="0"/>
+            <wp:positionH relativeFrom="column">
+              <wp:posOffset>0</wp:posOffset>
+            </wp:positionH>
+            <wp:positionV relativeFrom="paragraph">
+              <wp:posOffset>1102360</wp:posOffset>
+            </wp:positionV>
+            <wp:extent cx="3200400" cy="901700"/>
+            <wp:effectExtent l="0" t="0" r="0" b="0"/>
+            <wp:wrapTight wrapText="bothSides">
+              <wp:wrapPolygon edited="0">
+                <wp:start x="0" y="0"/>
+                <wp:lineTo x="0" y="20992"/>
+                <wp:lineTo x="21471" y="20992"/>
+                <wp:lineTo x="21471" y="0"/>
+                <wp:lineTo x="0" y="0"/>
+              </wp:wrapPolygon>
+            </wp:wrapTight>
+            <wp:docPr id="2" name="Picture 2"/>
+            <wp:cNvGraphicFramePr>
+              <a:graphicFrameLocks xmlns:a="http://schemas.openxmlformats.org/drawingml/2006/main" noChangeAspect="1"/>
+            </wp:cNvGraphicFramePr>
+            <a:graphic xmlns:a="http://schemas.openxmlformats.org/drawingml/2006/main">
+              <a:graphicData uri="http://schemas.openxmlformats.org/drawingml/2006/picture">
+                <pic:pic xmlns:pic="http://schemas.openxmlformats.org/drawingml/2006/picture">
+                  <pic:nvPicPr>
+                    <pic:cNvPr id="0" name="Picture 2"/>
+                    <pic:cNvPicPr>
+                      <a:picLocks noChangeAspect="1" noChangeArrowheads="1"/>
+                    </pic:cNvPicPr>
+                  </pic:nvPicPr>
+                  <pic:blipFill>
+                    <a:blip r:embed="rId8" cstate="print">
+                      <a:extLst>
+                        <a:ext uri="{28A0092B-C50C-407E-A947-70E740481C1C}">
+                          <a14:useLocalDpi xmlns:a14="http://schemas.microsoft.com/office/drawing/2010/main" val="0"/>
+                        </a:ext>
+                      </a:extLst>
+                    </a:blip>
+                    <a:srcRect/>
+                    <a:stretch>
+                      <a:fillRect/>
+                    </a:stretch>
+                  </pic:blipFill>
+                  <pic:spPr bwMode="auto">
+                    <a:xfrm>
+                      <a:off x="0" y="0"/>
+                      <a:ext cx="3200400" cy="901700"/>
+                    </a:xfrm>
+                    <a:prstGeom prst="rect">
+                      <a:avLst/>
+                    </a:prstGeom>
+                    <a:noFill/>
+                    <a:ln>
+                      <a:noFill/>
+                    </a:ln>
+                  </pic:spPr>
+                </pic:pic>
+              </a:graphicData>
+            </a:graphic>
+          </wp:anchor>
+        </w:drawing>
+      </w:r>
+      <w:r>
+        <w:rPr>
+          <w:sz w:val="20"/>
+        </w:rPr>
+        <w:t>This query help us to list the all movies for the selected year</w:t>
+      </w:r>
+      <w:r>
+        <w:rPr>
+          <w:sz w:val="20"/>
+        </w:rPr>
+        <w:t xml:space="preserve"> and selected genre</w:t>
+      </w:r>
+      <w:r>
+        <w:rPr>
+          <w:sz w:val="20"/>
+        </w:rPr>
+        <w:t xml:space="preserve"> </w:t>
+      </w:r>
+      <w:r>
+        <w:rPr>
+          <w:sz w:val="20"/>
+          <w:szCs w:val="20"/>
+        </w:rPr>
+        <w:t>in the tabular format. We take the “</w:t>
+      </w:r>
+      <w:r>
+        <w:rPr>
+          <w:b/>
+          <w:sz w:val="20"/>
+          <w:szCs w:val="20"/>
+        </w:rPr>
+        <w:t>year</w:t>
+      </w:r>
+      <w:r>
+        <w:rPr>
+          <w:sz w:val="20"/>
+          <w:szCs w:val="20"/>
+        </w:rPr>
+        <w:t xml:space="preserve">” </w:t>
+      </w:r>
+      <w:r>
+        <w:rPr>
+          <w:sz w:val="20"/>
+          <w:szCs w:val="20"/>
+        </w:rPr>
+        <w:t>and “</w:t>
+      </w:r>
+      <w:r>
+        <w:rPr>
+          <w:b/>
+          <w:sz w:val="20"/>
+          <w:szCs w:val="20"/>
+        </w:rPr>
+        <w:t>genre</w:t>
+      </w:r>
+      <w:r>
+        <w:rPr>
+          <w:sz w:val="20"/>
+          <w:szCs w:val="20"/>
+        </w:rPr>
+        <w:t xml:space="preserve">” </w:t>
+      </w:r>
+      <w:r>
+        <w:rPr>
+          <w:sz w:val="20"/>
+          <w:szCs w:val="20"/>
+        </w:rPr>
+        <w:t xml:space="preserve">as an input from the user via a drop down menu. After he clicks submit, we fire a select query in the MongoDB </w:t>
+      </w:r>
+      <w:r>
+        <w:rPr>
+          <w:sz w:val="20"/>
+          <w:szCs w:val="20"/>
+        </w:rPr>
+        <w:t>d</w:t>
+      </w:r>
+      <w:r>
+        <w:rPr>
+          <w:sz w:val="20"/>
+          <w:szCs w:val="20"/>
+        </w:rPr>
+        <w:t>at</w:t>
+      </w:r>
+      <w:r>
+        <w:rPr>
+          <w:sz w:val="20"/>
+          <w:szCs w:val="20"/>
+        </w:rPr>
+        <w:t>abase to fetch all the movies released in that particular year and search movies in that year based on genre.</w:t>
+      </w:r>
+    </w:p>
+    <w:p>
+      <w:pPr>
+        <w:tabs>
+          <w:tab w:val="left" w:pos="1135"/>
+          <w:tab w:val="left" w:pos="1136"/>
+        </w:tabs>
+        <w:spacing w:before="117" w:line="228" w:lineRule="auto"/>
+        <w:ind w:right="104"/>
+        <w:rPr>
+          <w:sz w:val="20"/>
+        </w:rPr>
+      </w:pPr>
+    </w:p>
+    <w:p>
+      <w:pPr>
+        <w:pStyle w:val="ListParagraph"/>
+        <w:numPr>
+          <w:ilvl w:val="0"/>
+          <w:numId w:val="6"/>
+        </w:numPr>
+        <w:tabs>
+          <w:tab w:val="left" w:pos="1135"/>
+          <w:tab w:val="left" w:pos="1136"/>
+        </w:tabs>
+        <w:spacing w:before="117" w:line="228" w:lineRule="auto"/>
+        <w:ind w:right="104"/>
+        <w:rPr>
+          <w:b/>
+          <w:sz w:val="20"/>
+        </w:rPr>
+      </w:pPr>
+      <w:r>
+        <w:rPr>
+          <w:b/>
+          <w:sz w:val="20"/>
+        </w:rPr>
+        <w:t>List of actors and number</w:t>
+      </w:r>
+      <w:r>
+        <w:rPr>
+          <w:b/>
+          <w:sz w:val="20"/>
+        </w:rPr>
+        <w:t xml:space="preserve"> of movies starred by the actor (basic query)</w:t>
+      </w:r>
+    </w:p>
+    <w:p>
+      <w:pPr>
+        <w:tabs>
+          <w:tab w:val="left" w:pos="1135"/>
+          <w:tab w:val="left" w:pos="1136"/>
+        </w:tabs>
+        <w:spacing w:before="110"/>
+        <w:ind w:left="126"/>
+        <w:jc w:val="both"/>
+        <w:rPr>
+          <w:sz w:val="20"/>
+        </w:rPr>
+      </w:pPr>
+      <w:r>
+        <w:rPr>
+          <w:sz w:val="20"/>
+        </w:rPr>
+        <w:t xml:space="preserve">This query help us to list the all </w:t>
+      </w:r>
+      <w:r>
+        <w:rPr>
+          <w:sz w:val="20"/>
+        </w:rPr>
+        <w:t>actors</w:t>
+      </w:r>
+      <w:r>
+        <w:rPr>
+          <w:sz w:val="20"/>
+        </w:rPr>
+        <w:t xml:space="preserve"> </w:t>
+      </w:r>
+      <w:r>
+        <w:rPr>
+          <w:sz w:val="20"/>
+        </w:rPr>
+        <w:t xml:space="preserve">and number of movies they starred </w:t>
+      </w:r>
+      <w:r>
+        <w:rPr>
+          <w:sz w:val="20"/>
+        </w:rPr>
+        <w:t xml:space="preserve">in the tabular format. </w:t>
+      </w:r>
+      <w:r>
+        <w:rPr>
+          <w:sz w:val="20"/>
+        </w:rPr>
+        <w:t>Here w</w:t>
+      </w:r>
+      <w:r>
+        <w:rPr>
+          <w:sz w:val="20"/>
+        </w:rPr>
+        <w:t xml:space="preserve">e fire a select query in the MongoDB database to fetch all the </w:t>
+      </w:r>
+      <w:r>
+        <w:rPr>
+          <w:sz w:val="20"/>
+        </w:rPr>
+        <w:t>actors from the dataset, we have 3 columns for the name of actors as there are multiple actors in a single movie. Firstly we get all the actors and then we count the number of movies they starred in to get the actual count.</w:t>
+      </w:r>
+      <w:r>
+        <w:rPr>
+          <w:sz w:val="20"/>
+          <w:szCs w:val="20"/>
+        </w:rPr>
+        <w:t xml:space="preserve"> </w:t>
+      </w:r>
+    </w:p>
+    <w:p>
+      <w:pPr>
+        <w:tabs>
+          <w:tab w:val="left" w:pos="1135"/>
+          <w:tab w:val="left" w:pos="1136"/>
+        </w:tabs>
+        <w:spacing w:before="117" w:line="228" w:lineRule="auto"/>
+        <w:ind w:right="104"/>
+        <w:jc w:val="center"/>
+        <w:rPr>
+          <w:sz w:val="20"/>
+        </w:rPr>
+      </w:pPr>
+      <w:r>
+        <w:rPr>
+          <w:noProof/>
+          <w:sz w:val="20"/>
+          <w:lang w:val="en-IN" w:eastAsia="en-IN" w:bidi="ar-SA"/>
+        </w:rPr>
+        <w:drawing>
+          <wp:inline distT="0" distB="0" distL="0" distR="0">
+            <wp:extent cx="2508250" cy="2453288"/>
+            <wp:effectExtent l="0" t="0" r="0" b="0"/>
+            <wp:docPr id="3" name="Picture 3"/>
+            <wp:cNvGraphicFramePr>
+              <a:graphicFrameLocks xmlns:a="http://schemas.openxmlformats.org/drawingml/2006/main" noChangeAspect="1"/>
+            </wp:cNvGraphicFramePr>
+            <a:graphic xmlns:a="http://schemas.openxmlformats.org/drawingml/2006/main">
+              <a:graphicData uri="http://schemas.openxmlformats.org/drawingml/2006/picture">
+                <pic:pic xmlns:pic="http://schemas.openxmlformats.org/drawingml/2006/picture">
+                  <pic:nvPicPr>
+                    <pic:cNvPr id="0" name="Picture 3"/>
+                    <pic:cNvPicPr>
+                      <a:picLocks noChangeAspect="1" noChangeArrowheads="1"/>
+                    </pic:cNvPicPr>
+                  </pic:nvPicPr>
+                  <pic:blipFill>
+                    <a:blip r:embed="rId9" cstate="print">
+                      <a:extLst>
+                        <a:ext uri="{28A0092B-C50C-407E-A947-70E740481C1C}">
+                          <a14:useLocalDpi xmlns:a14="http://schemas.microsoft.com/office/drawing/2010/main" val="0"/>
+                        </a:ext>
+                      </a:extLst>
+                    </a:blip>
+                    <a:srcRect/>
+                    <a:stretch>
+                      <a:fillRect/>
+                    </a:stretch>
+                  </pic:blipFill>
+                  <pic:spPr bwMode="auto">
+                    <a:xfrm>
+                      <a:off x="0" y="0"/>
+                      <a:ext cx="2509667" cy="2454674"/>
+                    </a:xfrm>
+                    <a:prstGeom prst="rect">
+                      <a:avLst/>
+                    </a:prstGeom>
+                    <a:noFill/>
+                    <a:ln>
+                      <a:noFill/>
+                    </a:ln>
+                  </pic:spPr>
+                </pic:pic>
+              </a:graphicData>
+            </a:graphic>
+          </wp:inline>
+        </w:drawing>
+      </w:r>
+    </w:p>
+    <w:p>
+      <w:pPr>
+        <w:tabs>
+          <w:tab w:val="left" w:pos="1135"/>
+          <w:tab w:val="left" w:pos="1136"/>
+        </w:tabs>
+        <w:spacing w:before="117" w:line="228" w:lineRule="auto"/>
+        <w:ind w:right="104"/>
+        <w:jc w:val="center"/>
+        <w:rPr>
+          <w:sz w:val="20"/>
+        </w:rPr>
+      </w:pPr>
+    </w:p>
+    <w:p>
+      <w:pPr>
+        <w:pStyle w:val="ListParagraph"/>
+        <w:numPr>
+          <w:ilvl w:val="0"/>
+          <w:numId w:val="6"/>
+        </w:numPr>
+        <w:tabs>
+          <w:tab w:val="left" w:pos="1135"/>
+          <w:tab w:val="left" w:pos="1136"/>
+        </w:tabs>
+        <w:spacing w:before="117" w:line="228" w:lineRule="auto"/>
+        <w:ind w:right="104"/>
+        <w:rPr>
+          <w:b/>
+          <w:sz w:val="20"/>
+        </w:rPr>
+      </w:pPr>
+      <w:r>
+        <w:rPr>
+          <w:b/>
+          <w:sz w:val="20"/>
+        </w:rPr>
+        <w:t xml:space="preserve">Visualizing the </w:t>
+      </w:r>
+      <w:r>
+        <w:rPr>
+          <w:b/>
+          <w:sz w:val="20"/>
+        </w:rPr>
+        <w:t>top 10 movie genre on each year (sophisticated query)</w:t>
+      </w:r>
+    </w:p>
+    <w:p>
+      <w:pPr>
+        <w:tabs>
+          <w:tab w:val="left" w:pos="1135"/>
+          <w:tab w:val="left" w:pos="1136"/>
+        </w:tabs>
+        <w:spacing w:before="110"/>
+        <w:ind w:left="126"/>
+        <w:jc w:val="both"/>
+        <w:rPr>
+          <w:sz w:val="20"/>
+        </w:rPr>
+      </w:pPr>
+      <w:r>
+        <w:rPr>
+          <w:sz w:val="20"/>
+        </w:rPr>
+        <w:t xml:space="preserve">This query help us to </w:t>
+      </w:r>
+      <w:r>
+        <w:rPr>
+          <w:sz w:val="20"/>
+        </w:rPr>
+        <w:t>visualize the top 10 m</w:t>
+      </w:r>
+      <w:r>
+        <w:rPr>
+          <w:sz w:val="20"/>
+        </w:rPr>
+        <w:t>ovies for the selected year</w:t>
+      </w:r>
+      <w:r>
+        <w:rPr>
+          <w:sz w:val="20"/>
+        </w:rPr>
+        <w:t xml:space="preserve"> in the graphical format</w:t>
+      </w:r>
+      <w:r>
+        <w:rPr>
+          <w:sz w:val="20"/>
+        </w:rPr>
+        <w:t xml:space="preserve">. We take the “year” as an input from the user via a drop down menu. After he clicks submit, we fire a select query in the MongoDB database to fetch all the movies released in that particular year </w:t>
+      </w:r>
+      <w:r>
+        <w:rPr>
+          <w:sz w:val="20"/>
+        </w:rPr>
+        <w:t>and select the only top 10 of them and give a graph in a user friendly format. We select the top 10 movies based on the IMDB score that we have for the movie in the dataset.</w:t>
+      </w:r>
+    </w:p>
+    <w:p>
+      <w:pPr>
+        <w:tabs>
+          <w:tab w:val="left" w:pos="1135"/>
+          <w:tab w:val="left" w:pos="1136"/>
+        </w:tabs>
+        <w:spacing w:before="117" w:line="228" w:lineRule="auto"/>
+        <w:ind w:right="104"/>
+        <w:jc w:val="center"/>
+        <w:rPr>
+          <w:sz w:val="20"/>
+        </w:rPr>
+      </w:pPr>
+      <w:r>
+        <w:rPr>
+          <w:noProof/>
+          <w:sz w:val="20"/>
+          <w:lang w:val="en-IN" w:eastAsia="en-IN" w:bidi="ar-SA"/>
+        </w:rPr>
+        <w:drawing>
+          <wp:inline distT="0" distB="0" distL="0" distR="0">
+            <wp:extent cx="2721254" cy="2235316"/>
+            <wp:effectExtent l="0" t="0" r="0" b="0"/>
+            <wp:docPr id="4" name="Picture 4"/>
+            <wp:cNvGraphicFramePr>
+              <a:graphicFrameLocks xmlns:a="http://schemas.openxmlformats.org/drawingml/2006/main" noChangeAspect="1"/>
+            </wp:cNvGraphicFramePr>
+            <a:graphic xmlns:a="http://schemas.openxmlformats.org/drawingml/2006/main">
+              <a:graphicData uri="http://schemas.openxmlformats.org/drawingml/2006/picture">
+                <pic:pic xmlns:pic="http://schemas.openxmlformats.org/drawingml/2006/picture">
+                  <pic:nvPicPr>
+                    <pic:cNvPr id="0" name="Picture 4"/>
+                    <pic:cNvPicPr>
+                      <a:picLocks noChangeAspect="1" noChangeArrowheads="1"/>
+                    </pic:cNvPicPr>
+                  </pic:nvPicPr>
+                  <pic:blipFill>
+                    <a:blip r:embed="rId10" cstate="print">
+                      <a:extLst>
+                        <a:ext uri="{28A0092B-C50C-407E-A947-70E740481C1C}">
+                          <a14:useLocalDpi xmlns:a14="http://schemas.microsoft.com/office/drawing/2010/main" val="0"/>
+                        </a:ext>
+                      </a:extLst>
+                    </a:blip>
+                    <a:srcRect/>
+                    <a:stretch>
+                      <a:fillRect/>
+                    </a:stretch>
+                  </pic:blipFill>
+                  <pic:spPr bwMode="auto">
+                    <a:xfrm>
+                      <a:off x="0" y="0"/>
+                      <a:ext cx="2724419" cy="2237916"/>
+                    </a:xfrm>
+                    <a:prstGeom prst="rect">
+                      <a:avLst/>
+                    </a:prstGeom>
+                    <a:noFill/>
+                    <a:ln>
+                      <a:noFill/>
+                    </a:ln>
+                  </pic:spPr>
+                </pic:pic>
+              </a:graphicData>
+            </a:graphic>
+          </wp:inline>
+        </w:drawing>
+      </w:r>
+    </w:p>
+    <w:p>
+      <w:pPr>
+        <w:tabs>
+          <w:tab w:val="left" w:pos="1135"/>
+          <w:tab w:val="left" w:pos="1136"/>
+        </w:tabs>
+        <w:spacing w:before="117" w:line="228" w:lineRule="auto"/>
+        <w:ind w:right="104"/>
+        <w:jc w:val="center"/>
+        <w:rPr>
+          <w:sz w:val="20"/>
+        </w:rPr>
+      </w:pPr>
+    </w:p>
+    <w:p>
+      <w:pPr>
+        <w:pStyle w:val="ListParagraph"/>
+        <w:numPr>
+          <w:ilvl w:val="0"/>
+          <w:numId w:val="6"/>
+        </w:numPr>
+        <w:tabs>
+          <w:tab w:val="left" w:pos="1135"/>
+          <w:tab w:val="left" w:pos="1136"/>
+        </w:tabs>
+        <w:spacing w:before="117" w:line="228" w:lineRule="auto"/>
+        <w:ind w:right="104"/>
+        <w:rPr>
+          <w:b/>
+          <w:sz w:val="20"/>
+        </w:rPr>
+      </w:pPr>
+      <w:r>
+        <w:rPr>
+          <w:b/>
+          <w:sz w:val="20"/>
+        </w:rPr>
+        <w:t xml:space="preserve">Correlation analysis between movie rating and movie </w:t>
+      </w:r>
+      <w:r>
+        <w:rPr>
+          <w:b/>
+          <w:sz w:val="20"/>
+        </w:rPr>
+        <w:t>revenue</w:t>
+      </w:r>
+      <w:r>
+        <w:rPr>
+          <w:b/>
+          <w:sz w:val="20"/>
+        </w:rPr>
+        <w:t xml:space="preserve"> (sophisticated query)</w:t>
+      </w:r>
+      <w:r>
+        <w:rPr>
+          <w:b/>
+          <w:sz w:val="20"/>
+        </w:rPr>
+        <w:t>.</w:t>
+      </w:r>
+    </w:p>
+    <w:p>
+      <w:pPr>
+        <w:tabs>
+          <w:tab w:val="left" w:pos="1135"/>
+          <w:tab w:val="left" w:pos="1136"/>
+        </w:tabs>
+        <w:spacing w:before="117" w:line="228" w:lineRule="auto"/>
+        <w:ind w:right="104"/>
+        <w:jc w:val="both"/>
+        <w:rPr>
+          <w:sz w:val="20"/>
+        </w:rPr>
+      </w:pPr>
+      <w:r>
+        <w:rPr>
+          <w:sz w:val="20"/>
+        </w:rPr>
+        <w:t xml:space="preserve">This query help us to </w:t>
+      </w:r>
+      <w:r>
+        <w:rPr>
+          <w:sz w:val="20"/>
+        </w:rPr>
+        <w:t xml:space="preserve">conclude or derive a relation for movie about how much has earned as compared to the IMDB rating given by the people. It happens that the movie has not collected much revenue but based on the story and script makes the movie popular between the compelling them to give high IMDB Score. Vice Versa is also possible that movie collected a lot revenue to popularity of its actors but the actual story, script and other things are so-so, normal so it has low IMDB Score. Here </w:t>
+      </w:r>
+      <w:r>
+        <w:rPr>
+          <w:sz w:val="20"/>
+        </w:rPr>
+        <w:t>we</w:t>
+      </w:r>
+      <w:r>
+        <w:rPr>
+          <w:sz w:val="20"/>
+        </w:rPr>
+        <w:t xml:space="preserve"> take the “year” as the input from the year so generate the scenario for that particular year.</w:t>
+      </w:r>
+    </w:p>
+    <w:p>
+      <w:pPr>
+        <w:tabs>
+          <w:tab w:val="left" w:pos="1135"/>
+          <w:tab w:val="left" w:pos="1136"/>
+        </w:tabs>
+        <w:spacing w:before="117" w:line="228" w:lineRule="auto"/>
+        <w:ind w:right="104"/>
+        <w:jc w:val="center"/>
+        <w:rPr>
+          <w:sz w:val="20"/>
+        </w:rPr>
+      </w:pPr>
+      <w:r>
+        <w:rPr>
+          <w:noProof/>
+          <w:sz w:val="20"/>
+          <w:lang w:val="en-IN" w:eastAsia="en-IN" w:bidi="ar-SA"/>
+        </w:rPr>
+        <w:drawing>
+          <wp:inline distT="0" distB="0" distL="0" distR="0">
+            <wp:extent cx="2565400" cy="2250074"/>
+            <wp:effectExtent l="0" t="0" r="0" b="0"/>
+            <wp:docPr id="5" name="Picture 5"/>
+            <wp:cNvGraphicFramePr>
+              <a:graphicFrameLocks xmlns:a="http://schemas.openxmlformats.org/drawingml/2006/main" noChangeAspect="1"/>
+            </wp:cNvGraphicFramePr>
+            <a:graphic xmlns:a="http://schemas.openxmlformats.org/drawingml/2006/main">
+              <a:graphicData uri="http://schemas.openxmlformats.org/drawingml/2006/picture">
+                <pic:pic xmlns:pic="http://schemas.openxmlformats.org/drawingml/2006/picture">
+                  <pic:nvPicPr>
+                    <pic:cNvPr id="0" name="Picture 5"/>
+                    <pic:cNvPicPr>
+                      <a:picLocks noChangeAspect="1" noChangeArrowheads="1"/>
+                    </pic:cNvPicPr>
+                  </pic:nvPicPr>
+                  <pic:blipFill>
+                    <a:blip r:embed="rId11" cstate="print">
+                      <a:extLst>
+                        <a:ext uri="{28A0092B-C50C-407E-A947-70E740481C1C}">
+                          <a14:useLocalDpi xmlns:a14="http://schemas.microsoft.com/office/drawing/2010/main" val="0"/>
+                        </a:ext>
+                      </a:extLst>
+                    </a:blip>
+                    <a:srcRect/>
+                    <a:stretch>
+                      <a:fillRect/>
+                    </a:stretch>
+                  </pic:blipFill>
+                  <pic:spPr bwMode="auto">
+                    <a:xfrm>
+                      <a:off x="0" y="0"/>
+                      <a:ext cx="2567281" cy="2251724"/>
+                    </a:xfrm>
+                    <a:prstGeom prst="rect">
+                      <a:avLst/>
+                    </a:prstGeom>
+                    <a:noFill/>
+                    <a:ln>
+                      <a:noFill/>
+                    </a:ln>
+                  </pic:spPr>
+                </pic:pic>
+              </a:graphicData>
+            </a:graphic>
+          </wp:inline>
+        </w:drawing>
+      </w:r>
+      <w:bookmarkStart w:id="0" w:name="_GoBack"/>
+      <w:bookmarkEnd w:id="0"/>
+    </w:p>
+    <w:p>
+      <w:pPr>
+        <w:tabs>
+          <w:tab w:val="left" w:pos="1135"/>
+          <w:tab w:val="left" w:pos="1136"/>
+        </w:tabs>
+        <w:spacing w:before="117" w:line="228" w:lineRule="auto"/>
+        <w:ind w:right="104"/>
+        <w:rPr>
+          <w:sz w:val="20"/>
+        </w:rPr>
+      </w:pPr>
+    </w:p>
+    <w:p>
+      <w:pPr>
+        <w:tabs>
+          <w:tab w:val="left" w:pos="1135"/>
+          <w:tab w:val="left" w:pos="1136"/>
+        </w:tabs>
+        <w:spacing w:before="117" w:line="228" w:lineRule="auto"/>
+        <w:ind w:right="104"/>
+        <w:rPr>
+          <w:sz w:val="20"/>
+        </w:rPr>
+      </w:pPr>
+    </w:p>
+    <w:p>
+      <w:pPr>
+        <w:tabs>
+          <w:tab w:val="left" w:pos="1135"/>
+          <w:tab w:val="left" w:pos="1136"/>
+        </w:tabs>
+        <w:spacing w:before="117" w:line="228" w:lineRule="auto"/>
+        <w:ind w:right="104"/>
+        <w:rPr>
+          <w:sz w:val="20"/>
+        </w:rPr>
+      </w:pPr>
+    </w:p>
+    <w:p>
+      <w:pPr>
+        <w:tabs>
+          <w:tab w:val="left" w:pos="1135"/>
+          <w:tab w:val="left" w:pos="1136"/>
+        </w:tabs>
+        <w:spacing w:before="117" w:line="228" w:lineRule="auto"/>
+        <w:ind w:right="104"/>
+        <w:rPr>
+          <w:sz w:val="20"/>
+        </w:rPr>
+      </w:pPr>
+    </w:p>
+    <w:p>
+      <w:pPr>
+        <w:tabs>
+          <w:tab w:val="left" w:pos="1135"/>
+          <w:tab w:val="left" w:pos="1136"/>
+        </w:tabs>
+        <w:spacing w:before="117" w:line="228" w:lineRule="auto"/>
+        <w:ind w:right="104"/>
+        <w:rPr>
+          <w:sz w:val="20"/>
+        </w:rPr>
+      </w:pPr>
+    </w:p>
+    <w:p>
+      <w:pPr>
+        <w:tabs>
+          <w:tab w:val="left" w:pos="1135"/>
+          <w:tab w:val="left" w:pos="1136"/>
+        </w:tabs>
+        <w:spacing w:before="117" w:line="228" w:lineRule="auto"/>
+        <w:ind w:right="104"/>
+        <w:rPr>
+          <w:sz w:val="20"/>
+        </w:rPr>
+      </w:pPr>
+    </w:p>
+    <w:p>
+      <w:pPr>
+        <w:tabs>
+          <w:tab w:val="left" w:pos="1135"/>
+          <w:tab w:val="left" w:pos="1136"/>
+        </w:tabs>
+        <w:spacing w:before="117" w:line="228" w:lineRule="auto"/>
+        <w:ind w:right="104"/>
+        <w:rPr>
+          <w:sz w:val="20"/>
+        </w:rPr>
+      </w:pPr>
+    </w:p>
+    <w:p>
+      <w:pPr>
+        <w:tabs>
+          <w:tab w:val="left" w:pos="1135"/>
+          <w:tab w:val="left" w:pos="1136"/>
+        </w:tabs>
+        <w:spacing w:before="117" w:line="228" w:lineRule="auto"/>
+        <w:ind w:right="104"/>
+        <w:rPr>
+          <w:sz w:val="20"/>
+        </w:rPr>
+      </w:pPr>
+    </w:p>
+    <w:p>
+      <w:pPr>
+        <w:tabs>
+          <w:tab w:val="left" w:pos="1135"/>
+          <w:tab w:val="left" w:pos="1136"/>
+        </w:tabs>
+        <w:spacing w:before="117" w:line="228" w:lineRule="auto"/>
+        <w:ind w:right="104"/>
+        <w:rPr>
+          <w:sz w:val="20"/>
+        </w:rPr>
+      </w:pPr>
+    </w:p>
+    <w:p>
+      <w:pPr>
+        <w:tabs>
+          <w:tab w:val="left" w:pos="1135"/>
+          <w:tab w:val="left" w:pos="1136"/>
+        </w:tabs>
+        <w:spacing w:before="117" w:line="228" w:lineRule="auto"/>
+        <w:ind w:right="104"/>
+        <w:rPr>
+          <w:sz w:val="20"/>
+        </w:rPr>
+      </w:pPr>
+    </w:p>
+    <w:p>
+      <w:pPr>
+        <w:tabs>
+          <w:tab w:val="left" w:pos="1135"/>
+          <w:tab w:val="left" w:pos="1136"/>
+        </w:tabs>
+        <w:spacing w:before="117" w:line="228" w:lineRule="auto"/>
+        <w:ind w:right="104"/>
+        <w:rPr>
+          <w:sz w:val="20"/>
+        </w:rPr>
+      </w:pPr>
+    </w:p>
+    <w:p>
+      <w:pPr>
+        <w:tabs>
+          <w:tab w:val="left" w:pos="1135"/>
+          <w:tab w:val="left" w:pos="1136"/>
+        </w:tabs>
+        <w:spacing w:before="117" w:line="228" w:lineRule="auto"/>
+        <w:ind w:right="104"/>
+        <w:rPr>
+          <w:sz w:val="20"/>
+        </w:rPr>
+      </w:pPr>
+    </w:p>
+    <w:p>
+      <w:pPr>
+        <w:tabs>
+          <w:tab w:val="left" w:pos="1135"/>
+          <w:tab w:val="left" w:pos="1136"/>
+        </w:tabs>
+        <w:spacing w:before="117" w:line="228" w:lineRule="auto"/>
+        <w:ind w:right="104"/>
+        <w:rPr>
+          <w:sz w:val="20"/>
+        </w:rPr>
+      </w:pPr>
+    </w:p>
+    <w:p>
+      <w:pPr>
+        <w:tabs>
+          <w:tab w:val="left" w:pos="1135"/>
+          <w:tab w:val="left" w:pos="1136"/>
+        </w:tabs>
+        <w:spacing w:before="117" w:line="228" w:lineRule="auto"/>
+        <w:ind w:right="104"/>
+        <w:rPr>
+          <w:sz w:val="20"/>
+        </w:rPr>
+      </w:pPr>
+    </w:p>
+    <w:p>
+      <w:pPr>
+        <w:tabs>
+          <w:tab w:val="left" w:pos="1135"/>
+          <w:tab w:val="left" w:pos="1136"/>
+        </w:tabs>
+        <w:spacing w:before="117" w:line="228" w:lineRule="auto"/>
+        <w:ind w:right="104"/>
+        <w:rPr>
+          <w:sz w:val="20"/>
+        </w:rPr>
+      </w:pPr>
+    </w:p>
+    <w:p>
+      <w:pPr>
+        <w:tabs>
+          <w:tab w:val="left" w:pos="1135"/>
+          <w:tab w:val="left" w:pos="1136"/>
+        </w:tabs>
+        <w:spacing w:before="117" w:line="228" w:lineRule="auto"/>
+        <w:ind w:right="104"/>
+        <w:rPr>
+          <w:sz w:val="20"/>
+        </w:rPr>
+      </w:pPr>
+    </w:p>
+    <w:p>
+      <w:pPr>
+        <w:tabs>
+          <w:tab w:val="left" w:pos="1135"/>
+          <w:tab w:val="left" w:pos="1136"/>
+        </w:tabs>
+        <w:spacing w:before="117" w:line="228" w:lineRule="auto"/>
+        <w:ind w:right="104"/>
+        <w:rPr>
+          <w:sz w:val="20"/>
+        </w:rPr>
+      </w:pPr>
+    </w:p>
+    <w:p>
+      <w:pPr>
+        <w:tabs>
+          <w:tab w:val="left" w:pos="1135"/>
+          <w:tab w:val="left" w:pos="1136"/>
+        </w:tabs>
+        <w:spacing w:before="117" w:line="228" w:lineRule="auto"/>
+        <w:ind w:right="104"/>
+        <w:rPr>
+          <w:sz w:val="20"/>
+        </w:rPr>
+      </w:pPr>
+    </w:p>
+    <w:p>
+      <w:pPr>
+        <w:tabs>
+          <w:tab w:val="left" w:pos="1135"/>
+          <w:tab w:val="left" w:pos="1136"/>
+        </w:tabs>
+        <w:spacing w:before="117" w:line="228" w:lineRule="auto"/>
+        <w:ind w:right="104"/>
+        <w:rPr>
+          <w:sz w:val="20"/>
+        </w:rPr>
+      </w:pPr>
+    </w:p>
+    <w:p>
+      <w:pPr>
+        <w:tabs>
+          <w:tab w:val="left" w:pos="1135"/>
+          <w:tab w:val="left" w:pos="1136"/>
+        </w:tabs>
+        <w:spacing w:before="117" w:line="228" w:lineRule="auto"/>
+        <w:ind w:right="104"/>
+        <w:rPr>
+          <w:sz w:val="20"/>
+        </w:rPr>
+      </w:pPr>
+    </w:p>
+    <w:p>
+      <w:pPr>
+        <w:tabs>
+          <w:tab w:val="left" w:pos="1135"/>
+          <w:tab w:val="left" w:pos="1136"/>
+        </w:tabs>
+        <w:spacing w:before="117" w:line="228" w:lineRule="auto"/>
+        <w:ind w:right="104"/>
+        <w:rPr>
+          <w:sz w:val="20"/>
+        </w:rPr>
       </w:pPr>
     </w:p>
     <w:p>
@@ -753,7 +2211,7 @@
           <w:tab w:val="left" w:pos="1135"/>
           <w:tab w:val="left" w:pos="1136"/>
         </w:tabs>
-        <w:spacing w:before="110"/>
+        <w:spacing w:before="111"/>
         <w:ind w:hanging="361"/>
         <w:rPr>
           <w:sz w:val="20"/>
@@ -763,20 +2221,111 @@
         <w:rPr>
           <w:sz w:val="20"/>
         </w:rPr>
-        <w:t>List of movies yearly (basic</w:t>
-      </w:r>
-      <w:r>
-        <w:rPr>
-          <w:spacing w:val="-20"/>
-          <w:sz w:val="20"/>
-        </w:rPr>
-        <w:t xml:space="preserve"> </w:t>
-      </w:r>
-      <w:r>
-        <w:rPr>
-          <w:sz w:val="20"/>
-        </w:rPr>
-        <w:t>query)</w:t>
+        <w:t>Visualizing</w:t>
+      </w:r>
+      <w:r>
+        <w:rPr>
+          <w:spacing w:val="-5"/>
+          <w:sz w:val="20"/>
+        </w:rPr>
+        <w:t xml:space="preserve"> </w:t>
+      </w:r>
+      <w:r>
+        <w:rPr>
+          <w:sz w:val="20"/>
+        </w:rPr>
+        <w:t>the</w:t>
+      </w:r>
+      <w:r>
+        <w:rPr>
+          <w:spacing w:val="-4"/>
+          <w:sz w:val="20"/>
+        </w:rPr>
+        <w:t xml:space="preserve"> </w:t>
+      </w:r>
+      <w:r>
+        <w:rPr>
+          <w:sz w:val="20"/>
+        </w:rPr>
+        <w:t>top</w:t>
+      </w:r>
+      <w:r>
+        <w:rPr>
+          <w:spacing w:val="-4"/>
+          <w:sz w:val="20"/>
+        </w:rPr>
+        <w:t xml:space="preserve"> </w:t>
+      </w:r>
+      <w:r>
+        <w:rPr>
+          <w:sz w:val="20"/>
+        </w:rPr>
+        <w:t>10</w:t>
+      </w:r>
+      <w:r>
+        <w:rPr>
+          <w:spacing w:val="-3"/>
+          <w:sz w:val="20"/>
+        </w:rPr>
+        <w:t xml:space="preserve"> </w:t>
+      </w:r>
+      <w:r>
+        <w:rPr>
+          <w:sz w:val="20"/>
+        </w:rPr>
+        <w:t>movie</w:t>
+      </w:r>
+      <w:r>
+        <w:rPr>
+          <w:spacing w:val="-5"/>
+          <w:sz w:val="20"/>
+        </w:rPr>
+        <w:t xml:space="preserve"> </w:t>
+      </w:r>
+      <w:r>
+        <w:rPr>
+          <w:sz w:val="20"/>
+        </w:rPr>
+        <w:t>genre</w:t>
+      </w:r>
+      <w:r>
+        <w:rPr>
+          <w:spacing w:val="-6"/>
+          <w:sz w:val="20"/>
+        </w:rPr>
+        <w:t xml:space="preserve"> </w:t>
+      </w:r>
+      <w:r>
+        <w:rPr>
+          <w:sz w:val="20"/>
+        </w:rPr>
+        <w:t>on</w:t>
+      </w:r>
+      <w:r>
+        <w:rPr>
+          <w:spacing w:val="-4"/>
+          <w:sz w:val="20"/>
+        </w:rPr>
+        <w:t xml:space="preserve"> </w:t>
+      </w:r>
+      <w:r>
+        <w:rPr>
+          <w:sz w:val="20"/>
+        </w:rPr>
+        <w:t>each</w:t>
+      </w:r>
+      <w:r>
+        <w:rPr>
+          <w:spacing w:val="-7"/>
+          <w:sz w:val="20"/>
+        </w:rPr>
+        <w:t xml:space="preserve"> </w:t>
+      </w:r>
+      <w:r>
+        <w:rPr>
+          <w:sz w:val="20"/>
+        </w:rPr>
+        <w:t>year</w:t>
       </w:r>
     </w:p>
     <w:p>
@@ -790,623 +2339,6 @@
           <w:tab w:val="left" w:pos="1135"/>
           <w:tab w:val="left" w:pos="1136"/>
         </w:tabs>
-        <w:ind w:hanging="361"/>
-        <w:rPr>
-          <w:sz w:val="20"/>
-        </w:rPr>
-      </w:pPr>
-      <w:r>
-        <w:rPr>
-          <w:sz w:val="20"/>
-        </w:rPr>
-        <w:t>List of movies based on genre (basic</w:t>
-      </w:r>
-      <w:r>
-        <w:rPr>
-          <w:spacing w:val="-29"/>
-          <w:sz w:val="20"/>
-        </w:rPr>
-        <w:t xml:space="preserve"> </w:t>
-      </w:r>
-      <w:r>
-        <w:rPr>
-          <w:sz w:val="20"/>
-        </w:rPr>
-        <w:t>query)</w:t>
-      </w:r>
-    </w:p>
-    <w:p>
-      <w:pPr>
-        <w:pStyle w:val="ListParagraph"/>
-        <w:numPr>
-          <w:ilvl w:val="1"/>
-          <w:numId w:val="2"/>
-        </w:numPr>
-        <w:tabs>
-          <w:tab w:val="left" w:pos="1135"/>
-          <w:tab w:val="left" w:pos="1136"/>
-        </w:tabs>
-        <w:spacing w:before="117" w:line="228" w:lineRule="auto"/>
-        <w:ind w:right="104"/>
-        <w:rPr>
-          <w:sz w:val="20"/>
-        </w:rPr>
-      </w:pPr>
-      <w:r>
-        <w:rPr>
-          <w:sz w:val="20"/>
-        </w:rPr>
-        <w:t>List of actors and the number of movies starred</w:t>
-      </w:r>
-      <w:r>
-        <w:rPr>
-          <w:spacing w:val="-25"/>
-          <w:sz w:val="20"/>
-        </w:rPr>
-        <w:t xml:space="preserve"> </w:t>
-      </w:r>
-      <w:r>
-        <w:rPr>
-          <w:sz w:val="20"/>
-        </w:rPr>
-        <w:t>by the actor (basic</w:t>
-      </w:r>
-      <w:r>
-        <w:rPr>
-          <w:spacing w:val="-6"/>
-          <w:sz w:val="20"/>
-        </w:rPr>
-        <w:t xml:space="preserve"> </w:t>
-      </w:r>
-      <w:r>
-        <w:rPr>
-          <w:sz w:val="20"/>
-        </w:rPr>
-        <w:t>query)</w:t>
-      </w:r>
-    </w:p>
-    <w:p>
-      <w:pPr>
-        <w:tabs>
-          <w:tab w:val="left" w:pos="1135"/>
-          <w:tab w:val="left" w:pos="1136"/>
-        </w:tabs>
-        <w:spacing w:before="117" w:line="228" w:lineRule="auto"/>
-        <w:ind w:right="104"/>
-        <w:rPr>
-          <w:sz w:val="20"/>
-        </w:rPr>
-      </w:pPr>
-    </w:p>
-    <w:p>
-      <w:pPr>
-        <w:tabs>
-          <w:tab w:val="left" w:pos="1135"/>
-          <w:tab w:val="left" w:pos="1136"/>
-        </w:tabs>
-        <w:spacing w:before="117" w:line="228" w:lineRule="auto"/>
-        <w:ind w:right="104"/>
-        <w:rPr>
-          <w:sz w:val="20"/>
-        </w:rPr>
-      </w:pPr>
-    </w:p>
-    <w:p>
-      <w:pPr>
-        <w:tabs>
-          <w:tab w:val="left" w:pos="1135"/>
-          <w:tab w:val="left" w:pos="1136"/>
-        </w:tabs>
-        <w:spacing w:before="117" w:line="228" w:lineRule="auto"/>
-        <w:ind w:right="104"/>
-        <w:rPr>
-          <w:sz w:val="20"/>
-        </w:rPr>
-      </w:pPr>
-    </w:p>
-    <w:p>
-      <w:pPr>
-        <w:tabs>
-          <w:tab w:val="left" w:pos="1135"/>
-          <w:tab w:val="left" w:pos="1136"/>
-        </w:tabs>
-        <w:spacing w:before="117" w:line="228" w:lineRule="auto"/>
-        <w:ind w:right="104"/>
-        <w:rPr>
-          <w:sz w:val="20"/>
-        </w:rPr>
-      </w:pPr>
-    </w:p>
-    <w:p>
-      <w:pPr>
-        <w:tabs>
-          <w:tab w:val="left" w:pos="1135"/>
-          <w:tab w:val="left" w:pos="1136"/>
-        </w:tabs>
-        <w:spacing w:before="117" w:line="228" w:lineRule="auto"/>
-        <w:ind w:right="104"/>
-        <w:rPr>
-          <w:sz w:val="20"/>
-        </w:rPr>
-      </w:pPr>
-    </w:p>
-    <w:p>
-      <w:pPr>
-        <w:tabs>
-          <w:tab w:val="left" w:pos="1135"/>
-          <w:tab w:val="left" w:pos="1136"/>
-        </w:tabs>
-        <w:spacing w:before="117" w:line="228" w:lineRule="auto"/>
-        <w:ind w:right="104"/>
-        <w:rPr>
-          <w:sz w:val="20"/>
-        </w:rPr>
-      </w:pPr>
-    </w:p>
-    <w:p>
-      <w:pPr>
-        <w:tabs>
-          <w:tab w:val="left" w:pos="1135"/>
-          <w:tab w:val="left" w:pos="1136"/>
-        </w:tabs>
-        <w:spacing w:before="117" w:line="228" w:lineRule="auto"/>
-        <w:ind w:right="104"/>
-        <w:rPr>
-          <w:sz w:val="20"/>
-        </w:rPr>
-      </w:pPr>
-    </w:p>
-    <w:p>
-      <w:pPr>
-        <w:tabs>
-          <w:tab w:val="left" w:pos="1135"/>
-          <w:tab w:val="left" w:pos="1136"/>
-        </w:tabs>
-        <w:spacing w:before="117" w:line="228" w:lineRule="auto"/>
-        <w:ind w:right="104"/>
-        <w:rPr>
-          <w:sz w:val="20"/>
-        </w:rPr>
-      </w:pPr>
-    </w:p>
-    <w:p>
-      <w:pPr>
-        <w:tabs>
-          <w:tab w:val="left" w:pos="1135"/>
-          <w:tab w:val="left" w:pos="1136"/>
-        </w:tabs>
-        <w:spacing w:before="117" w:line="228" w:lineRule="auto"/>
-        <w:ind w:right="104"/>
-        <w:rPr>
-          <w:sz w:val="20"/>
-        </w:rPr>
-      </w:pPr>
-    </w:p>
-    <w:p>
-      <w:pPr>
-        <w:tabs>
-          <w:tab w:val="left" w:pos="1135"/>
-          <w:tab w:val="left" w:pos="1136"/>
-        </w:tabs>
-        <w:spacing w:before="117" w:line="228" w:lineRule="auto"/>
-        <w:ind w:right="104"/>
-        <w:rPr>
-          <w:sz w:val="20"/>
-        </w:rPr>
-      </w:pPr>
-    </w:p>
-    <w:p>
-      <w:pPr>
-        <w:tabs>
-          <w:tab w:val="left" w:pos="1135"/>
-          <w:tab w:val="left" w:pos="1136"/>
-        </w:tabs>
-        <w:spacing w:before="117" w:line="228" w:lineRule="auto"/>
-        <w:ind w:right="104"/>
-        <w:rPr>
-          <w:sz w:val="20"/>
-        </w:rPr>
-      </w:pPr>
-    </w:p>
-    <w:p>
-      <w:pPr>
-        <w:tabs>
-          <w:tab w:val="left" w:pos="1135"/>
-          <w:tab w:val="left" w:pos="1136"/>
-        </w:tabs>
-        <w:spacing w:before="117" w:line="228" w:lineRule="auto"/>
-        <w:ind w:right="104"/>
-        <w:rPr>
-          <w:sz w:val="20"/>
-        </w:rPr>
-      </w:pPr>
-    </w:p>
-    <w:p>
-      <w:pPr>
-        <w:tabs>
-          <w:tab w:val="left" w:pos="1135"/>
-          <w:tab w:val="left" w:pos="1136"/>
-        </w:tabs>
-        <w:spacing w:before="117" w:line="228" w:lineRule="auto"/>
-        <w:ind w:right="104"/>
-        <w:rPr>
-          <w:sz w:val="20"/>
-        </w:rPr>
-      </w:pPr>
-    </w:p>
-    <w:p>
-      <w:pPr>
-        <w:tabs>
-          <w:tab w:val="left" w:pos="1135"/>
-          <w:tab w:val="left" w:pos="1136"/>
-        </w:tabs>
-        <w:spacing w:before="117" w:line="228" w:lineRule="auto"/>
-        <w:ind w:right="104"/>
-        <w:rPr>
-          <w:sz w:val="20"/>
-        </w:rPr>
-      </w:pPr>
-    </w:p>
-    <w:p>
-      <w:pPr>
-        <w:tabs>
-          <w:tab w:val="left" w:pos="1135"/>
-          <w:tab w:val="left" w:pos="1136"/>
-        </w:tabs>
-        <w:spacing w:before="117" w:line="228" w:lineRule="auto"/>
-        <w:ind w:right="104"/>
-        <w:rPr>
-          <w:sz w:val="20"/>
-        </w:rPr>
-      </w:pPr>
-    </w:p>
-    <w:p>
-      <w:pPr>
-        <w:tabs>
-          <w:tab w:val="left" w:pos="1135"/>
-          <w:tab w:val="left" w:pos="1136"/>
-        </w:tabs>
-        <w:spacing w:before="117" w:line="228" w:lineRule="auto"/>
-        <w:ind w:right="104"/>
-        <w:rPr>
-          <w:sz w:val="20"/>
-        </w:rPr>
-      </w:pPr>
-    </w:p>
-    <w:p>
-      <w:pPr>
-        <w:tabs>
-          <w:tab w:val="left" w:pos="1135"/>
-          <w:tab w:val="left" w:pos="1136"/>
-        </w:tabs>
-        <w:spacing w:before="117" w:line="228" w:lineRule="auto"/>
-        <w:ind w:right="104"/>
-        <w:rPr>
-          <w:sz w:val="20"/>
-        </w:rPr>
-      </w:pPr>
-    </w:p>
-    <w:p>
-      <w:pPr>
-        <w:tabs>
-          <w:tab w:val="left" w:pos="1135"/>
-          <w:tab w:val="left" w:pos="1136"/>
-        </w:tabs>
-        <w:spacing w:before="117" w:line="228" w:lineRule="auto"/>
-        <w:ind w:right="104"/>
-        <w:rPr>
-          <w:sz w:val="20"/>
-        </w:rPr>
-      </w:pPr>
-    </w:p>
-    <w:p>
-      <w:pPr>
-        <w:tabs>
-          <w:tab w:val="left" w:pos="1135"/>
-          <w:tab w:val="left" w:pos="1136"/>
-        </w:tabs>
-        <w:spacing w:before="117" w:line="228" w:lineRule="auto"/>
-        <w:ind w:right="104"/>
-        <w:rPr>
-          <w:sz w:val="20"/>
-        </w:rPr>
-      </w:pPr>
-    </w:p>
-    <w:p>
-      <w:pPr>
-        <w:tabs>
-          <w:tab w:val="left" w:pos="1135"/>
-          <w:tab w:val="left" w:pos="1136"/>
-        </w:tabs>
-        <w:spacing w:before="117" w:line="228" w:lineRule="auto"/>
-        <w:ind w:right="104"/>
-        <w:rPr>
-          <w:sz w:val="20"/>
-        </w:rPr>
-      </w:pPr>
-    </w:p>
-    <w:p>
-      <w:pPr>
-        <w:tabs>
-          <w:tab w:val="left" w:pos="1135"/>
-          <w:tab w:val="left" w:pos="1136"/>
-        </w:tabs>
-        <w:spacing w:before="117" w:line="228" w:lineRule="auto"/>
-        <w:ind w:right="104"/>
-        <w:rPr>
-          <w:sz w:val="20"/>
-        </w:rPr>
-      </w:pPr>
-    </w:p>
-    <w:p>
-      <w:pPr>
-        <w:tabs>
-          <w:tab w:val="left" w:pos="1135"/>
-          <w:tab w:val="left" w:pos="1136"/>
-        </w:tabs>
-        <w:spacing w:before="117" w:line="228" w:lineRule="auto"/>
-        <w:ind w:right="104"/>
-        <w:rPr>
-          <w:sz w:val="20"/>
-        </w:rPr>
-      </w:pPr>
-    </w:p>
-    <w:p>
-      <w:pPr>
-        <w:tabs>
-          <w:tab w:val="left" w:pos="1135"/>
-          <w:tab w:val="left" w:pos="1136"/>
-        </w:tabs>
-        <w:spacing w:before="117" w:line="228" w:lineRule="auto"/>
-        <w:ind w:right="104"/>
-        <w:rPr>
-          <w:sz w:val="20"/>
-        </w:rPr>
-      </w:pPr>
-    </w:p>
-    <w:p>
-      <w:pPr>
-        <w:tabs>
-          <w:tab w:val="left" w:pos="1135"/>
-          <w:tab w:val="left" w:pos="1136"/>
-        </w:tabs>
-        <w:spacing w:before="117" w:line="228" w:lineRule="auto"/>
-        <w:ind w:right="104"/>
-        <w:rPr>
-          <w:sz w:val="20"/>
-        </w:rPr>
-      </w:pPr>
-    </w:p>
-    <w:p>
-      <w:pPr>
-        <w:tabs>
-          <w:tab w:val="left" w:pos="1135"/>
-          <w:tab w:val="left" w:pos="1136"/>
-        </w:tabs>
-        <w:spacing w:before="117" w:line="228" w:lineRule="auto"/>
-        <w:ind w:right="104"/>
-        <w:rPr>
-          <w:sz w:val="20"/>
-        </w:rPr>
-      </w:pPr>
-    </w:p>
-    <w:p>
-      <w:pPr>
-        <w:tabs>
-          <w:tab w:val="left" w:pos="1135"/>
-          <w:tab w:val="left" w:pos="1136"/>
-        </w:tabs>
-        <w:spacing w:before="117" w:line="228" w:lineRule="auto"/>
-        <w:ind w:right="104"/>
-        <w:rPr>
-          <w:sz w:val="20"/>
-        </w:rPr>
-      </w:pPr>
-    </w:p>
-    <w:p>
-      <w:pPr>
-        <w:tabs>
-          <w:tab w:val="left" w:pos="1135"/>
-          <w:tab w:val="left" w:pos="1136"/>
-        </w:tabs>
-        <w:spacing w:before="117" w:line="228" w:lineRule="auto"/>
-        <w:ind w:right="104"/>
-        <w:rPr>
-          <w:sz w:val="20"/>
-        </w:rPr>
-      </w:pPr>
-    </w:p>
-    <w:p>
-      <w:pPr>
-        <w:tabs>
-          <w:tab w:val="left" w:pos="1135"/>
-          <w:tab w:val="left" w:pos="1136"/>
-        </w:tabs>
-        <w:spacing w:before="117" w:line="228" w:lineRule="auto"/>
-        <w:ind w:right="104"/>
-        <w:rPr>
-          <w:sz w:val="20"/>
-        </w:rPr>
-      </w:pPr>
-    </w:p>
-    <w:p>
-      <w:pPr>
-        <w:tabs>
-          <w:tab w:val="left" w:pos="1135"/>
-          <w:tab w:val="left" w:pos="1136"/>
-        </w:tabs>
-        <w:spacing w:before="117" w:line="228" w:lineRule="auto"/>
-        <w:ind w:right="104"/>
-        <w:rPr>
-          <w:sz w:val="20"/>
-        </w:rPr>
-      </w:pPr>
-    </w:p>
-    <w:p>
-      <w:pPr>
-        <w:tabs>
-          <w:tab w:val="left" w:pos="1135"/>
-          <w:tab w:val="left" w:pos="1136"/>
-        </w:tabs>
-        <w:spacing w:before="117" w:line="228" w:lineRule="auto"/>
-        <w:ind w:right="104"/>
-        <w:rPr>
-          <w:sz w:val="20"/>
-        </w:rPr>
-      </w:pPr>
-    </w:p>
-    <w:p>
-      <w:pPr>
-        <w:tabs>
-          <w:tab w:val="left" w:pos="1135"/>
-          <w:tab w:val="left" w:pos="1136"/>
-        </w:tabs>
-        <w:spacing w:before="117" w:line="228" w:lineRule="auto"/>
-        <w:ind w:right="104"/>
-        <w:rPr>
-          <w:sz w:val="20"/>
-        </w:rPr>
-      </w:pPr>
-    </w:p>
-    <w:p>
-      <w:pPr>
-        <w:pStyle w:val="ListParagraph"/>
-        <w:numPr>
-          <w:ilvl w:val="1"/>
-          <w:numId w:val="2"/>
-        </w:numPr>
-        <w:tabs>
-          <w:tab w:val="left" w:pos="1135"/>
-          <w:tab w:val="left" w:pos="1136"/>
-        </w:tabs>
-        <w:spacing w:before="111"/>
-        <w:ind w:hanging="361"/>
-        <w:rPr>
-          <w:sz w:val="20"/>
-        </w:rPr>
-      </w:pPr>
-      <w:r>
-        <w:rPr>
-          <w:sz w:val="20"/>
-        </w:rPr>
-        <w:t>Visualizing</w:t>
-      </w:r>
-      <w:r>
-        <w:rPr>
-          <w:spacing w:val="-5"/>
-          <w:sz w:val="20"/>
-        </w:rPr>
-        <w:t xml:space="preserve"> </w:t>
-      </w:r>
-      <w:r>
-        <w:rPr>
-          <w:sz w:val="20"/>
-        </w:rPr>
-        <w:t>the</w:t>
-      </w:r>
-      <w:r>
-        <w:rPr>
-          <w:spacing w:val="-4"/>
-          <w:sz w:val="20"/>
-        </w:rPr>
-        <w:t xml:space="preserve"> </w:t>
-      </w:r>
-      <w:r>
-        <w:rPr>
-          <w:sz w:val="20"/>
-        </w:rPr>
-        <w:t>top</w:t>
-      </w:r>
-      <w:r>
-        <w:rPr>
-          <w:spacing w:val="-4"/>
-          <w:sz w:val="20"/>
-        </w:rPr>
-        <w:t xml:space="preserve"> </w:t>
-      </w:r>
-      <w:r>
-        <w:rPr>
-          <w:sz w:val="20"/>
-        </w:rPr>
-        <w:t>10</w:t>
-      </w:r>
-      <w:r>
-        <w:rPr>
-          <w:spacing w:val="-3"/>
-          <w:sz w:val="20"/>
-        </w:rPr>
-        <w:t xml:space="preserve"> </w:t>
-      </w:r>
-      <w:r>
-        <w:rPr>
-          <w:sz w:val="20"/>
-        </w:rPr>
-        <w:t>movie</w:t>
-      </w:r>
-      <w:r>
-        <w:rPr>
-          <w:spacing w:val="-5"/>
-          <w:sz w:val="20"/>
-        </w:rPr>
-        <w:t xml:space="preserve"> </w:t>
-      </w:r>
-      <w:r>
-        <w:rPr>
-          <w:sz w:val="20"/>
-        </w:rPr>
-        <w:t>genre</w:t>
-      </w:r>
-      <w:r>
-        <w:rPr>
-          <w:spacing w:val="-6"/>
-          <w:sz w:val="20"/>
-        </w:rPr>
-        <w:t xml:space="preserve"> </w:t>
-      </w:r>
-      <w:r>
-        <w:rPr>
-          <w:sz w:val="20"/>
-        </w:rPr>
-        <w:t>on</w:t>
-      </w:r>
-      <w:r>
-        <w:rPr>
-          <w:spacing w:val="-4"/>
-          <w:sz w:val="20"/>
-        </w:rPr>
-        <w:t xml:space="preserve"> </w:t>
-      </w:r>
-      <w:r>
-        <w:rPr>
-          <w:sz w:val="20"/>
-        </w:rPr>
-        <w:t>each</w:t>
-      </w:r>
-      <w:r>
-        <w:rPr>
-          <w:spacing w:val="-7"/>
-          <w:sz w:val="20"/>
-        </w:rPr>
-        <w:t xml:space="preserve"> </w:t>
-      </w:r>
-      <w:r>
-        <w:rPr>
-          <w:sz w:val="20"/>
-        </w:rPr>
-        <w:t>year</w:t>
-      </w:r>
-    </w:p>
-    <w:p>
-      <w:pPr>
-        <w:pStyle w:val="ListParagraph"/>
-        <w:numPr>
-          <w:ilvl w:val="1"/>
-          <w:numId w:val="2"/>
-        </w:numPr>
-        <w:tabs>
-          <w:tab w:val="left" w:pos="1135"/>
-          <w:tab w:val="left" w:pos="1136"/>
-        </w:tabs>
         <w:spacing w:before="118" w:line="228" w:lineRule="auto"/>
         <w:ind w:right="104"/>
         <w:rPr>
@@ -1417,13 +2349,7 @@
         <w:rPr>
           <w:sz w:val="20"/>
         </w:rPr>
-        <w:t xml:space="preserve">Correlation analysis between movie rating and </w:t>
-      </w:r>
-      <w:r>
-        <w:rPr>
-          <w:sz w:val="20"/>
-        </w:rPr>
-        <w:t>movie</w:t>
+        <w:t>Correlation analysis between movie rating and movie</w:t>
       </w:r>
       <w:r>
         <w:rPr>
@@ -1806,7 +2732,21 @@
         <w:rPr>
           <w:sz w:val="16"/>
         </w:rPr>
-        <w:t>help.imdb.com/article/imdb/general-information/what-is- imdb/G836CY29Z4SGNMK5?ref_=helpart_nav_1#.</w:t>
+        <w:t>help.imdb.com/article/imdb/general-information/what-is- imdb/G836CY29Z4SGNMK5</w:t>
+      </w:r>
+      <w:proofErr w:type="gramStart"/>
+      <w:r>
+        <w:rPr>
+          <w:sz w:val="16"/>
+        </w:rPr>
+        <w:t>?ref</w:t>
+      </w:r>
+      <w:proofErr w:type="gramEnd"/>
+      <w:r>
+        <w:rPr>
+          <w:sz w:val="16"/>
+        </w:rPr>
+        <w:t>_=helpart_nav_1#.</w:t>
       </w:r>
     </w:p>
     <w:p>
@@ -1982,7 +2922,7 @@
         </w:rPr>
         <w:t xml:space="preserve"> </w:t>
       </w:r>
-      <w:hyperlink r:id="rId7">
+      <w:hyperlink r:id="rId12">
         <w:r>
           <w:rPr>
             <w:color w:val="0000FF"/>
@@ -1992,7 +2932,7 @@
           <w:t>https://data.world/promptcloud/imdb-data-</w:t>
         </w:r>
       </w:hyperlink>
-      <w:hyperlink r:id="rId8">
+      <w:hyperlink r:id="rId13">
         <w:r>
           <w:rPr>
             <w:color w:val="0000FF"/>
@@ -2028,11 +2968,12 @@
         <w:sectPr>
           <w:type w:val="continuous"/>
           <w:pgSz w:w="12240" w:h="15840"/>
-          <w:pgMar w:top="1020" w:right="800" w:bottom="280" w:left="780" w:header="720" w:footer="720" w:gutter="0"/>
+          <w:pgMar w:top="720" w:right="720" w:bottom="720" w:left="720" w:header="720" w:footer="720" w:gutter="0"/>
           <w:cols w:num="2" w:space="720" w:equalWidth="0">
-            <w:col w:w="5203" w:space="190"/>
-            <w:col w:w="5267"/>
+            <w:col w:w="5263" w:space="190"/>
+            <w:col w:w="5347"/>
           </w:cols>
+          <w:docGrid w:linePitch="299"/>
         </w:sectPr>
       </w:pPr>
       <w:r>
@@ -2054,7 +2995,7 @@
         </w:rPr>
         <w:t>, 16 Dec. 2017,</w:t>
       </w:r>
-      <w:hyperlink r:id="rId9">
+      <w:hyperlink r:id="rId14">
         <w:r>
           <w:rPr>
             <w:color w:val="0000FF"/>
@@ -2075,7 +3016,7 @@
       <w:pPr>
         <w:pStyle w:val="BodyText"/>
         <w:spacing w:before="121"/>
-        <w:ind w:left="126" w:right="104"/>
+        <w:ind w:left="720" w:right="104"/>
         <w:jc w:val="both"/>
       </w:pPr>
     </w:p>
@@ -2146,6 +3087,95 @@
 <file path=word/numbering.xml><?xml version="1.0" encoding="utf-8"?>
 <w:numbering xmlns:wpc="http://schemas.microsoft.com/office/word/2010/wordprocessingCanvas" xmlns:mc="http://schemas.openxmlformats.org/markup-compatibility/2006" xmlns:o="urn:schemas-microsoft-com:office:office" xmlns:r="http://schemas.openxmlformats.org/officeDocument/2006/relationships" xmlns:m="http://schemas.openxmlformats.org/officeDocument/2006/math" xmlns:v="urn:schemas-microsoft-com:vml" xmlns:wp14="http://schemas.microsoft.com/office/word/2010/wordprocessingDrawing" xmlns:wp="http://schemas.openxmlformats.org/drawingml/2006/wordprocessingDrawing" xmlns:w10="urn:schemas-microsoft-com:office:word" xmlns:w="http://schemas.openxmlformats.org/wordprocessingml/2006/main" xmlns:w14="http://schemas.microsoft.com/office/word/2010/wordml" xmlns:w15="http://schemas.microsoft.com/office/word/2012/wordml" xmlns:wpg="http://schemas.microsoft.com/office/word/2010/wordprocessingGroup" xmlns:wpi="http://schemas.microsoft.com/office/word/2010/wordprocessingInk" xmlns:wne="http://schemas.microsoft.com/office/word/2006/wordml" xmlns:wps="http://schemas.microsoft.com/office/word/2010/wordprocessingShape" mc:Ignorable="w14 w15 wp14">
   <w:abstractNum w:abstractNumId="0" w15:restartNumberingAfterBreak="0">
+    <w:nsid w:val="18564997"/>
+    <w:multiLevelType w:val="hybridMultilevel"/>
+    <w:tmpl w:val="E366614C"/>
+    <w:lvl w:ilvl="0" w:tplc="40090015">
+      <w:start w:val="1"/>
+      <w:numFmt w:val="upperLetter"/>
+      <w:lvlText w:val="%1."/>
+      <w:lvlJc w:val="left"/>
+      <w:pPr>
+        <w:ind w:left="720" w:hanging="360"/>
+      </w:pPr>
+      <w:rPr>
+        <w:rFonts w:hint="default"/>
+      </w:rPr>
+    </w:lvl>
+    <w:lvl w:ilvl="1" w:tplc="40090019">
+      <w:start w:val="1"/>
+      <w:numFmt w:val="lowerLetter"/>
+      <w:lvlText w:val="%2."/>
+      <w:lvlJc w:val="left"/>
+      <w:pPr>
+        <w:ind w:left="1440" w:hanging="360"/>
+      </w:pPr>
+    </w:lvl>
+    <w:lvl w:ilvl="2" w:tplc="4009001B" w:tentative="1">
+      <w:start w:val="1"/>
+      <w:numFmt w:val="lowerRoman"/>
+      <w:lvlText w:val="%3."/>
+      <w:lvlJc w:val="right"/>
+      <w:pPr>
+        <w:ind w:left="2160" w:hanging="180"/>
+      </w:pPr>
+    </w:lvl>
+    <w:lvl w:ilvl="3" w:tplc="4009000F" w:tentative="1">
+      <w:start w:val="1"/>
+      <w:numFmt w:val="decimal"/>
+      <w:lvlText w:val="%4."/>
+      <w:lvlJc w:val="left"/>
+      <w:pPr>
+        <w:ind w:left="2880" w:hanging="360"/>
+      </w:pPr>
+    </w:lvl>
+    <w:lvl w:ilvl="4" w:tplc="40090019" w:tentative="1">
+      <w:start w:val="1"/>
+      <w:numFmt w:val="lowerLetter"/>
+      <w:lvlText w:val="%5."/>
+      <w:lvlJc w:val="left"/>
+      <w:pPr>
+        <w:ind w:left="3600" w:hanging="360"/>
+      </w:pPr>
+    </w:lvl>
+    <w:lvl w:ilvl="5" w:tplc="4009001B" w:tentative="1">
+      <w:start w:val="1"/>
+      <w:numFmt w:val="lowerRoman"/>
+      <w:lvlText w:val="%6."/>
+      <w:lvlJc w:val="right"/>
+      <w:pPr>
+        <w:ind w:left="4320" w:hanging="180"/>
+      </w:pPr>
+    </w:lvl>
+    <w:lvl w:ilvl="6" w:tplc="4009000F" w:tentative="1">
+      <w:start w:val="1"/>
+      <w:numFmt w:val="decimal"/>
+      <w:lvlText w:val="%7."/>
+      <w:lvlJc w:val="left"/>
+      <w:pPr>
+        <w:ind w:left="5040" w:hanging="360"/>
+      </w:pPr>
+    </w:lvl>
+    <w:lvl w:ilvl="7" w:tplc="40090019" w:tentative="1">
+      <w:start w:val="1"/>
+      <w:numFmt w:val="lowerLetter"/>
+      <w:lvlText w:val="%8."/>
+      <w:lvlJc w:val="left"/>
+      <w:pPr>
+        <w:ind w:left="5760" w:hanging="360"/>
+      </w:pPr>
+    </w:lvl>
+    <w:lvl w:ilvl="8" w:tplc="4009001B" w:tentative="1">
+      <w:start w:val="1"/>
+      <w:numFmt w:val="lowerRoman"/>
+      <w:lvlText w:val="%9."/>
+      <w:lvlJc w:val="right"/>
+      <w:pPr>
+        <w:ind w:left="6480" w:hanging="180"/>
+      </w:pPr>
+    </w:lvl>
+  </w:abstractNum>
+  <w:abstractNum w:abstractNumId="1" w15:restartNumberingAfterBreak="0">
     <w:nsid w:val="1F2057C0"/>
     <w:multiLevelType w:val="hybridMultilevel"/>
     <w:tmpl w:val="41F0266A"/>
@@ -2263,7 +3293,7 @@
       </w:rPr>
     </w:lvl>
   </w:abstractNum>
-  <w:abstractNum w:abstractNumId="1" w15:restartNumberingAfterBreak="0">
+  <w:abstractNum w:abstractNumId="2" w15:restartNumberingAfterBreak="0">
     <w:nsid w:val="24BA3B72"/>
     <w:multiLevelType w:val="hybridMultilevel"/>
     <w:tmpl w:val="72A235DA"/>
@@ -2376,7 +3406,7 @@
       </w:rPr>
     </w:lvl>
   </w:abstractNum>
-  <w:abstractNum w:abstractNumId="2" w15:restartNumberingAfterBreak="0">
+  <w:abstractNum w:abstractNumId="3" w15:restartNumberingAfterBreak="0">
     <w:nsid w:val="2C090B3A"/>
     <w:multiLevelType w:val="hybridMultilevel"/>
     <w:tmpl w:val="C64C0E0A"/>
@@ -2489,7 +3519,538 @@
       </w:rPr>
     </w:lvl>
   </w:abstractNum>
-  <w:abstractNum w:abstractNumId="3" w15:restartNumberingAfterBreak="0">
+  <w:abstractNum w:abstractNumId="4" w15:restartNumberingAfterBreak="0">
+    <w:nsid w:val="36F21909"/>
+    <w:multiLevelType w:val="hybridMultilevel"/>
+    <w:tmpl w:val="3CB09506"/>
+    <w:lvl w:ilvl="0" w:tplc="4009000F">
+      <w:start w:val="1"/>
+      <w:numFmt w:val="decimal"/>
+      <w:lvlText w:val="%1."/>
+      <w:lvlJc w:val="left"/>
+      <w:pPr>
+        <w:ind w:left="486" w:hanging="360"/>
+      </w:pPr>
+    </w:lvl>
+    <w:lvl w:ilvl="1" w:tplc="40090019">
+      <w:start w:val="1"/>
+      <w:numFmt w:val="lowerLetter"/>
+      <w:lvlText w:val="%2."/>
+      <w:lvlJc w:val="left"/>
+      <w:pPr>
+        <w:ind w:left="1206" w:hanging="360"/>
+      </w:pPr>
+    </w:lvl>
+    <w:lvl w:ilvl="2" w:tplc="4009001B" w:tentative="1">
+      <w:start w:val="1"/>
+      <w:numFmt w:val="lowerRoman"/>
+      <w:lvlText w:val="%3."/>
+      <w:lvlJc w:val="right"/>
+      <w:pPr>
+        <w:ind w:left="1926" w:hanging="180"/>
+      </w:pPr>
+    </w:lvl>
+    <w:lvl w:ilvl="3" w:tplc="4009000F" w:tentative="1">
+      <w:start w:val="1"/>
+      <w:numFmt w:val="decimal"/>
+      <w:lvlText w:val="%4."/>
+      <w:lvlJc w:val="left"/>
+      <w:pPr>
+        <w:ind w:left="2646" w:hanging="360"/>
+      </w:pPr>
+    </w:lvl>
+    <w:lvl w:ilvl="4" w:tplc="40090019" w:tentative="1">
+      <w:start w:val="1"/>
+      <w:numFmt w:val="lowerLetter"/>
+      <w:lvlText w:val="%5."/>
+      <w:lvlJc w:val="left"/>
+      <w:pPr>
+        <w:ind w:left="3366" w:hanging="360"/>
+      </w:pPr>
+    </w:lvl>
+    <w:lvl w:ilvl="5" w:tplc="4009001B" w:tentative="1">
+      <w:start w:val="1"/>
+      <w:numFmt w:val="lowerRoman"/>
+      <w:lvlText w:val="%6."/>
+      <w:lvlJc w:val="right"/>
+      <w:pPr>
+        <w:ind w:left="4086" w:hanging="180"/>
+      </w:pPr>
+    </w:lvl>
+    <w:lvl w:ilvl="6" w:tplc="4009000F" w:tentative="1">
+      <w:start w:val="1"/>
+      <w:numFmt w:val="decimal"/>
+      <w:lvlText w:val="%7."/>
+      <w:lvlJc w:val="left"/>
+      <w:pPr>
+        <w:ind w:left="4806" w:hanging="360"/>
+      </w:pPr>
+    </w:lvl>
+    <w:lvl w:ilvl="7" w:tplc="40090019" w:tentative="1">
+      <w:start w:val="1"/>
+      <w:numFmt w:val="lowerLetter"/>
+      <w:lvlText w:val="%8."/>
+      <w:lvlJc w:val="left"/>
+      <w:pPr>
+        <w:ind w:left="5526" w:hanging="360"/>
+      </w:pPr>
+    </w:lvl>
+    <w:lvl w:ilvl="8" w:tplc="4009001B" w:tentative="1">
+      <w:start w:val="1"/>
+      <w:numFmt w:val="lowerRoman"/>
+      <w:lvlText w:val="%9."/>
+      <w:lvlJc w:val="right"/>
+      <w:pPr>
+        <w:ind w:left="6246" w:hanging="180"/>
+      </w:pPr>
+    </w:lvl>
+  </w:abstractNum>
+  <w:abstractNum w:abstractNumId="5" w15:restartNumberingAfterBreak="0">
+    <w:nsid w:val="47FC4887"/>
+    <w:multiLevelType w:val="hybridMultilevel"/>
+    <w:tmpl w:val="4E020CBE"/>
+    <w:lvl w:ilvl="0" w:tplc="806C5174">
+      <w:start w:val="1"/>
+      <w:numFmt w:val="decimal"/>
+      <w:lvlText w:val="%1."/>
+      <w:lvlJc w:val="left"/>
+      <w:pPr>
+        <w:ind w:left="486" w:hanging="360"/>
+      </w:pPr>
+      <w:rPr>
+        <w:rFonts w:hint="default"/>
+      </w:rPr>
+    </w:lvl>
+    <w:lvl w:ilvl="1" w:tplc="40090019" w:tentative="1">
+      <w:start w:val="1"/>
+      <w:numFmt w:val="lowerLetter"/>
+      <w:lvlText w:val="%2."/>
+      <w:lvlJc w:val="left"/>
+      <w:pPr>
+        <w:ind w:left="1206" w:hanging="360"/>
+      </w:pPr>
+    </w:lvl>
+    <w:lvl w:ilvl="2" w:tplc="4009001B" w:tentative="1">
+      <w:start w:val="1"/>
+      <w:numFmt w:val="lowerRoman"/>
+      <w:lvlText w:val="%3."/>
+      <w:lvlJc w:val="right"/>
+      <w:pPr>
+        <w:ind w:left="1926" w:hanging="180"/>
+      </w:pPr>
+    </w:lvl>
+    <w:lvl w:ilvl="3" w:tplc="4009000F" w:tentative="1">
+      <w:start w:val="1"/>
+      <w:numFmt w:val="decimal"/>
+      <w:lvlText w:val="%4."/>
+      <w:lvlJc w:val="left"/>
+      <w:pPr>
+        <w:ind w:left="2646" w:hanging="360"/>
+      </w:pPr>
+    </w:lvl>
+    <w:lvl w:ilvl="4" w:tplc="40090019" w:tentative="1">
+      <w:start w:val="1"/>
+      <w:numFmt w:val="lowerLetter"/>
+      <w:lvlText w:val="%5."/>
+      <w:lvlJc w:val="left"/>
+      <w:pPr>
+        <w:ind w:left="3366" w:hanging="360"/>
+      </w:pPr>
+    </w:lvl>
+    <w:lvl w:ilvl="5" w:tplc="4009001B" w:tentative="1">
+      <w:start w:val="1"/>
+      <w:numFmt w:val="lowerRoman"/>
+      <w:lvlText w:val="%6."/>
+      <w:lvlJc w:val="right"/>
+      <w:pPr>
+        <w:ind w:left="4086" w:hanging="180"/>
+      </w:pPr>
+    </w:lvl>
+    <w:lvl w:ilvl="6" w:tplc="4009000F" w:tentative="1">
+      <w:start w:val="1"/>
+      <w:numFmt w:val="decimal"/>
+      <w:lvlText w:val="%7."/>
+      <w:lvlJc w:val="left"/>
+      <w:pPr>
+        <w:ind w:left="4806" w:hanging="360"/>
+      </w:pPr>
+    </w:lvl>
+    <w:lvl w:ilvl="7" w:tplc="40090019" w:tentative="1">
+      <w:start w:val="1"/>
+      <w:numFmt w:val="lowerLetter"/>
+      <w:lvlText w:val="%8."/>
+      <w:lvlJc w:val="left"/>
+      <w:pPr>
+        <w:ind w:left="5526" w:hanging="360"/>
+      </w:pPr>
+    </w:lvl>
+    <w:lvl w:ilvl="8" w:tplc="4009001B" w:tentative="1">
+      <w:start w:val="1"/>
+      <w:numFmt w:val="lowerRoman"/>
+      <w:lvlText w:val="%9."/>
+      <w:lvlJc w:val="right"/>
+      <w:pPr>
+        <w:ind w:left="6246" w:hanging="180"/>
+      </w:pPr>
+    </w:lvl>
+  </w:abstractNum>
+  <w:abstractNum w:abstractNumId="6" w15:restartNumberingAfterBreak="0">
+    <w:nsid w:val="48145F83"/>
+    <w:multiLevelType w:val="hybridMultilevel"/>
+    <w:tmpl w:val="E366614C"/>
+    <w:lvl w:ilvl="0" w:tplc="40090015">
+      <w:start w:val="1"/>
+      <w:numFmt w:val="upperLetter"/>
+      <w:lvlText w:val="%1."/>
+      <w:lvlJc w:val="left"/>
+      <w:pPr>
+        <w:ind w:left="720" w:hanging="360"/>
+      </w:pPr>
+      <w:rPr>
+        <w:rFonts w:hint="default"/>
+      </w:rPr>
+    </w:lvl>
+    <w:lvl w:ilvl="1" w:tplc="40090019">
+      <w:start w:val="1"/>
+      <w:numFmt w:val="lowerLetter"/>
+      <w:lvlText w:val="%2."/>
+      <w:lvlJc w:val="left"/>
+      <w:pPr>
+        <w:ind w:left="1440" w:hanging="360"/>
+      </w:pPr>
+    </w:lvl>
+    <w:lvl w:ilvl="2" w:tplc="4009001B" w:tentative="1">
+      <w:start w:val="1"/>
+      <w:numFmt w:val="lowerRoman"/>
+      <w:lvlText w:val="%3."/>
+      <w:lvlJc w:val="right"/>
+      <w:pPr>
+        <w:ind w:left="2160" w:hanging="180"/>
+      </w:pPr>
+    </w:lvl>
+    <w:lvl w:ilvl="3" w:tplc="4009000F" w:tentative="1">
+      <w:start w:val="1"/>
+      <w:numFmt w:val="decimal"/>
+      <w:lvlText w:val="%4."/>
+      <w:lvlJc w:val="left"/>
+      <w:pPr>
+        <w:ind w:left="2880" w:hanging="360"/>
+      </w:pPr>
+    </w:lvl>
+    <w:lvl w:ilvl="4" w:tplc="40090019" w:tentative="1">
+      <w:start w:val="1"/>
+      <w:numFmt w:val="lowerLetter"/>
+      <w:lvlText w:val="%5."/>
+      <w:lvlJc w:val="left"/>
+      <w:pPr>
+        <w:ind w:left="3600" w:hanging="360"/>
+      </w:pPr>
+    </w:lvl>
+    <w:lvl w:ilvl="5" w:tplc="4009001B" w:tentative="1">
+      <w:start w:val="1"/>
+      <w:numFmt w:val="lowerRoman"/>
+      <w:lvlText w:val="%6."/>
+      <w:lvlJc w:val="right"/>
+      <w:pPr>
+        <w:ind w:left="4320" w:hanging="180"/>
+      </w:pPr>
+    </w:lvl>
+    <w:lvl w:ilvl="6" w:tplc="4009000F" w:tentative="1">
+      <w:start w:val="1"/>
+      <w:numFmt w:val="decimal"/>
+      <w:lvlText w:val="%7."/>
+      <w:lvlJc w:val="left"/>
+      <w:pPr>
+        <w:ind w:left="5040" w:hanging="360"/>
+      </w:pPr>
+    </w:lvl>
+    <w:lvl w:ilvl="7" w:tplc="40090019" w:tentative="1">
+      <w:start w:val="1"/>
+      <w:numFmt w:val="lowerLetter"/>
+      <w:lvlText w:val="%8."/>
+      <w:lvlJc w:val="left"/>
+      <w:pPr>
+        <w:ind w:left="5760" w:hanging="360"/>
+      </w:pPr>
+    </w:lvl>
+    <w:lvl w:ilvl="8" w:tplc="4009001B" w:tentative="1">
+      <w:start w:val="1"/>
+      <w:numFmt w:val="lowerRoman"/>
+      <w:lvlText w:val="%9."/>
+      <w:lvlJc w:val="right"/>
+      <w:pPr>
+        <w:ind w:left="6480" w:hanging="180"/>
+      </w:pPr>
+    </w:lvl>
+  </w:abstractNum>
+  <w:abstractNum w:abstractNumId="7" w15:restartNumberingAfterBreak="0">
+    <w:nsid w:val="4F4D7D98"/>
+    <w:multiLevelType w:val="hybridMultilevel"/>
+    <w:tmpl w:val="D1380826"/>
+    <w:lvl w:ilvl="0" w:tplc="4009000F">
+      <w:start w:val="1"/>
+      <w:numFmt w:val="decimal"/>
+      <w:lvlText w:val="%1."/>
+      <w:lvlJc w:val="left"/>
+      <w:pPr>
+        <w:ind w:left="360" w:hanging="360"/>
+      </w:pPr>
+      <w:rPr>
+        <w:rFonts w:hint="default"/>
+      </w:rPr>
+    </w:lvl>
+    <w:lvl w:ilvl="1" w:tplc="40090019">
+      <w:start w:val="1"/>
+      <w:numFmt w:val="lowerLetter"/>
+      <w:lvlText w:val="%2."/>
+      <w:lvlJc w:val="left"/>
+      <w:pPr>
+        <w:ind w:left="1080" w:hanging="360"/>
+      </w:pPr>
+    </w:lvl>
+    <w:lvl w:ilvl="2" w:tplc="4009001B" w:tentative="1">
+      <w:start w:val="1"/>
+      <w:numFmt w:val="lowerRoman"/>
+      <w:lvlText w:val="%3."/>
+      <w:lvlJc w:val="right"/>
+      <w:pPr>
+        <w:ind w:left="1800" w:hanging="180"/>
+      </w:pPr>
+    </w:lvl>
+    <w:lvl w:ilvl="3" w:tplc="4009000F" w:tentative="1">
+      <w:start w:val="1"/>
+      <w:numFmt w:val="decimal"/>
+      <w:lvlText w:val="%4."/>
+      <w:lvlJc w:val="left"/>
+      <w:pPr>
+        <w:ind w:left="2520" w:hanging="360"/>
+      </w:pPr>
+    </w:lvl>
+    <w:lvl w:ilvl="4" w:tplc="40090019" w:tentative="1">
+      <w:start w:val="1"/>
+      <w:numFmt w:val="lowerLetter"/>
+      <w:lvlText w:val="%5."/>
+      <w:lvlJc w:val="left"/>
+      <w:pPr>
+        <w:ind w:left="3240" w:hanging="360"/>
+      </w:pPr>
+    </w:lvl>
+    <w:lvl w:ilvl="5" w:tplc="4009001B" w:tentative="1">
+      <w:start w:val="1"/>
+      <w:numFmt w:val="lowerRoman"/>
+      <w:lvlText w:val="%6."/>
+      <w:lvlJc w:val="right"/>
+      <w:pPr>
+        <w:ind w:left="3960" w:hanging="180"/>
+      </w:pPr>
+    </w:lvl>
+    <w:lvl w:ilvl="6" w:tplc="4009000F" w:tentative="1">
+      <w:start w:val="1"/>
+      <w:numFmt w:val="decimal"/>
+      <w:lvlText w:val="%7."/>
+      <w:lvlJc w:val="left"/>
+      <w:pPr>
+        <w:ind w:left="4680" w:hanging="360"/>
+      </w:pPr>
+    </w:lvl>
+    <w:lvl w:ilvl="7" w:tplc="40090019" w:tentative="1">
+      <w:start w:val="1"/>
+      <w:numFmt w:val="lowerLetter"/>
+      <w:lvlText w:val="%8."/>
+      <w:lvlJc w:val="left"/>
+      <w:pPr>
+        <w:ind w:left="5400" w:hanging="360"/>
+      </w:pPr>
+    </w:lvl>
+    <w:lvl w:ilvl="8" w:tplc="4009001B" w:tentative="1">
+      <w:start w:val="1"/>
+      <w:numFmt w:val="lowerRoman"/>
+      <w:lvlText w:val="%9."/>
+      <w:lvlJc w:val="right"/>
+      <w:pPr>
+        <w:ind w:left="6120" w:hanging="180"/>
+      </w:pPr>
+    </w:lvl>
+  </w:abstractNum>
+  <w:abstractNum w:abstractNumId="8" w15:restartNumberingAfterBreak="0">
+    <w:nsid w:val="5D891B16"/>
+    <w:multiLevelType w:val="hybridMultilevel"/>
+    <w:tmpl w:val="E366614C"/>
+    <w:lvl w:ilvl="0" w:tplc="40090015">
+      <w:start w:val="1"/>
+      <w:numFmt w:val="upperLetter"/>
+      <w:lvlText w:val="%1."/>
+      <w:lvlJc w:val="left"/>
+      <w:pPr>
+        <w:ind w:left="720" w:hanging="360"/>
+      </w:pPr>
+      <w:rPr>
+        <w:rFonts w:hint="default"/>
+      </w:rPr>
+    </w:lvl>
+    <w:lvl w:ilvl="1" w:tplc="40090019">
+      <w:start w:val="1"/>
+      <w:numFmt w:val="lowerLetter"/>
+      <w:lvlText w:val="%2."/>
+      <w:lvlJc w:val="left"/>
+      <w:pPr>
+        <w:ind w:left="1440" w:hanging="360"/>
+      </w:pPr>
+    </w:lvl>
+    <w:lvl w:ilvl="2" w:tplc="4009001B" w:tentative="1">
+      <w:start w:val="1"/>
+      <w:numFmt w:val="lowerRoman"/>
+      <w:lvlText w:val="%3."/>
+      <w:lvlJc w:val="right"/>
+      <w:pPr>
+        <w:ind w:left="2160" w:hanging="180"/>
+      </w:pPr>
+    </w:lvl>
+    <w:lvl w:ilvl="3" w:tplc="4009000F" w:tentative="1">
+      <w:start w:val="1"/>
+      <w:numFmt w:val="decimal"/>
+      <w:lvlText w:val="%4."/>
+      <w:lvlJc w:val="left"/>
+      <w:pPr>
+        <w:ind w:left="2880" w:hanging="360"/>
+      </w:pPr>
+    </w:lvl>
+    <w:lvl w:ilvl="4" w:tplc="40090019" w:tentative="1">
+      <w:start w:val="1"/>
+      <w:numFmt w:val="lowerLetter"/>
+      <w:lvlText w:val="%5."/>
+      <w:lvlJc w:val="left"/>
+      <w:pPr>
+        <w:ind w:left="3600" w:hanging="360"/>
+      </w:pPr>
+    </w:lvl>
+    <w:lvl w:ilvl="5" w:tplc="4009001B" w:tentative="1">
+      <w:start w:val="1"/>
+      <w:numFmt w:val="lowerRoman"/>
+      <w:lvlText w:val="%6."/>
+      <w:lvlJc w:val="right"/>
+      <w:pPr>
+        <w:ind w:left="4320" w:hanging="180"/>
+      </w:pPr>
+    </w:lvl>
+    <w:lvl w:ilvl="6" w:tplc="4009000F" w:tentative="1">
+      <w:start w:val="1"/>
+      <w:numFmt w:val="decimal"/>
+      <w:lvlText w:val="%7."/>
+      <w:lvlJc w:val="left"/>
+      <w:pPr>
+        <w:ind w:left="5040" w:hanging="360"/>
+      </w:pPr>
+    </w:lvl>
+    <w:lvl w:ilvl="7" w:tplc="40090019" w:tentative="1">
+      <w:start w:val="1"/>
+      <w:numFmt w:val="lowerLetter"/>
+      <w:lvlText w:val="%8."/>
+      <w:lvlJc w:val="left"/>
+      <w:pPr>
+        <w:ind w:left="5760" w:hanging="360"/>
+      </w:pPr>
+    </w:lvl>
+    <w:lvl w:ilvl="8" w:tplc="4009001B" w:tentative="1">
+      <w:start w:val="1"/>
+      <w:numFmt w:val="lowerRoman"/>
+      <w:lvlText w:val="%9."/>
+      <w:lvlJc w:val="right"/>
+      <w:pPr>
+        <w:ind w:left="6480" w:hanging="180"/>
+      </w:pPr>
+    </w:lvl>
+  </w:abstractNum>
+  <w:abstractNum w:abstractNumId="9" w15:restartNumberingAfterBreak="0">
+    <w:nsid w:val="6AAC24FF"/>
+    <w:multiLevelType w:val="hybridMultilevel"/>
+    <w:tmpl w:val="E366614C"/>
+    <w:lvl w:ilvl="0" w:tplc="40090015">
+      <w:start w:val="1"/>
+      <w:numFmt w:val="upperLetter"/>
+      <w:lvlText w:val="%1."/>
+      <w:lvlJc w:val="left"/>
+      <w:pPr>
+        <w:ind w:left="720" w:hanging="360"/>
+      </w:pPr>
+      <w:rPr>
+        <w:rFonts w:hint="default"/>
+      </w:rPr>
+    </w:lvl>
+    <w:lvl w:ilvl="1" w:tplc="40090019">
+      <w:start w:val="1"/>
+      <w:numFmt w:val="lowerLetter"/>
+      <w:lvlText w:val="%2."/>
+      <w:lvlJc w:val="left"/>
+      <w:pPr>
+        <w:ind w:left="1440" w:hanging="360"/>
+      </w:pPr>
+    </w:lvl>
+    <w:lvl w:ilvl="2" w:tplc="4009001B" w:tentative="1">
+      <w:start w:val="1"/>
+      <w:numFmt w:val="lowerRoman"/>
+      <w:lvlText w:val="%3."/>
+      <w:lvlJc w:val="right"/>
+      <w:pPr>
+        <w:ind w:left="2160" w:hanging="180"/>
+      </w:pPr>
+    </w:lvl>
+    <w:lvl w:ilvl="3" w:tplc="4009000F" w:tentative="1">
+      <w:start w:val="1"/>
+      <w:numFmt w:val="decimal"/>
+      <w:lvlText w:val="%4."/>
+      <w:lvlJc w:val="left"/>
+      <w:pPr>
+        <w:ind w:left="2880" w:hanging="360"/>
+      </w:pPr>
+    </w:lvl>
+    <w:lvl w:ilvl="4" w:tplc="40090019" w:tentative="1">
+      <w:start w:val="1"/>
+      <w:numFmt w:val="lowerLetter"/>
+      <w:lvlText w:val="%5."/>
+      <w:lvlJc w:val="left"/>
+      <w:pPr>
+        <w:ind w:left="3600" w:hanging="360"/>
+      </w:pPr>
+    </w:lvl>
+    <w:lvl w:ilvl="5" w:tplc="4009001B" w:tentative="1">
+      <w:start w:val="1"/>
+      <w:numFmt w:val="lowerRoman"/>
+      <w:lvlText w:val="%6."/>
+      <w:lvlJc w:val="right"/>
+      <w:pPr>
+        <w:ind w:left="4320" w:hanging="180"/>
+      </w:pPr>
+    </w:lvl>
+    <w:lvl w:ilvl="6" w:tplc="4009000F" w:tentative="1">
+      <w:start w:val="1"/>
+      <w:numFmt w:val="decimal"/>
+      <w:lvlText w:val="%7."/>
+      <w:lvlJc w:val="left"/>
+      <w:pPr>
+        <w:ind w:left="5040" w:hanging="360"/>
+      </w:pPr>
+    </w:lvl>
+    <w:lvl w:ilvl="7" w:tplc="40090019" w:tentative="1">
+      <w:start w:val="1"/>
+      <w:numFmt w:val="lowerLetter"/>
+      <w:lvlText w:val="%8."/>
+      <w:lvlJc w:val="left"/>
+      <w:pPr>
+        <w:ind w:left="5760" w:hanging="360"/>
+      </w:pPr>
+    </w:lvl>
+    <w:lvl w:ilvl="8" w:tplc="4009001B" w:tentative="1">
+      <w:start w:val="1"/>
+      <w:numFmt w:val="lowerRoman"/>
+      <w:lvlText w:val="%9."/>
+      <w:lvlJc w:val="right"/>
+      <w:pPr>
+        <w:ind w:left="6480" w:hanging="180"/>
+      </w:pPr>
+    </w:lvl>
+  </w:abstractNum>
+  <w:abstractNum w:abstractNumId="10" w15:restartNumberingAfterBreak="0">
     <w:nsid w:val="6FF676F9"/>
     <w:multiLevelType w:val="hybridMultilevel"/>
     <w:tmpl w:val="FD72A750"/>
@@ -2607,7 +4168,96 @@
       </w:rPr>
     </w:lvl>
   </w:abstractNum>
-  <w:abstractNum w:abstractNumId="4" w15:restartNumberingAfterBreak="0">
+  <w:abstractNum w:abstractNumId="11" w15:restartNumberingAfterBreak="0">
+    <w:nsid w:val="7A223069"/>
+    <w:multiLevelType w:val="hybridMultilevel"/>
+    <w:tmpl w:val="F5B8339E"/>
+    <w:lvl w:ilvl="0" w:tplc="40090015">
+      <w:start w:val="1"/>
+      <w:numFmt w:val="upperLetter"/>
+      <w:lvlText w:val="%1."/>
+      <w:lvlJc w:val="left"/>
+      <w:pPr>
+        <w:ind w:left="720" w:hanging="360"/>
+      </w:pPr>
+      <w:rPr>
+        <w:rFonts w:hint="default"/>
+      </w:rPr>
+    </w:lvl>
+    <w:lvl w:ilvl="1" w:tplc="40090019" w:tentative="1">
+      <w:start w:val="1"/>
+      <w:numFmt w:val="lowerLetter"/>
+      <w:lvlText w:val="%2."/>
+      <w:lvlJc w:val="left"/>
+      <w:pPr>
+        <w:ind w:left="1440" w:hanging="360"/>
+      </w:pPr>
+    </w:lvl>
+    <w:lvl w:ilvl="2" w:tplc="4009001B" w:tentative="1">
+      <w:start w:val="1"/>
+      <w:numFmt w:val="lowerRoman"/>
+      <w:lvlText w:val="%3."/>
+      <w:lvlJc w:val="right"/>
+      <w:pPr>
+        <w:ind w:left="2160" w:hanging="180"/>
+      </w:pPr>
+    </w:lvl>
+    <w:lvl w:ilvl="3" w:tplc="4009000F" w:tentative="1">
+      <w:start w:val="1"/>
+      <w:numFmt w:val="decimal"/>
+      <w:lvlText w:val="%4."/>
+      <w:lvlJc w:val="left"/>
+      <w:pPr>
+        <w:ind w:left="2880" w:hanging="360"/>
+      </w:pPr>
+    </w:lvl>
+    <w:lvl w:ilvl="4" w:tplc="40090019" w:tentative="1">
+      <w:start w:val="1"/>
+      <w:numFmt w:val="lowerLetter"/>
+      <w:lvlText w:val="%5."/>
+      <w:lvlJc w:val="left"/>
+      <w:pPr>
+        <w:ind w:left="3600" w:hanging="360"/>
+      </w:pPr>
+    </w:lvl>
+    <w:lvl w:ilvl="5" w:tplc="4009001B" w:tentative="1">
+      <w:start w:val="1"/>
+      <w:numFmt w:val="lowerRoman"/>
+      <w:lvlText w:val="%6."/>
+      <w:lvlJc w:val="right"/>
+      <w:pPr>
+        <w:ind w:left="4320" w:hanging="180"/>
+      </w:pPr>
+    </w:lvl>
+    <w:lvl w:ilvl="6" w:tplc="4009000F" w:tentative="1">
+      <w:start w:val="1"/>
+      <w:numFmt w:val="decimal"/>
+      <w:lvlText w:val="%7."/>
+      <w:lvlJc w:val="left"/>
+      <w:pPr>
+        <w:ind w:left="5040" w:hanging="360"/>
+      </w:pPr>
+    </w:lvl>
+    <w:lvl w:ilvl="7" w:tplc="40090019" w:tentative="1">
+      <w:start w:val="1"/>
+      <w:numFmt w:val="lowerLetter"/>
+      <w:lvlText w:val="%8."/>
+      <w:lvlJc w:val="left"/>
+      <w:pPr>
+        <w:ind w:left="5760" w:hanging="360"/>
+      </w:pPr>
+    </w:lvl>
+    <w:lvl w:ilvl="8" w:tplc="4009001B" w:tentative="1">
+      <w:start w:val="1"/>
+      <w:numFmt w:val="lowerRoman"/>
+      <w:lvlText w:val="%9."/>
+      <w:lvlJc w:val="right"/>
+      <w:pPr>
+        <w:ind w:left="6480" w:hanging="180"/>
+      </w:pPr>
+    </w:lvl>
+  </w:abstractNum>
+  <w:abstractNum w:abstractNumId="12" w15:restartNumberingAfterBreak="0">
     <w:nsid w:val="7F430337"/>
     <w:multiLevelType w:val="hybridMultilevel"/>
     <w:tmpl w:val="1BA4A302"/>
@@ -2729,19 +4379,43 @@
     </w:lvl>
   </w:abstractNum>
   <w:num w:numId="1">
+    <w:abstractNumId w:val="10"/>
+  </w:num>
+  <w:num w:numId="2">
+    <w:abstractNumId w:val="12"/>
+  </w:num>
+  <w:num w:numId="3">
+    <w:abstractNumId w:val="1"/>
+  </w:num>
+  <w:num w:numId="4">
+    <w:abstractNumId w:val="2"/>
+  </w:num>
+  <w:num w:numId="5">
     <w:abstractNumId w:val="3"/>
   </w:num>
-  <w:num w:numId="2">
+  <w:num w:numId="6">
     <w:abstractNumId w:val="4"/>
   </w:num>
-  <w:num w:numId="3">
+  <w:num w:numId="7">
+    <w:abstractNumId w:val="7"/>
+  </w:num>
+  <w:num w:numId="8">
+    <w:abstractNumId w:val="6"/>
+  </w:num>
+  <w:num w:numId="9">
+    <w:abstractNumId w:val="8"/>
+  </w:num>
+  <w:num w:numId="10">
     <w:abstractNumId w:val="0"/>
   </w:num>
-  <w:num w:numId="4">
-    <w:abstractNumId w:val="1"/>
+  <w:num w:numId="11">
+    <w:abstractNumId w:val="11"/>
   </w:num>
-  <w:num w:numId="5">
-    <w:abstractNumId w:val="2"/>
+  <w:num w:numId="12">
+    <w:abstractNumId w:val="9"/>
+  </w:num>
+  <w:num w:numId="13">
+    <w:abstractNumId w:val="5"/>
   </w:num>
 </w:numbering>
 </file>
@@ -2945,7 +4619,7 @@
     <w:lsdException w:name="Medium Shading 2 Accent 1" w:uiPriority="64"/>
     <w:lsdException w:name="Medium List 1 Accent 1" w:uiPriority="65"/>
     <w:lsdException w:name="Revision" w:semiHidden="1"/>
-    <w:lsdException w:name="List Paragraph" w:uiPriority="34" w:qFormat="1"/>
+    <w:lsdException w:name="List Paragraph" w:uiPriority="1" w:qFormat="1"/>
     <w:lsdException w:name="Quote" w:uiPriority="29" w:qFormat="1"/>
     <w:lsdException w:name="Intense Quote" w:uiPriority="30" w:qFormat="1"/>
     <w:lsdException w:name="Medium List 2 Accent 1" w:uiPriority="66"/>

</xml_diff>

<commit_message>
Formating and References near to finish
</commit_message>
<xml_diff>
--- a/Project-03/docs/saraf-yudhoatmojo.docx
+++ b/Project-03/docs/saraf-yudhoatmojo.docx
@@ -2691,7 +2691,7 @@
         <w:pStyle w:val="BodyText"/>
         <w:spacing w:before="3"/>
         <w:rPr>
-          <w:sz w:val="27"/>
+          <w:sz w:val="28"/>
         </w:rPr>
       </w:pPr>
     </w:p>
@@ -2713,83 +2713,83 @@
         <w:spacing w:before="0" w:line="232" w:lineRule="auto"/>
         <w:ind w:right="101"/>
         <w:rPr>
-          <w:sz w:val="16"/>
-        </w:rPr>
-      </w:pPr>
-      <w:r>
-        <w:rPr>
-          <w:sz w:val="16"/>
+          <w:sz w:val="18"/>
+        </w:rPr>
+      </w:pPr>
+      <w:r>
+        <w:rPr>
+          <w:sz w:val="18"/>
         </w:rPr>
         <w:t>IMDB.</w:t>
       </w:r>
       <w:r>
         <w:rPr>
-          <w:sz w:val="16"/>
+          <w:sz w:val="18"/>
         </w:rPr>
         <w:tab/>
         <w:t>“What</w:t>
       </w:r>
       <w:r>
         <w:rPr>
-          <w:sz w:val="16"/>
+          <w:sz w:val="18"/>
         </w:rPr>
         <w:tab/>
       </w:r>
       <w:r>
         <w:rPr>
           <w:spacing w:val="-3"/>
-          <w:sz w:val="16"/>
+          <w:sz w:val="18"/>
         </w:rPr>
         <w:t>Is</w:t>
       </w:r>
       <w:r>
         <w:rPr>
           <w:spacing w:val="-3"/>
-          <w:sz w:val="16"/>
+          <w:sz w:val="18"/>
         </w:rPr>
         <w:tab/>
       </w:r>
       <w:r>
         <w:rPr>
-          <w:sz w:val="16"/>
+          <w:sz w:val="18"/>
         </w:rPr>
         <w:t>IMDb?”</w:t>
       </w:r>
       <w:r>
         <w:rPr>
-          <w:sz w:val="16"/>
+          <w:sz w:val="18"/>
         </w:rPr>
         <w:tab/>
       </w:r>
       <w:r>
         <w:rPr>
           <w:i/>
-          <w:sz w:val="16"/>
+          <w:sz w:val="18"/>
         </w:rPr>
         <w:t>IMDb</w:t>
       </w:r>
       <w:r>
         <w:rPr>
-          <w:sz w:val="16"/>
+          <w:sz w:val="18"/>
         </w:rPr>
         <w:t>,</w:t>
       </w:r>
       <w:r>
         <w:rPr>
-          <w:sz w:val="16"/>
+          <w:sz w:val="18"/>
         </w:rPr>
         <w:tab/>
       </w:r>
       <w:r>
         <w:rPr>
           <w:spacing w:val="-3"/>
-          <w:sz w:val="16"/>
+          <w:sz w:val="18"/>
         </w:rPr>
         <w:t xml:space="preserve">IMDb.com, </w:t>
       </w:r>
       <w:r>
         <w:rPr>
-          <w:sz w:val="16"/>
+          <w:sz w:val="18"/>
         </w:rPr>
         <w:t>help.imdb.com/article/imdb/general-information/what-is- imdb/G836CY29Z4SGNMK5?ref_=helpart_nav_1#.</w:t>
       </w:r>
@@ -2806,164 +2806,163 @@
         </w:tabs>
         <w:spacing w:before="56" w:line="232" w:lineRule="auto"/>
         <w:ind w:right="100"/>
-        <w:jc w:val="both"/>
-        <w:rPr>
-          <w:sz w:val="16"/>
-        </w:rPr>
-      </w:pPr>
-      <w:r>
-        <w:rPr>
-          <w:sz w:val="16"/>
+        <w:rPr>
+          <w:sz w:val="18"/>
+        </w:rPr>
+      </w:pPr>
+      <w:r>
+        <w:rPr>
+          <w:sz w:val="18"/>
         </w:rPr>
         <w:t>Promptcloud.</w:t>
       </w:r>
       <w:r>
         <w:rPr>
           <w:spacing w:val="-12"/>
-          <w:sz w:val="16"/>
+          <w:sz w:val="18"/>
         </w:rPr>
         <w:t xml:space="preserve"> </w:t>
       </w:r>
       <w:r>
         <w:rPr>
-          <w:sz w:val="16"/>
+          <w:sz w:val="18"/>
         </w:rPr>
         <w:t>“IMDB</w:t>
       </w:r>
       <w:r>
         <w:rPr>
           <w:spacing w:val="-11"/>
-          <w:sz w:val="16"/>
+          <w:sz w:val="18"/>
         </w:rPr>
         <w:t xml:space="preserve"> </w:t>
       </w:r>
       <w:r>
         <w:rPr>
-          <w:sz w:val="16"/>
+          <w:sz w:val="18"/>
         </w:rPr>
         <w:t>Data</w:t>
       </w:r>
       <w:r>
         <w:rPr>
           <w:spacing w:val="-12"/>
-          <w:sz w:val="16"/>
+          <w:sz w:val="18"/>
         </w:rPr>
         <w:t xml:space="preserve"> </w:t>
       </w:r>
       <w:r>
         <w:rPr>
-          <w:sz w:val="16"/>
+          <w:sz w:val="18"/>
         </w:rPr>
         <w:t>from</w:t>
       </w:r>
       <w:r>
         <w:rPr>
           <w:spacing w:val="-12"/>
-          <w:sz w:val="16"/>
+          <w:sz w:val="18"/>
         </w:rPr>
         <w:t xml:space="preserve"> </w:t>
       </w:r>
       <w:r>
         <w:rPr>
-          <w:sz w:val="16"/>
+          <w:sz w:val="18"/>
         </w:rPr>
         <w:t>2006</w:t>
       </w:r>
       <w:r>
         <w:rPr>
           <w:spacing w:val="-13"/>
-          <w:sz w:val="16"/>
+          <w:sz w:val="18"/>
         </w:rPr>
         <w:t xml:space="preserve"> </w:t>
       </w:r>
       <w:r>
         <w:rPr>
-          <w:sz w:val="16"/>
+          <w:sz w:val="18"/>
         </w:rPr>
         <w:t>to</w:t>
       </w:r>
       <w:r>
         <w:rPr>
           <w:spacing w:val="-12"/>
-          <w:sz w:val="16"/>
+          <w:sz w:val="18"/>
         </w:rPr>
         <w:t xml:space="preserve"> </w:t>
       </w:r>
       <w:r>
         <w:rPr>
-          <w:sz w:val="16"/>
+          <w:sz w:val="18"/>
         </w:rPr>
         <w:t>2016</w:t>
       </w:r>
       <w:r>
         <w:rPr>
           <w:spacing w:val="-9"/>
-          <w:sz w:val="16"/>
+          <w:sz w:val="18"/>
         </w:rPr>
         <w:t xml:space="preserve"> </w:t>
       </w:r>
       <w:r>
         <w:rPr>
-          <w:sz w:val="16"/>
+          <w:sz w:val="18"/>
         </w:rPr>
         <w:t>-</w:t>
       </w:r>
       <w:r>
         <w:rPr>
           <w:spacing w:val="-12"/>
-          <w:sz w:val="16"/>
+          <w:sz w:val="18"/>
         </w:rPr>
         <w:t xml:space="preserve"> </w:t>
       </w:r>
       <w:r>
         <w:rPr>
-          <w:sz w:val="16"/>
+          <w:sz w:val="18"/>
         </w:rPr>
         <w:t>Dataset</w:t>
       </w:r>
       <w:r>
         <w:rPr>
           <w:spacing w:val="-14"/>
-          <w:sz w:val="16"/>
+          <w:sz w:val="18"/>
         </w:rPr>
         <w:t xml:space="preserve"> </w:t>
       </w:r>
       <w:r>
         <w:rPr>
-          <w:sz w:val="16"/>
+          <w:sz w:val="18"/>
         </w:rPr>
         <w:t>by</w:t>
       </w:r>
       <w:r>
         <w:rPr>
           <w:spacing w:val="-15"/>
-          <w:sz w:val="16"/>
+          <w:sz w:val="18"/>
         </w:rPr>
         <w:t xml:space="preserve"> </w:t>
       </w:r>
       <w:r>
         <w:rPr>
-          <w:sz w:val="16"/>
+          <w:sz w:val="18"/>
         </w:rPr>
         <w:t xml:space="preserve">Promptcloud.” </w:t>
       </w:r>
       <w:r>
         <w:rPr>
           <w:i/>
-          <w:sz w:val="16"/>
+          <w:sz w:val="18"/>
         </w:rPr>
         <w:t>Data.world</w:t>
       </w:r>
       <w:r>
         <w:rPr>
-          <w:sz w:val="16"/>
+          <w:sz w:val="18"/>
         </w:rPr>
         <w:t>, 26 June 2017,</w:t>
       </w:r>
       <w:r>
         <w:rPr>
           <w:color w:val="0000FF"/>
-          <w:sz w:val="16"/>
+          <w:sz w:val="18"/>
         </w:rPr>
         <w:t xml:space="preserve"> </w:t>
       </w:r>
@@ -2971,7 +2970,7 @@
         <w:r>
           <w:rPr>
             <w:color w:val="0000FF"/>
-            <w:sz w:val="16"/>
+            <w:sz w:val="18"/>
             <w:u w:val="single" w:color="0000FF"/>
           </w:rPr>
           <w:t>https://data.world/promptcloud/imdb-data-</w:t>
@@ -2981,14 +2980,14 @@
         <w:r>
           <w:rPr>
             <w:color w:val="0000FF"/>
-            <w:sz w:val="16"/>
+            <w:sz w:val="18"/>
             <w:u w:val="single" w:color="0000FF"/>
           </w:rPr>
           <w:t xml:space="preserve"> from-2006-to-2016</w:t>
         </w:r>
         <w:r>
           <w:rPr>
-            <w:sz w:val="16"/>
+            <w:sz w:val="18"/>
           </w:rPr>
           <w:t>.</w:t>
         </w:r>
@@ -3006,27 +3005,26 @@
         </w:tabs>
         <w:spacing w:before="55" w:line="232" w:lineRule="auto"/>
         <w:ind w:right="102"/>
-        <w:jc w:val="both"/>
-        <w:rPr>
-          <w:sz w:val="16"/>
-        </w:rPr>
-      </w:pPr>
-      <w:r>
-        <w:rPr>
-          <w:sz w:val="16"/>
+        <w:rPr>
+          <w:sz w:val="18"/>
+        </w:rPr>
+      </w:pPr>
+      <w:r>
+        <w:rPr>
+          <w:sz w:val="18"/>
         </w:rPr>
         <w:t xml:space="preserve">Yueming. “IMDB 5000 Movie Dataset.” </w:t>
       </w:r>
       <w:r>
         <w:rPr>
           <w:i/>
-          <w:sz w:val="16"/>
+          <w:sz w:val="18"/>
         </w:rPr>
         <w:t>Kaggle</w:t>
       </w:r>
       <w:r>
         <w:rPr>
-          <w:sz w:val="16"/>
+          <w:sz w:val="18"/>
         </w:rPr>
         <w:t>, 16 Dec. 2017,</w:t>
       </w:r>
@@ -3034,14 +3032,14 @@
         <w:r>
           <w:rPr>
             <w:color w:val="0000FF"/>
-            <w:sz w:val="16"/>
+            <w:sz w:val="18"/>
             <w:u w:val="single" w:color="0000FF"/>
           </w:rPr>
           <w:t xml:space="preserve"> www.kaggle.com/carolzhangdc/imdb-5000-movie-dataset</w:t>
         </w:r>
         <w:r>
           <w:rPr>
-            <w:sz w:val="16"/>
+            <w:sz w:val="18"/>
           </w:rPr>
           <w:t>.</w:t>
         </w:r>
@@ -3059,130 +3057,229 @@
         </w:tabs>
         <w:spacing w:before="55" w:line="232" w:lineRule="auto"/>
         <w:ind w:right="102"/>
-        <w:jc w:val="both"/>
-        <w:rPr>
-          <w:sz w:val="16"/>
-        </w:rPr>
-      </w:pPr>
-      <w:bookmarkStart w:id="0" w:name="_GoBack"/>
-      <w:bookmarkEnd w:id="0"/>
-    </w:p>
-    <w:p>
-      <w:pPr>
+        <w:rPr>
+          <w:sz w:val="18"/>
+        </w:rPr>
+      </w:pPr>
+      <w:r>
+        <w:rPr>
+          <w:sz w:val="18"/>
+        </w:rPr>
+        <w:t xml:space="preserve">Flask official Documentation </w:t>
+      </w:r>
+      <w:hyperlink r:id="rId19" w:history="1">
+        <w:r>
+          <w:rPr>
+            <w:rStyle w:val="Hyperlink"/>
+            <w:sz w:val="18"/>
+          </w:rPr>
+          <w:t>https://flask.palletsprojects.com/en/1.1.x/</w:t>
+        </w:r>
+      </w:hyperlink>
+    </w:p>
+    <w:p>
+      <w:pPr>
+        <w:pStyle w:val="ListParagraph"/>
+        <w:numPr>
+          <w:ilvl w:val="0"/>
+          <w:numId w:val="1"/>
+        </w:numPr>
         <w:tabs>
           <w:tab w:val="left" w:pos="488"/>
         </w:tabs>
         <w:spacing w:before="55" w:line="232" w:lineRule="auto"/>
         <w:ind w:right="102"/>
-        <w:jc w:val="both"/>
-        <w:rPr>
-          <w:sz w:val="16"/>
-        </w:rPr>
-      </w:pPr>
-    </w:p>
-    <w:p>
-      <w:pPr>
+        <w:rPr>
+          <w:sz w:val="18"/>
+        </w:rPr>
+      </w:pPr>
+      <w:r>
+        <w:rPr>
+          <w:sz w:val="18"/>
+        </w:rPr>
+        <w:t xml:space="preserve">HTML Documentation and tutorial from </w:t>
+      </w:r>
+      <w:hyperlink r:id="rId20" w:history="1">
+        <w:r>
+          <w:rPr>
+            <w:rStyle w:val="Hyperlink"/>
+            <w:sz w:val="18"/>
+          </w:rPr>
+          <w:t>https://www.w3schools.com/html/</w:t>
+        </w:r>
+      </w:hyperlink>
+    </w:p>
+    <w:p>
+      <w:pPr>
+        <w:pStyle w:val="ListParagraph"/>
+        <w:numPr>
+          <w:ilvl w:val="0"/>
+          <w:numId w:val="1"/>
+        </w:numPr>
         <w:tabs>
           <w:tab w:val="left" w:pos="488"/>
         </w:tabs>
         <w:spacing w:before="55" w:line="232" w:lineRule="auto"/>
         <w:ind w:right="102"/>
-        <w:jc w:val="both"/>
-        <w:rPr>
-          <w:sz w:val="16"/>
-        </w:rPr>
-      </w:pPr>
-    </w:p>
-    <w:p>
-      <w:pPr>
+        <w:rPr>
+          <w:sz w:val="18"/>
+        </w:rPr>
+      </w:pPr>
+      <w:r>
+        <w:rPr>
+          <w:sz w:val="18"/>
+        </w:rPr>
+        <w:t xml:space="preserve">CSS and Bootstrap from </w:t>
+      </w:r>
+      <w:hyperlink r:id="rId21" w:history="1">
+        <w:r>
+          <w:rPr>
+            <w:rStyle w:val="Hyperlink"/>
+          </w:rPr>
+          <w:t>https://getbootstrap.com/</w:t>
+        </w:r>
+      </w:hyperlink>
+    </w:p>
+    <w:p>
+      <w:pPr>
+        <w:pStyle w:val="ListParagraph"/>
+        <w:numPr>
+          <w:ilvl w:val="0"/>
+          <w:numId w:val="1"/>
+        </w:numPr>
         <w:tabs>
           <w:tab w:val="left" w:pos="488"/>
         </w:tabs>
         <w:spacing w:before="55" w:line="232" w:lineRule="auto"/>
         <w:ind w:right="102"/>
-        <w:jc w:val="both"/>
-        <w:rPr>
-          <w:sz w:val="16"/>
-        </w:rPr>
-      </w:pPr>
-    </w:p>
-    <w:p>
-      <w:pPr>
+        <w:rPr>
+          <w:sz w:val="18"/>
+        </w:rPr>
+      </w:pPr>
+      <w:r>
+        <w:rPr>
+          <w:sz w:val="18"/>
+        </w:rPr>
+        <w:t xml:space="preserve">Jquery from </w:t>
+      </w:r>
+      <w:hyperlink r:id="rId22" w:history="1">
+        <w:r>
+          <w:rPr>
+            <w:rStyle w:val="Hyperlink"/>
+          </w:rPr>
+          <w:t>https://jqueryui.com/</w:t>
+        </w:r>
+      </w:hyperlink>
+    </w:p>
+    <w:p>
+      <w:pPr>
+        <w:pStyle w:val="ListParagraph"/>
+        <w:numPr>
+          <w:ilvl w:val="0"/>
+          <w:numId w:val="1"/>
+        </w:numPr>
         <w:tabs>
           <w:tab w:val="left" w:pos="488"/>
         </w:tabs>
         <w:spacing w:before="55" w:line="232" w:lineRule="auto"/>
         <w:ind w:right="102"/>
-        <w:jc w:val="both"/>
-        <w:rPr>
-          <w:sz w:val="16"/>
-        </w:rPr>
-      </w:pPr>
-    </w:p>
-    <w:p>
-      <w:pPr>
+        <w:rPr>
+          <w:sz w:val="18"/>
+        </w:rPr>
+      </w:pPr>
+      <w:r>
+        <w:rPr>
+          <w:sz w:val="18"/>
+        </w:rPr>
+        <w:t xml:space="preserve">Referring fonts from </w:t>
+      </w:r>
+      <w:hyperlink r:id="rId23" w:history="1">
+        <w:r>
+          <w:rPr>
+            <w:rStyle w:val="Hyperlink"/>
+          </w:rPr>
+          <w:t>https://fonts.google.com/</w:t>
+        </w:r>
+      </w:hyperlink>
+    </w:p>
+    <w:p>
+      <w:pPr>
+        <w:pStyle w:val="ListParagraph"/>
+        <w:numPr>
+          <w:ilvl w:val="0"/>
+          <w:numId w:val="1"/>
+        </w:numPr>
         <w:tabs>
           <w:tab w:val="left" w:pos="488"/>
         </w:tabs>
         <w:spacing w:before="55" w:line="232" w:lineRule="auto"/>
         <w:ind w:right="102"/>
-        <w:jc w:val="both"/>
-        <w:rPr>
-          <w:sz w:val="16"/>
-        </w:rPr>
-      </w:pPr>
-    </w:p>
-    <w:p>
-      <w:pPr>
+        <w:rPr>
+          <w:sz w:val="18"/>
+        </w:rPr>
+      </w:pPr>
+      <w:r>
+        <w:rPr>
+          <w:sz w:val="18"/>
+        </w:rPr>
+        <w:t xml:space="preserve">Animation from </w:t>
+      </w:r>
+      <w:hyperlink r:id="rId24" w:history="1">
+        <w:r>
+          <w:rPr>
+            <w:rStyle w:val="Hyperlink"/>
+          </w:rPr>
+          <w:t>https://wowjs.uk/docs</w:t>
+        </w:r>
+      </w:hyperlink>
+    </w:p>
+    <w:p>
+      <w:pPr>
+        <w:pStyle w:val="ListParagraph"/>
+        <w:numPr>
+          <w:ilvl w:val="0"/>
+          <w:numId w:val="1"/>
+        </w:numPr>
         <w:tabs>
           <w:tab w:val="left" w:pos="488"/>
         </w:tabs>
         <w:spacing w:before="55" w:line="232" w:lineRule="auto"/>
         <w:ind w:right="102"/>
-        <w:jc w:val="both"/>
-        <w:rPr>
-          <w:sz w:val="16"/>
-        </w:rPr>
-      </w:pPr>
-    </w:p>
-    <w:p>
-      <w:pPr>
+        <w:rPr>
+          <w:sz w:val="18"/>
+        </w:rPr>
+      </w:pPr>
+    </w:p>
+    <w:p>
+      <w:pPr>
+        <w:pStyle w:val="ListParagraph"/>
+        <w:numPr>
+          <w:ilvl w:val="0"/>
+          <w:numId w:val="1"/>
+        </w:numPr>
         <w:tabs>
           <w:tab w:val="left" w:pos="488"/>
         </w:tabs>
         <w:spacing w:before="55" w:line="232" w:lineRule="auto"/>
         <w:ind w:right="102"/>
-        <w:jc w:val="both"/>
-        <w:rPr>
-          <w:sz w:val="16"/>
-        </w:rPr>
-      </w:pPr>
-    </w:p>
-    <w:p>
-      <w:pPr>
-        <w:tabs>
-          <w:tab w:val="left" w:pos="488"/>
-        </w:tabs>
-        <w:spacing w:before="55" w:line="232" w:lineRule="auto"/>
-        <w:ind w:right="102"/>
-        <w:jc w:val="both"/>
-        <w:rPr>
-          <w:sz w:val="16"/>
-        </w:rPr>
-      </w:pPr>
-    </w:p>
-    <w:p>
-      <w:pPr>
-        <w:tabs>
-          <w:tab w:val="left" w:pos="488"/>
-        </w:tabs>
-        <w:spacing w:before="55" w:line="232" w:lineRule="auto"/>
-        <w:ind w:right="102"/>
-        <w:jc w:val="both"/>
-        <w:rPr>
-          <w:sz w:val="16"/>
-        </w:rPr>
-      </w:pPr>
+        <w:rPr>
+          <w:sz w:val="18"/>
+        </w:rPr>
+      </w:pPr>
+      <w:r>
+        <w:rPr>
+          <w:sz w:val="18"/>
+        </w:rPr>
+        <w:t xml:space="preserve">Searching slider and favicon from </w:t>
+      </w:r>
+      <w:hyperlink r:id="rId25" w:history="1">
+        <w:r>
+          <w:rPr>
+            <w:rStyle w:val="Hyperlink"/>
+          </w:rPr>
+          <w:t>https://www.google.com/imghp?hl=en</w:t>
+        </w:r>
+      </w:hyperlink>
     </w:p>
     <w:p>
       <w:pPr>
@@ -3206,6 +3303,8 @@
           <w:docGrid w:linePitch="299"/>
         </w:sectPr>
       </w:pPr>
+      <w:bookmarkStart w:id="0" w:name="_GoBack"/>
+      <w:bookmarkEnd w:id="0"/>
     </w:p>
     <w:p>
       <w:pPr>
@@ -5139,6 +5238,17 @@
       <w:lang w:bidi="en-US"/>
     </w:rPr>
   </w:style>
+  <w:style w:type="character" w:styleId="Hyperlink">
+    <w:name w:val="Hyperlink"/>
+    <w:basedOn w:val="DefaultParagraphFont"/>
+    <w:uiPriority w:val="99"/>
+    <w:unhideWhenUsed/>
+    <w:rsid w:val="00787458"/>
+    <w:rPr>
+      <w:color w:val="0000FF" w:themeColor="hyperlink"/>
+      <w:u w:val="single"/>
+    </w:rPr>
+  </w:style>
 </w:styles>
 </file>
 

</xml_diff>

<commit_message>
finalized report file with Project outcomes added
</commit_message>
<xml_diff>
--- a/Project-03/docs/saraf-yudhoatmojo.docx
+++ b/Project-03/docs/saraf-yudhoatmojo.docx
@@ -3070,10 +3070,10 @@
           <wp:anchor distT="0" distB="0" distL="114300" distR="114300" simplePos="0" relativeHeight="251717632" behindDoc="1" locked="0" layoutInCell="1" allowOverlap="1" wp14:anchorId="732C9E91" wp14:editId="11CC0442">
             <wp:simplePos x="0" y="0"/>
             <wp:positionH relativeFrom="column">
-              <wp:posOffset>261127</wp:posOffset>
+              <wp:posOffset>208760</wp:posOffset>
             </wp:positionH>
             <wp:positionV relativeFrom="paragraph">
-              <wp:posOffset>670077</wp:posOffset>
+              <wp:posOffset>522269</wp:posOffset>
             </wp:positionV>
             <wp:extent cx="2893060" cy="1724660"/>
             <wp:effectExtent l="19050" t="19050" r="2540" b="8890"/>
@@ -3139,7 +3139,13 @@
         <w:rPr>
           <w:sz w:val="20"/>
         </w:rPr>
-        <w:t>We have generated the line graph for this query where we are able to see all the genres with different colors and their increasing/decreasing trends over the year. Like for e.g. If we consider the genre as crime, in the early</w:t>
+        <w:t xml:space="preserve">We have generated the line graph for this query where we are able to see all the genres with different colors and their increasing/decreasing trends over the year. Like for e.g. If we </w:t>
+      </w:r>
+      <w:r>
+        <w:rPr>
+          <w:sz w:val="20"/>
+        </w:rPr>
+        <w:t>consider the genre as crime, in the early</w:t>
       </w:r>
       <w:r>
         <w:rPr>
@@ -3151,13 +3157,7 @@
         <w:rPr>
           <w:sz w:val="20"/>
         </w:rPr>
-        <w:t xml:space="preserve"> making the </w:t>
-      </w:r>
-      <w:r>
-        <w:rPr>
-          <w:sz w:val="20"/>
-        </w:rPr>
-        <w:t xml:space="preserve">movie </w:t>
+        <w:t xml:space="preserve"> making the movie </w:t>
       </w:r>
       <w:r>
         <w:rPr>
@@ -3269,6 +3269,205 @@
     </w:p>
     <w:p>
       <w:pPr>
+        <w:tabs>
+          <w:tab w:val="left" w:pos="1135"/>
+          <w:tab w:val="left" w:pos="1136"/>
+        </w:tabs>
+        <w:spacing w:before="117" w:line="228" w:lineRule="auto"/>
+        <w:ind w:right="104"/>
+        <w:jc w:val="center"/>
+        <w:rPr>
+          <w:sz w:val="20"/>
+        </w:rPr>
+      </w:pPr>
+      <w:r>
+        <w:rPr>
+          <w:sz w:val="20"/>
+        </w:rPr>
+        <w:t xml:space="preserve">III. </w:t>
+      </w:r>
+      <w:r>
+        <w:rPr>
+          <w:sz w:val="20"/>
+        </w:rPr>
+        <w:t>PROJECT OUTCOMES</w:t>
+      </w:r>
+    </w:p>
+    <w:p>
+      <w:pPr>
+        <w:pStyle w:val="ListParagraph"/>
+        <w:numPr>
+          <w:ilvl w:val="0"/>
+          <w:numId w:val="15"/>
+        </w:numPr>
+        <w:tabs>
+          <w:tab w:val="left" w:pos="1135"/>
+          <w:tab w:val="left" w:pos="1136"/>
+        </w:tabs>
+        <w:spacing w:before="117" w:line="228" w:lineRule="auto"/>
+        <w:ind w:right="104"/>
+        <w:rPr>
+          <w:sz w:val="20"/>
+        </w:rPr>
+      </w:pPr>
+      <w:r>
+        <w:rPr>
+          <w:sz w:val="20"/>
+        </w:rPr>
+        <w:t>GitHub</w:t>
+      </w:r>
+      <w:r>
+        <w:rPr>
+          <w:sz w:val="20"/>
+        </w:rPr>
+        <w:t xml:space="preserve"> URL to the source code of Project:</w:t>
+      </w:r>
+    </w:p>
+    <w:p>
+      <w:pPr>
+        <w:pStyle w:val="ListParagraph"/>
+        <w:tabs>
+          <w:tab w:val="left" w:pos="1135"/>
+          <w:tab w:val="left" w:pos="1136"/>
+        </w:tabs>
+        <w:spacing w:before="117" w:line="228" w:lineRule="auto"/>
+        <w:ind w:left="720" w:right="104" w:firstLine="0"/>
+        <w:rPr>
+          <w:sz w:val="20"/>
+        </w:rPr>
+      </w:pPr>
+      <w:hyperlink r:id="rId16" w:history="1">
+        <w:r>
+          <w:rPr>
+            <w:rStyle w:val="Hyperlink"/>
+            <w:sz w:val="20"/>
+          </w:rPr>
+          <w:t>https://github.com/satrio-yudhoatmojo/CS532-Database-Systems-Spring-2020.git</w:t>
+        </w:r>
+      </w:hyperlink>
+    </w:p>
+    <w:p>
+      <w:pPr>
+        <w:pStyle w:val="ListParagraph"/>
+        <w:numPr>
+          <w:ilvl w:val="0"/>
+          <w:numId w:val="15"/>
+        </w:numPr>
+        <w:tabs>
+          <w:tab w:val="left" w:pos="1135"/>
+          <w:tab w:val="left" w:pos="1136"/>
+        </w:tabs>
+        <w:spacing w:before="117" w:line="228" w:lineRule="auto"/>
+        <w:ind w:right="104"/>
+        <w:rPr>
+          <w:sz w:val="20"/>
+        </w:rPr>
+      </w:pPr>
+      <w:r>
+        <w:rPr>
+          <w:sz w:val="20"/>
+        </w:rPr>
+        <w:t xml:space="preserve">Link to the </w:t>
+      </w:r>
+      <w:r>
+        <w:rPr>
+          <w:sz w:val="20"/>
+        </w:rPr>
+        <w:t>YouTube</w:t>
+      </w:r>
+      <w:r>
+        <w:rPr>
+          <w:sz w:val="20"/>
+        </w:rPr>
+        <w:t xml:space="preserve"> Video:</w:t>
+      </w:r>
+    </w:p>
+    <w:p>
+      <w:pPr>
+        <w:pStyle w:val="ListParagraph"/>
+        <w:tabs>
+          <w:tab w:val="left" w:pos="1135"/>
+          <w:tab w:val="left" w:pos="1136"/>
+        </w:tabs>
+        <w:spacing w:before="117" w:line="228" w:lineRule="auto"/>
+        <w:ind w:left="720" w:right="104" w:firstLine="0"/>
+        <w:rPr>
+          <w:sz w:val="20"/>
+        </w:rPr>
+      </w:pPr>
+      <w:hyperlink r:id="rId17" w:history="1">
+        <w:r>
+          <w:rPr>
+            <w:rStyle w:val="Hyperlink"/>
+            <w:sz w:val="20"/>
+          </w:rPr>
+          <w:t>https://youtu.be/xNyx5_ZKYxY</w:t>
+        </w:r>
+      </w:hyperlink>
+    </w:p>
+    <w:p>
+      <w:pPr>
+        <w:pStyle w:val="ListParagraph"/>
+        <w:numPr>
+          <w:ilvl w:val="0"/>
+          <w:numId w:val="15"/>
+        </w:numPr>
+        <w:tabs>
+          <w:tab w:val="left" w:pos="1135"/>
+          <w:tab w:val="left" w:pos="1136"/>
+        </w:tabs>
+        <w:spacing w:before="117" w:line="228" w:lineRule="auto"/>
+        <w:ind w:right="104"/>
+        <w:rPr>
+          <w:sz w:val="20"/>
+        </w:rPr>
+      </w:pPr>
+      <w:r>
+        <w:rPr>
+          <w:sz w:val="20"/>
+        </w:rPr>
+        <w:t>Link to the Presentation Slides:</w:t>
+      </w:r>
+    </w:p>
+    <w:p>
+      <w:pPr>
+        <w:pStyle w:val="ListParagraph"/>
+        <w:tabs>
+          <w:tab w:val="left" w:pos="1135"/>
+          <w:tab w:val="left" w:pos="1136"/>
+        </w:tabs>
+        <w:spacing w:before="117" w:line="228" w:lineRule="auto"/>
+        <w:ind w:left="720" w:right="104" w:firstLine="0"/>
+        <w:rPr>
+          <w:sz w:val="20"/>
+        </w:rPr>
+      </w:pPr>
+      <w:hyperlink r:id="rId18" w:history="1">
+        <w:r>
+          <w:rPr>
+            <w:rStyle w:val="Hyperlink"/>
+            <w:sz w:val="20"/>
+          </w:rPr>
+          <w:t>https://drive.google.com/file/d/1cMcnUi4TPCDmNj8cD4f9JtV04k0M9mz7/view?usp=sharing</w:t>
+        </w:r>
+      </w:hyperlink>
+    </w:p>
+    <w:p>
+      <w:pPr>
+        <w:pStyle w:val="ListParagraph"/>
+        <w:tabs>
+          <w:tab w:val="left" w:pos="1135"/>
+          <w:tab w:val="left" w:pos="1136"/>
+        </w:tabs>
+        <w:spacing w:before="117" w:line="228" w:lineRule="auto"/>
+        <w:ind w:left="720" w:right="104" w:firstLine="0"/>
+        <w:rPr>
+          <w:sz w:val="24"/>
+        </w:rPr>
+      </w:pPr>
+    </w:p>
+    <w:p>
+      <w:pPr>
         <w:ind w:left="2107" w:right="2088"/>
         <w:jc w:val="center"/>
         <w:rPr>
@@ -3318,19 +3517,11 @@
           <w:sz w:val="18"/>
         </w:rPr>
       </w:pPr>
-      <w:bookmarkStart w:id="0" w:name="_GoBack"/>
-      <w:r>
-        <w:rPr>
-          <w:sz w:val="18"/>
-        </w:rPr>
-        <w:t>IMDB</w:t>
-      </w:r>
-      <w:bookmarkEnd w:id="0"/>
-      <w:r>
-        <w:rPr>
-          <w:sz w:val="18"/>
-        </w:rPr>
-        <w:t>.</w:t>
+      <w:r>
+        <w:rPr>
+          <w:sz w:val="18"/>
+        </w:rPr>
+        <w:t>IMDB.</w:t>
       </w:r>
       <w:r>
         <w:rPr>
@@ -3576,7 +3767,7 @@
         </w:rPr>
         <w:t xml:space="preserve"> </w:t>
       </w:r>
-      <w:hyperlink r:id="rId16">
+      <w:hyperlink r:id="rId19">
         <w:r>
           <w:rPr>
             <w:color w:val="0000FF"/>
@@ -3586,7 +3777,7 @@
           <w:t>https://data.world/promptcloud/imdb-data-</w:t>
         </w:r>
       </w:hyperlink>
-      <w:hyperlink r:id="rId17">
+      <w:hyperlink r:id="rId20">
         <w:r>
           <w:rPr>
             <w:color w:val="0000FF"/>
@@ -3638,7 +3829,7 @@
         </w:rPr>
         <w:t>, 16 Dec. 2017,</w:t>
       </w:r>
-      <w:hyperlink r:id="rId18">
+      <w:hyperlink r:id="rId21">
         <w:r>
           <w:rPr>
             <w:color w:val="0000FF"/>
@@ -3689,7 +3880,7 @@
         </w:rPr>
         <w:t xml:space="preserve"> </w:t>
       </w:r>
-      <w:hyperlink r:id="rId19" w:history="1">
+      <w:hyperlink r:id="rId22" w:history="1">
         <w:r>
           <w:rPr>
             <w:rStyle w:val="Hyperlink"/>
@@ -3727,7 +3918,7 @@
         </w:rPr>
         <w:t xml:space="preserve">Documentation and tutorial: </w:t>
       </w:r>
-      <w:hyperlink r:id="rId20" w:history="1">
+      <w:hyperlink r:id="rId23" w:history="1">
         <w:r>
           <w:rPr>
             <w:rStyle w:val="Hyperlink"/>
@@ -3771,7 +3962,7 @@
         </w:rPr>
         <w:t xml:space="preserve"> </w:t>
       </w:r>
-      <w:hyperlink r:id="rId21" w:history="1">
+      <w:hyperlink r:id="rId24" w:history="1">
         <w:r>
           <w:rPr>
             <w:rStyle w:val="Hyperlink"/>
@@ -3803,7 +3994,7 @@
         </w:rPr>
         <w:t xml:space="preserve">JQuery: </w:t>
       </w:r>
-      <w:hyperlink r:id="rId22" w:history="1">
+      <w:hyperlink r:id="rId25" w:history="1">
         <w:r>
           <w:rPr>
             <w:rStyle w:val="Hyperlink"/>
@@ -3841,7 +4032,7 @@
         </w:rPr>
         <w:t xml:space="preserve"> </w:t>
       </w:r>
-      <w:hyperlink r:id="rId23" w:history="1">
+      <w:hyperlink r:id="rId26" w:history="1">
         <w:r>
           <w:rPr>
             <w:rStyle w:val="Hyperlink"/>
@@ -3879,7 +4070,7 @@
         </w:rPr>
         <w:t xml:space="preserve"> </w:t>
       </w:r>
-      <w:hyperlink r:id="rId24" w:history="1">
+      <w:hyperlink r:id="rId27" w:history="1">
         <w:r>
           <w:rPr>
             <w:rStyle w:val="Hyperlink"/>
@@ -3953,7 +4144,7 @@
         </w:rPr>
         <w:t xml:space="preserve">of slider and favicon: </w:t>
       </w:r>
-      <w:hyperlink r:id="rId25" w:history="1">
+      <w:hyperlink r:id="rId28" w:history="1">
         <w:r>
           <w:rPr>
             <w:rStyle w:val="Hyperlink"/>
@@ -3991,9 +4182,21 @@
         <w:pStyle w:val="BodyText"/>
         <w:spacing w:before="121"/>
         <w:ind w:left="720" w:right="104"/>
+        <w:rPr>
+          <w:i/>
+        </w:rPr>
       </w:pPr>
       <w:r>
         <w:t xml:space="preserve">     </w:t>
+      </w:r>
+      <w:r>
+        <w:t xml:space="preserve">      </w:t>
+      </w:r>
+      <w:r>
+        <w:rPr>
+          <w:i/>
+        </w:rPr>
+        <w:t xml:space="preserve"> </w:t>
       </w:r>
     </w:p>
     <w:p>
@@ -4003,55 +4206,13 @@
         <w:ind w:left="720" w:right="104"/>
       </w:pPr>
       <w:r>
-        <w:t xml:space="preserve">    </w:t>
-      </w:r>
-      <w:r>
-        <w:t xml:space="preserve">  </w:t>
-      </w:r>
-    </w:p>
-    <w:p>
-      <w:pPr>
-        <w:pStyle w:val="BodyText"/>
-        <w:spacing w:before="121"/>
-        <w:ind w:left="720" w:right="104"/>
-      </w:pPr>
-    </w:p>
-    <w:p>
-      <w:pPr>
-        <w:pStyle w:val="BodyText"/>
-        <w:spacing w:before="121"/>
-        <w:ind w:left="720" w:right="104"/>
-      </w:pPr>
-    </w:p>
-    <w:p>
-      <w:pPr>
-        <w:pStyle w:val="BodyText"/>
-        <w:spacing w:before="121"/>
-        <w:ind w:left="720" w:right="104"/>
         <w:rPr>
           <w:i/>
         </w:rPr>
-      </w:pPr>
-      <w:r>
-        <w:rPr>
-          <w:i/>
-        </w:rPr>
-        <w:tab/>
-      </w:r>
-    </w:p>
-    <w:p>
-      <w:pPr>
-        <w:pStyle w:val="BodyText"/>
-        <w:spacing w:before="121"/>
-        <w:ind w:left="720" w:right="104"/>
-      </w:pPr>
-    </w:p>
-    <w:p>
-      <w:pPr>
-        <w:pStyle w:val="BodyText"/>
-        <w:spacing w:before="121"/>
-        <w:ind w:left="720" w:right="104" w:firstLine="720"/>
-      </w:pPr>
+        <w:t xml:space="preserve">          </w:t>
+      </w:r>
+      <w:bookmarkStart w:id="0" w:name="_GoBack"/>
+      <w:bookmarkEnd w:id="0"/>
       <w:r>
         <w:rPr>
           <w:i/>
@@ -4556,6 +4717,119 @@
     </w:lvl>
   </w:abstractNum>
   <w:abstractNum w:abstractNumId="4" w15:restartNumberingAfterBreak="0">
+    <w:nsid w:val="33CA7BE0"/>
+    <w:multiLevelType w:val="hybridMultilevel"/>
+    <w:tmpl w:val="738657D6"/>
+    <w:lvl w:ilvl="0" w:tplc="40090001">
+      <w:start w:val="1"/>
+      <w:numFmt w:val="bullet"/>
+      <w:lvlText w:val=""/>
+      <w:lvlJc w:val="left"/>
+      <w:pPr>
+        <w:ind w:left="720" w:hanging="360"/>
+      </w:pPr>
+      <w:rPr>
+        <w:rFonts w:ascii="Symbol" w:hAnsi="Symbol" w:hint="default"/>
+      </w:rPr>
+    </w:lvl>
+    <w:lvl w:ilvl="1" w:tplc="40090003" w:tentative="1">
+      <w:start w:val="1"/>
+      <w:numFmt w:val="bullet"/>
+      <w:lvlText w:val="o"/>
+      <w:lvlJc w:val="left"/>
+      <w:pPr>
+        <w:ind w:left="1440" w:hanging="360"/>
+      </w:pPr>
+      <w:rPr>
+        <w:rFonts w:ascii="Courier New" w:hAnsi="Courier New" w:cs="Courier New" w:hint="default"/>
+      </w:rPr>
+    </w:lvl>
+    <w:lvl w:ilvl="2" w:tplc="40090005" w:tentative="1">
+      <w:start w:val="1"/>
+      <w:numFmt w:val="bullet"/>
+      <w:lvlText w:val=""/>
+      <w:lvlJc w:val="left"/>
+      <w:pPr>
+        <w:ind w:left="2160" w:hanging="360"/>
+      </w:pPr>
+      <w:rPr>
+        <w:rFonts w:ascii="Wingdings" w:hAnsi="Wingdings" w:hint="default"/>
+      </w:rPr>
+    </w:lvl>
+    <w:lvl w:ilvl="3" w:tplc="40090001" w:tentative="1">
+      <w:start w:val="1"/>
+      <w:numFmt w:val="bullet"/>
+      <w:lvlText w:val=""/>
+      <w:lvlJc w:val="left"/>
+      <w:pPr>
+        <w:ind w:left="2880" w:hanging="360"/>
+      </w:pPr>
+      <w:rPr>
+        <w:rFonts w:ascii="Symbol" w:hAnsi="Symbol" w:hint="default"/>
+      </w:rPr>
+    </w:lvl>
+    <w:lvl w:ilvl="4" w:tplc="40090003" w:tentative="1">
+      <w:start w:val="1"/>
+      <w:numFmt w:val="bullet"/>
+      <w:lvlText w:val="o"/>
+      <w:lvlJc w:val="left"/>
+      <w:pPr>
+        <w:ind w:left="3600" w:hanging="360"/>
+      </w:pPr>
+      <w:rPr>
+        <w:rFonts w:ascii="Courier New" w:hAnsi="Courier New" w:cs="Courier New" w:hint="default"/>
+      </w:rPr>
+    </w:lvl>
+    <w:lvl w:ilvl="5" w:tplc="40090005" w:tentative="1">
+      <w:start w:val="1"/>
+      <w:numFmt w:val="bullet"/>
+      <w:lvlText w:val=""/>
+      <w:lvlJc w:val="left"/>
+      <w:pPr>
+        <w:ind w:left="4320" w:hanging="360"/>
+      </w:pPr>
+      <w:rPr>
+        <w:rFonts w:ascii="Wingdings" w:hAnsi="Wingdings" w:hint="default"/>
+      </w:rPr>
+    </w:lvl>
+    <w:lvl w:ilvl="6" w:tplc="40090001" w:tentative="1">
+      <w:start w:val="1"/>
+      <w:numFmt w:val="bullet"/>
+      <w:lvlText w:val=""/>
+      <w:lvlJc w:val="left"/>
+      <w:pPr>
+        <w:ind w:left="5040" w:hanging="360"/>
+      </w:pPr>
+      <w:rPr>
+        <w:rFonts w:ascii="Symbol" w:hAnsi="Symbol" w:hint="default"/>
+      </w:rPr>
+    </w:lvl>
+    <w:lvl w:ilvl="7" w:tplc="40090003" w:tentative="1">
+      <w:start w:val="1"/>
+      <w:numFmt w:val="bullet"/>
+      <w:lvlText w:val="o"/>
+      <w:lvlJc w:val="left"/>
+      <w:pPr>
+        <w:ind w:left="5760" w:hanging="360"/>
+      </w:pPr>
+      <w:rPr>
+        <w:rFonts w:ascii="Courier New" w:hAnsi="Courier New" w:cs="Courier New" w:hint="default"/>
+      </w:rPr>
+    </w:lvl>
+    <w:lvl w:ilvl="8" w:tplc="40090005" w:tentative="1">
+      <w:start w:val="1"/>
+      <w:numFmt w:val="bullet"/>
+      <w:lvlText w:val=""/>
+      <w:lvlJc w:val="left"/>
+      <w:pPr>
+        <w:ind w:left="6480" w:hanging="360"/>
+      </w:pPr>
+      <w:rPr>
+        <w:rFonts w:ascii="Wingdings" w:hAnsi="Wingdings" w:hint="default"/>
+      </w:rPr>
+    </w:lvl>
+  </w:abstractNum>
+  <w:abstractNum w:abstractNumId="5" w15:restartNumberingAfterBreak="0">
     <w:nsid w:val="36F21909"/>
     <w:multiLevelType w:val="hybridMultilevel"/>
     <w:tmpl w:val="3CB09506"/>
@@ -4641,7 +4915,7 @@
       </w:pPr>
     </w:lvl>
   </w:abstractNum>
-  <w:abstractNum w:abstractNumId="5" w15:restartNumberingAfterBreak="0">
+  <w:abstractNum w:abstractNumId="6" w15:restartNumberingAfterBreak="0">
     <w:nsid w:val="47FC4887"/>
     <w:multiLevelType w:val="hybridMultilevel"/>
     <w:tmpl w:val="4E020CBE"/>
@@ -4730,7 +5004,7 @@
       </w:pPr>
     </w:lvl>
   </w:abstractNum>
-  <w:abstractNum w:abstractNumId="6" w15:restartNumberingAfterBreak="0">
+  <w:abstractNum w:abstractNumId="7" w15:restartNumberingAfterBreak="0">
     <w:nsid w:val="48145F83"/>
     <w:multiLevelType w:val="hybridMultilevel"/>
     <w:tmpl w:val="E366614C"/>
@@ -4819,7 +5093,7 @@
       </w:pPr>
     </w:lvl>
   </w:abstractNum>
-  <w:abstractNum w:abstractNumId="7" w15:restartNumberingAfterBreak="0">
+  <w:abstractNum w:abstractNumId="8" w15:restartNumberingAfterBreak="0">
     <w:nsid w:val="4F4D7D98"/>
     <w:multiLevelType w:val="hybridMultilevel"/>
     <w:tmpl w:val="D1380826"/>
@@ -4908,7 +5182,93 @@
       </w:pPr>
     </w:lvl>
   </w:abstractNum>
-  <w:abstractNum w:abstractNumId="8" w15:restartNumberingAfterBreak="0">
+  <w:abstractNum w:abstractNumId="9" w15:restartNumberingAfterBreak="0">
+    <w:nsid w:val="59543BCC"/>
+    <w:multiLevelType w:val="hybridMultilevel"/>
+    <w:tmpl w:val="666A51C8"/>
+    <w:lvl w:ilvl="0" w:tplc="40090013">
+      <w:start w:val="1"/>
+      <w:numFmt w:val="upperRoman"/>
+      <w:lvlText w:val="%1."/>
+      <w:lvlJc w:val="right"/>
+      <w:pPr>
+        <w:ind w:left="1859" w:hanging="360"/>
+      </w:pPr>
+    </w:lvl>
+    <w:lvl w:ilvl="1" w:tplc="40090019" w:tentative="1">
+      <w:start w:val="1"/>
+      <w:numFmt w:val="lowerLetter"/>
+      <w:lvlText w:val="%2."/>
+      <w:lvlJc w:val="left"/>
+      <w:pPr>
+        <w:ind w:left="2579" w:hanging="360"/>
+      </w:pPr>
+    </w:lvl>
+    <w:lvl w:ilvl="2" w:tplc="4009001B" w:tentative="1">
+      <w:start w:val="1"/>
+      <w:numFmt w:val="lowerRoman"/>
+      <w:lvlText w:val="%3."/>
+      <w:lvlJc w:val="right"/>
+      <w:pPr>
+        <w:ind w:left="3299" w:hanging="180"/>
+      </w:pPr>
+    </w:lvl>
+    <w:lvl w:ilvl="3" w:tplc="4009000F" w:tentative="1">
+      <w:start w:val="1"/>
+      <w:numFmt w:val="decimal"/>
+      <w:lvlText w:val="%4."/>
+      <w:lvlJc w:val="left"/>
+      <w:pPr>
+        <w:ind w:left="4019" w:hanging="360"/>
+      </w:pPr>
+    </w:lvl>
+    <w:lvl w:ilvl="4" w:tplc="40090019" w:tentative="1">
+      <w:start w:val="1"/>
+      <w:numFmt w:val="lowerLetter"/>
+      <w:lvlText w:val="%5."/>
+      <w:lvlJc w:val="left"/>
+      <w:pPr>
+        <w:ind w:left="4739" w:hanging="360"/>
+      </w:pPr>
+    </w:lvl>
+    <w:lvl w:ilvl="5" w:tplc="4009001B" w:tentative="1">
+      <w:start w:val="1"/>
+      <w:numFmt w:val="lowerRoman"/>
+      <w:lvlText w:val="%6."/>
+      <w:lvlJc w:val="right"/>
+      <w:pPr>
+        <w:ind w:left="5459" w:hanging="180"/>
+      </w:pPr>
+    </w:lvl>
+    <w:lvl w:ilvl="6" w:tplc="4009000F" w:tentative="1">
+      <w:start w:val="1"/>
+      <w:numFmt w:val="decimal"/>
+      <w:lvlText w:val="%7."/>
+      <w:lvlJc w:val="left"/>
+      <w:pPr>
+        <w:ind w:left="6179" w:hanging="360"/>
+      </w:pPr>
+    </w:lvl>
+    <w:lvl w:ilvl="7" w:tplc="40090019" w:tentative="1">
+      <w:start w:val="1"/>
+      <w:numFmt w:val="lowerLetter"/>
+      <w:lvlText w:val="%8."/>
+      <w:lvlJc w:val="left"/>
+      <w:pPr>
+        <w:ind w:left="6899" w:hanging="360"/>
+      </w:pPr>
+    </w:lvl>
+    <w:lvl w:ilvl="8" w:tplc="4009001B" w:tentative="1">
+      <w:start w:val="1"/>
+      <w:numFmt w:val="lowerRoman"/>
+      <w:lvlText w:val="%9."/>
+      <w:lvlJc w:val="right"/>
+      <w:pPr>
+        <w:ind w:left="7619" w:hanging="180"/>
+      </w:pPr>
+    </w:lvl>
+  </w:abstractNum>
+  <w:abstractNum w:abstractNumId="10" w15:restartNumberingAfterBreak="0">
     <w:nsid w:val="5D891B16"/>
     <w:multiLevelType w:val="hybridMultilevel"/>
     <w:tmpl w:val="E366614C"/>
@@ -4997,7 +5357,7 @@
       </w:pPr>
     </w:lvl>
   </w:abstractNum>
-  <w:abstractNum w:abstractNumId="9" w15:restartNumberingAfterBreak="0">
+  <w:abstractNum w:abstractNumId="11" w15:restartNumberingAfterBreak="0">
     <w:nsid w:val="6AAC24FF"/>
     <w:multiLevelType w:val="hybridMultilevel"/>
     <w:tmpl w:val="E366614C"/>
@@ -5086,7 +5446,7 @@
       </w:pPr>
     </w:lvl>
   </w:abstractNum>
-  <w:abstractNum w:abstractNumId="10" w15:restartNumberingAfterBreak="0">
+  <w:abstractNum w:abstractNumId="12" w15:restartNumberingAfterBreak="0">
     <w:nsid w:val="6FF676F9"/>
     <w:multiLevelType w:val="hybridMultilevel"/>
     <w:tmpl w:val="FD72A750"/>
@@ -5204,7 +5564,7 @@
       </w:rPr>
     </w:lvl>
   </w:abstractNum>
-  <w:abstractNum w:abstractNumId="11" w15:restartNumberingAfterBreak="0">
+  <w:abstractNum w:abstractNumId="13" w15:restartNumberingAfterBreak="0">
     <w:nsid w:val="7A223069"/>
     <w:multiLevelType w:val="hybridMultilevel"/>
     <w:tmpl w:val="F5B8339E"/>
@@ -5293,7 +5653,7 @@
       </w:pPr>
     </w:lvl>
   </w:abstractNum>
-  <w:abstractNum w:abstractNumId="12" w15:restartNumberingAfterBreak="0">
+  <w:abstractNum w:abstractNumId="14" w15:restartNumberingAfterBreak="0">
     <w:nsid w:val="7F430337"/>
     <w:multiLevelType w:val="hybridMultilevel"/>
     <w:tmpl w:val="1BA4A302"/>
@@ -5415,10 +5775,10 @@
     </w:lvl>
   </w:abstractNum>
   <w:num w:numId="1">
-    <w:abstractNumId w:val="10"/>
+    <w:abstractNumId w:val="12"/>
   </w:num>
   <w:num w:numId="2">
-    <w:abstractNumId w:val="12"/>
+    <w:abstractNumId w:val="14"/>
   </w:num>
   <w:num w:numId="3">
     <w:abstractNumId w:val="1"/>
@@ -5430,28 +5790,34 @@
     <w:abstractNumId w:val="3"/>
   </w:num>
   <w:num w:numId="6">
-    <w:abstractNumId w:val="4"/>
+    <w:abstractNumId w:val="5"/>
   </w:num>
   <w:num w:numId="7">
+    <w:abstractNumId w:val="8"/>
+  </w:num>
+  <w:num w:numId="8">
     <w:abstractNumId w:val="7"/>
   </w:num>
-  <w:num w:numId="8">
-    <w:abstractNumId w:val="6"/>
-  </w:num>
   <w:num w:numId="9">
-    <w:abstractNumId w:val="8"/>
+    <w:abstractNumId w:val="10"/>
   </w:num>
   <w:num w:numId="10">
     <w:abstractNumId w:val="0"/>
   </w:num>
   <w:num w:numId="11">
+    <w:abstractNumId w:val="13"/>
+  </w:num>
+  <w:num w:numId="12">
     <w:abstractNumId w:val="11"/>
   </w:num>
-  <w:num w:numId="12">
+  <w:num w:numId="13">
+    <w:abstractNumId w:val="6"/>
+  </w:num>
+  <w:num w:numId="14">
     <w:abstractNumId w:val="9"/>
   </w:num>
-  <w:num w:numId="13">
-    <w:abstractNumId w:val="5"/>
+  <w:num w:numId="15">
+    <w:abstractNumId w:val="4"/>
   </w:num>
 </w:numbering>
 </file>

</xml_diff>

<commit_message>
Ready to Upload Report Doc file
</commit_message>
<xml_diff>
--- a/Project-03/docs/saraf-yudhoatmojo.docx
+++ b/Project-03/docs/saraf-yudhoatmojo.docx
@@ -365,7 +365,13 @@
         <w:jc w:val="both"/>
       </w:pPr>
       <w:r>
-        <w:t xml:space="preserve">We propose to analyze the following problems. First, we analyze the top 10 movies genre on each year. Second, we explore the correlation between movie rating and movie revenue. Third, </w:t>
+        <w:t xml:space="preserve">We propose to analyze the following problems. First, we </w:t>
+      </w:r>
+      <w:r>
+        <w:t xml:space="preserve">analyze the top 10 movies </w:t>
+      </w:r>
+      <w:r>
+        <w:t xml:space="preserve">on each year. Second, we explore the correlation between movie rating and movie revenue. Third, </w:t>
       </w:r>
       <w:r>
         <w:t>derive the conclusion about the profit-loss for the movie based on revenue. Also we worked to study the increasing and decreasing trends in the genres of the movies</w:t>
@@ -517,7 +523,13 @@
         <w:jc w:val="both"/>
       </w:pPr>
       <w:r>
-        <w:t>In the application layer, we will use Python programming language for performing the analysis stated in Section I. Python programming language will be used to retrieve data from MongoDB and transform the data into the needed format for the analysis.</w:t>
+        <w:t>In the application layer, we use</w:t>
+      </w:r>
+      <w:r>
+        <w:t>d</w:t>
+      </w:r>
+      <w:r>
+        <w:t xml:space="preserve"> Python programming language for performing the analysis stated in Section I. Python programming language will be used to retrieve data from MongoDB and transform the data into the needed format for the analysis.</w:t>
       </w:r>
     </w:p>
     <w:p>
@@ -1872,7 +1884,16 @@
           <w:b/>
           <w:sz w:val="20"/>
         </w:rPr>
-        <w:t>top 10 movie genre on each year (sophisticated query)</w:t>
+        <w:t>top 10 movie genre</w:t>
+      </w:r>
+      <w:bookmarkStart w:id="0" w:name="_GoBack"/>
+      <w:bookmarkEnd w:id="0"/>
+      <w:r>
+        <w:rPr>
+          <w:b/>
+          <w:sz w:val="20"/>
+        </w:rPr>
+        <w:t xml:space="preserve"> on each year (sophisticated query)</w:t>
       </w:r>
     </w:p>
     <w:p>
@@ -4211,8 +4232,6 @@
         </w:rPr>
         <w:t xml:space="preserve">          </w:t>
       </w:r>
-      <w:bookmarkStart w:id="0" w:name="_GoBack"/>
-      <w:bookmarkEnd w:id="0"/>
       <w:r>
         <w:rPr>
           <w:i/>

</xml_diff>

<commit_message>
DB Project3 Final to upload Report doc file
</commit_message>
<xml_diff>
--- a/Project-03/docs/saraf-yudhoatmojo.docx
+++ b/Project-03/docs/saraf-yudhoatmojo.docx
@@ -1388,7 +1388,21 @@
           <w:sz w:val="20"/>
         </w:rPr>
         <w:tab/>
-        <w:t>Fig. List of movies for the selected year</w:t>
+        <w:t>Fig.</w:t>
+      </w:r>
+      <w:r>
+        <w:rPr>
+          <w:i/>
+          <w:sz w:val="20"/>
+        </w:rPr>
+        <w:t>1</w:t>
+      </w:r>
+      <w:r>
+        <w:rPr>
+          <w:i/>
+          <w:sz w:val="20"/>
+        </w:rPr>
+        <w:t xml:space="preserve"> List of movies for the selected year</w:t>
       </w:r>
       <w:r>
         <w:rPr>
@@ -1658,7 +1672,21 @@
           <w:i/>
           <w:sz w:val="20"/>
         </w:rPr>
-        <w:t>Fig. Movies for the selected year and genre</w:t>
+        <w:t>Fig.</w:t>
+      </w:r>
+      <w:r>
+        <w:rPr>
+          <w:i/>
+          <w:sz w:val="20"/>
+        </w:rPr>
+        <w:t>2</w:t>
+      </w:r>
+      <w:r>
+        <w:rPr>
+          <w:i/>
+          <w:sz w:val="20"/>
+        </w:rPr>
+        <w:t xml:space="preserve"> Movies for the selected year and genre</w:t>
       </w:r>
     </w:p>
     <w:p>
@@ -1851,7 +1879,21 @@
           <w:i/>
           <w:sz w:val="20"/>
         </w:rPr>
-        <w:t>Fig. Name of Actors and count of movies</w:t>
+        <w:t>Fig.</w:t>
+      </w:r>
+      <w:r>
+        <w:rPr>
+          <w:i/>
+          <w:sz w:val="20"/>
+        </w:rPr>
+        <w:t>3</w:t>
+      </w:r>
+      <w:r>
+        <w:rPr>
+          <w:i/>
+          <w:sz w:val="20"/>
+        </w:rPr>
+        <w:t xml:space="preserve"> Name of Actors and count of movies</w:t>
       </w:r>
     </w:p>
     <w:p>
@@ -1884,16 +1926,7 @@
           <w:b/>
           <w:sz w:val="20"/>
         </w:rPr>
-        <w:t>top 10 movie genre</w:t>
-      </w:r>
-      <w:bookmarkStart w:id="0" w:name="_GoBack"/>
-      <w:bookmarkEnd w:id="0"/>
-      <w:r>
-        <w:rPr>
-          <w:b/>
-          <w:sz w:val="20"/>
-        </w:rPr>
-        <w:t xml:space="preserve"> on each year (sophisticated query)</w:t>
+        <w:t>top 10 movie genre on each year (sophisticated query)</w:t>
       </w:r>
     </w:p>
     <w:p>
@@ -2103,7 +2136,21 @@
           <w:i/>
           <w:sz w:val="20"/>
         </w:rPr>
-        <w:t>Fig. Top 10 movies based on IMD</w:t>
+        <w:t>Fig.</w:t>
+      </w:r>
+      <w:r>
+        <w:rPr>
+          <w:i/>
+          <w:sz w:val="20"/>
+        </w:rPr>
+        <w:t>4</w:t>
+      </w:r>
+      <w:r>
+        <w:rPr>
+          <w:i/>
+          <w:sz w:val="20"/>
+        </w:rPr>
+        <w:t xml:space="preserve"> Top 10 movies based on IMD</w:t>
       </w:r>
       <w:r>
         <w:rPr>
@@ -2574,7 +2621,21 @@
           <w:i/>
           <w:sz w:val="20"/>
         </w:rPr>
-        <w:t>Fig. Correla</w:t>
+        <w:t>Fig.</w:t>
+      </w:r>
+      <w:r>
+        <w:rPr>
+          <w:i/>
+          <w:sz w:val="20"/>
+        </w:rPr>
+        <w:t>5</w:t>
+      </w:r>
+      <w:r>
+        <w:rPr>
+          <w:i/>
+          <w:sz w:val="20"/>
+        </w:rPr>
+        <w:t xml:space="preserve"> Correla</w:t>
       </w:r>
       <w:r>
         <w:rPr>
@@ -2783,7 +2844,21 @@
           <w:i/>
           <w:sz w:val="20"/>
         </w:rPr>
-        <w:t>Fig. Visualizing the Profit-L</w:t>
+        <w:t>Fig.</w:t>
+      </w:r>
+      <w:r>
+        <w:rPr>
+          <w:i/>
+          <w:sz w:val="20"/>
+        </w:rPr>
+        <w:t>7</w:t>
+      </w:r>
+      <w:r>
+        <w:rPr>
+          <w:i/>
+          <w:sz w:val="20"/>
+        </w:rPr>
+        <w:t xml:space="preserve"> Visualizing the Profit-L</w:t>
       </w:r>
       <w:r>
         <w:rPr>
@@ -2866,7 +2941,19 @@
         <w:rPr>
           <w:sz w:val="20"/>
         </w:rPr>
-        <w:t xml:space="preserve"> range of the IMDb</w:t>
+        <w:t xml:space="preserve"> </w:t>
+      </w:r>
+      <w:r>
+        <w:rPr>
+          <w:sz w:val="20"/>
+        </w:rPr>
+        <w:t>ranges</w:t>
+      </w:r>
+      <w:r>
+        <w:rPr>
+          <w:sz w:val="20"/>
+        </w:rPr>
+        <w:t xml:space="preserve"> of the IMDb</w:t>
       </w:r>
       <w:r>
         <w:rPr>
@@ -3035,12 +3122,35 @@
         </w:rPr>
         <w:t xml:space="preserve">             </w:t>
       </w:r>
-      <w:r>
-        <w:rPr>
-          <w:i/>
-          <w:sz w:val="20"/>
-        </w:rPr>
-        <w:t>Fig.  Movies for the selected rating and year</w:t>
+      <w:bookmarkStart w:id="0" w:name="_GoBack"/>
+      <w:bookmarkEnd w:id="0"/>
+      <w:r>
+        <w:rPr>
+          <w:i/>
+          <w:sz w:val="20"/>
+        </w:rPr>
+        <w:t>Fig.</w:t>
+      </w:r>
+      <w:r>
+        <w:rPr>
+          <w:i/>
+          <w:sz w:val="20"/>
+        </w:rPr>
+        <w:t>8</w:t>
+      </w:r>
+      <w:r>
+        <w:rPr>
+          <w:i/>
+          <w:sz w:val="20"/>
+        </w:rPr>
+        <w:t xml:space="preserve"> Movies</w:t>
+      </w:r>
+      <w:r>
+        <w:rPr>
+          <w:i/>
+          <w:sz w:val="20"/>
+        </w:rPr>
+        <w:t xml:space="preserve"> for the selected rating and year</w:t>
       </w:r>
     </w:p>
     <w:p>
@@ -3272,7 +3382,21 @@
           <w:i/>
           <w:sz w:val="20"/>
         </w:rPr>
-        <w:t>Fig. Trend for all genres</w:t>
+        <w:t>Fig.</w:t>
+      </w:r>
+      <w:r>
+        <w:rPr>
+          <w:i/>
+          <w:sz w:val="20"/>
+        </w:rPr>
+        <w:t>10</w:t>
+      </w:r>
+      <w:r>
+        <w:rPr>
+          <w:i/>
+          <w:sz w:val="20"/>
+        </w:rPr>
+        <w:t xml:space="preserve"> Trend for all genres</w:t>
       </w:r>
     </w:p>
     <w:p>
@@ -4236,7 +4360,19 @@
         <w:rPr>
           <w:i/>
         </w:rPr>
-        <w:t>Fig. Trend for genre “</w:t>
+        <w:t>Fig.</w:t>
+      </w:r>
+      <w:r>
+        <w:rPr>
+          <w:i/>
+        </w:rPr>
+        <w:t>9</w:t>
+      </w:r>
+      <w:r>
+        <w:rPr>
+          <w:i/>
+        </w:rPr>
+        <w:t xml:space="preserve"> Trend for genre “</w:t>
       </w:r>
       <w:r>
         <w:rPr>

</xml_diff>

<commit_message>
Link for the powerpoint file added
</commit_message>
<xml_diff>
--- a/Project-03/docs/saraf-yudhoatmojo.docx
+++ b/Project-03/docs/saraf-yudhoatmojo.docx
@@ -3122,8 +3122,6 @@
         </w:rPr>
         <w:t xml:space="preserve">             </w:t>
       </w:r>
-      <w:bookmarkStart w:id="0" w:name="_GoBack"/>
-      <w:bookmarkEnd w:id="0"/>
       <w:r>
         <w:rPr>
           <w:i/>
@@ -3584,41 +3582,37 @@
         <w:spacing w:before="117" w:line="228" w:lineRule="auto"/>
         <w:ind w:left="720" w:right="104" w:firstLine="0"/>
         <w:rPr>
-          <w:sz w:val="20"/>
-        </w:rPr>
-      </w:pPr>
-      <w:hyperlink r:id="rId18" w:history="1">
-        <w:r>
-          <w:rPr>
-            <w:rStyle w:val="Hyperlink"/>
-            <w:sz w:val="20"/>
-          </w:rPr>
-          <w:t>https://drive.google.com/file/d/1cMcnUi4TPCDmNj8cD4f9JtV04k0M9mz7/view?usp=sharing</w:t>
-        </w:r>
-      </w:hyperlink>
-    </w:p>
-    <w:p>
-      <w:pPr>
-        <w:pStyle w:val="ListParagraph"/>
-        <w:tabs>
-          <w:tab w:val="left" w:pos="1135"/>
-          <w:tab w:val="left" w:pos="1136"/>
-        </w:tabs>
-        <w:spacing w:before="117" w:line="228" w:lineRule="auto"/>
-        <w:ind w:left="720" w:right="104" w:firstLine="0"/>
-        <w:rPr>
-          <w:sz w:val="24"/>
-        </w:rPr>
-      </w:pPr>
+          <w:rStyle w:val="Hyperlink"/>
+          <w:sz w:val="20"/>
+        </w:rPr>
+      </w:pPr>
+      <w:r>
+        <w:rPr>
+          <w:rStyle w:val="Hyperlink"/>
+          <w:sz w:val="20"/>
+        </w:rPr>
+        <w:t>https://drive.google.com/file/d/1GCwCO7Yq8yPW1tCcCohCVqcKGzqpTf4q/view?usp=sharing</w:t>
+      </w:r>
     </w:p>
     <w:p>
       <w:pPr>
         <w:ind w:left="2107" w:right="2088"/>
         <w:jc w:val="center"/>
         <w:rPr>
+          <w:sz w:val="20"/>
+        </w:rPr>
+      </w:pPr>
+    </w:p>
+    <w:p>
+      <w:pPr>
+        <w:ind w:left="2107" w:right="2088"/>
+        <w:jc w:val="center"/>
+        <w:rPr>
           <w:sz w:val="16"/>
         </w:rPr>
       </w:pPr>
+      <w:bookmarkStart w:id="0" w:name="_GoBack"/>
+      <w:bookmarkEnd w:id="0"/>
       <w:r>
         <w:rPr>
           <w:sz w:val="20"/>
@@ -3912,7 +3906,7 @@
         </w:rPr>
         <w:t xml:space="preserve"> </w:t>
       </w:r>
-      <w:hyperlink r:id="rId19">
+      <w:hyperlink r:id="rId18">
         <w:r>
           <w:rPr>
             <w:color w:val="0000FF"/>
@@ -3922,7 +3916,7 @@
           <w:t>https://data.world/promptcloud/imdb-data-</w:t>
         </w:r>
       </w:hyperlink>
-      <w:hyperlink r:id="rId20">
+      <w:hyperlink r:id="rId19">
         <w:r>
           <w:rPr>
             <w:color w:val="0000FF"/>
@@ -3974,7 +3968,7 @@
         </w:rPr>
         <w:t>, 16 Dec. 2017,</w:t>
       </w:r>
-      <w:hyperlink r:id="rId21">
+      <w:hyperlink r:id="rId20">
         <w:r>
           <w:rPr>
             <w:color w:val="0000FF"/>
@@ -4025,7 +4019,7 @@
         </w:rPr>
         <w:t xml:space="preserve"> </w:t>
       </w:r>
-      <w:hyperlink r:id="rId22" w:history="1">
+      <w:hyperlink r:id="rId21" w:history="1">
         <w:r>
           <w:rPr>
             <w:rStyle w:val="Hyperlink"/>
@@ -4063,7 +4057,7 @@
         </w:rPr>
         <w:t xml:space="preserve">Documentation and tutorial: </w:t>
       </w:r>
-      <w:hyperlink r:id="rId23" w:history="1">
+      <w:hyperlink r:id="rId22" w:history="1">
         <w:r>
           <w:rPr>
             <w:rStyle w:val="Hyperlink"/>
@@ -4107,7 +4101,7 @@
         </w:rPr>
         <w:t xml:space="preserve"> </w:t>
       </w:r>
-      <w:hyperlink r:id="rId24" w:history="1">
+      <w:hyperlink r:id="rId23" w:history="1">
         <w:r>
           <w:rPr>
             <w:rStyle w:val="Hyperlink"/>
@@ -4139,7 +4133,7 @@
         </w:rPr>
         <w:t xml:space="preserve">JQuery: </w:t>
       </w:r>
-      <w:hyperlink r:id="rId25" w:history="1">
+      <w:hyperlink r:id="rId24" w:history="1">
         <w:r>
           <w:rPr>
             <w:rStyle w:val="Hyperlink"/>
@@ -4177,7 +4171,7 @@
         </w:rPr>
         <w:t xml:space="preserve"> </w:t>
       </w:r>
-      <w:hyperlink r:id="rId26" w:history="1">
+      <w:hyperlink r:id="rId25" w:history="1">
         <w:r>
           <w:rPr>
             <w:rStyle w:val="Hyperlink"/>
@@ -4215,7 +4209,7 @@
         </w:rPr>
         <w:t xml:space="preserve"> </w:t>
       </w:r>
-      <w:hyperlink r:id="rId27" w:history="1">
+      <w:hyperlink r:id="rId26" w:history="1">
         <w:r>
           <w:rPr>
             <w:rStyle w:val="Hyperlink"/>
@@ -4289,7 +4283,7 @@
         </w:rPr>
         <w:t xml:space="preserve">of slider and favicon: </w:t>
       </w:r>
-      <w:hyperlink r:id="rId28" w:history="1">
+      <w:hyperlink r:id="rId27" w:history="1">
         <w:r>
           <w:rPr>
             <w:rStyle w:val="Hyperlink"/>

</xml_diff>

<commit_message>
Project Outcomes links removed
</commit_message>
<xml_diff>
--- a/Project-03/docs/saraf-yudhoatmojo.docx
+++ b/Project-03/docs/saraf-yudhoatmojo.docx
@@ -3438,6 +3438,48 @@
     </w:p>
     <w:p>
       <w:pPr>
+        <w:pStyle w:val="NoSpacing"/>
+      </w:pPr>
+      <w:r>
+        <w:t xml:space="preserve">The </w:t>
+      </w:r>
+      <w:r>
+        <w:t>f</w:t>
+      </w:r>
+      <w:r>
+        <w:t xml:space="preserve">ollowing are URLs </w:t>
+      </w:r>
+      <w:r>
+        <w:t>to the outcomes of the p</w:t>
+      </w:r>
+      <w:r>
+        <w:t>roject:</w:t>
+      </w:r>
+    </w:p>
+    <w:p>
+      <w:pPr>
+        <w:pStyle w:val="NoSpacing"/>
+        <w:rPr>
+          <w:b/>
+        </w:rPr>
+      </w:pPr>
+      <w:r>
+        <w:rPr>
+          <w:b/>
+        </w:rPr>
+        <w:t>Please</w:t>
+      </w:r>
+      <w:r>
+        <w:rPr>
+          <w:b/>
+        </w:rPr>
+        <w:t xml:space="preserve"> copy and paste the URL in browser if the clicking does not work.</w:t>
+      </w:r>
+      <w:bookmarkStart w:id="0" w:name="_GoBack"/>
+      <w:bookmarkEnd w:id="0"/>
+    </w:p>
+    <w:p>
+      <w:pPr>
         <w:pStyle w:val="ListParagraph"/>
         <w:numPr>
           <w:ilvl w:val="0"/>
@@ -3450,17 +3492,20 @@
         <w:spacing w:before="117" w:line="228" w:lineRule="auto"/>
         <w:ind w:right="104"/>
         <w:rPr>
-          <w:sz w:val="20"/>
-        </w:rPr>
-      </w:pPr>
-      <w:r>
-        <w:rPr>
+          <w:b/>
+          <w:sz w:val="20"/>
+        </w:rPr>
+      </w:pPr>
+      <w:r>
+        <w:rPr>
+          <w:b/>
           <w:sz w:val="20"/>
         </w:rPr>
         <w:t>GitHub</w:t>
       </w:r>
       <w:r>
         <w:rPr>
+          <w:b/>
           <w:sz w:val="20"/>
         </w:rPr>
         <w:t xml:space="preserve"> URL to the source code of Project:</w:t>
@@ -3479,24 +3524,12 @@
           <w:sz w:val="20"/>
         </w:rPr>
       </w:pPr>
-      <w:hyperlink r:id="rId16" w:history="1">
-        <w:r>
-          <w:rPr>
-            <w:rStyle w:val="Hyperlink"/>
-            <w:sz w:val="20"/>
-          </w:rPr>
-          <w:t>https://github.com/satrio-yudhoatmojo/CS532-</w:t>
-        </w:r>
-        <w:bookmarkStart w:id="0" w:name="_GoBack"/>
-        <w:bookmarkEnd w:id="0"/>
-        <w:r>
-          <w:rPr>
-            <w:rStyle w:val="Hyperlink"/>
-            <w:sz w:val="20"/>
-          </w:rPr>
-          <w:t>Database-Systems-Spring-2020.git</w:t>
-        </w:r>
-      </w:hyperlink>
+      <w:r>
+        <w:rPr>
+          <w:sz w:val="20"/>
+        </w:rPr>
+        <w:t>https://github.com/satrio-yudhoatmojo/CS532-Database-Systems-Spring-2020.git</w:t>
+      </w:r>
     </w:p>
     <w:p>
       <w:pPr>
@@ -3512,23 +3545,27 @@
         <w:spacing w:before="117" w:line="228" w:lineRule="auto"/>
         <w:ind w:right="104"/>
         <w:rPr>
-          <w:sz w:val="20"/>
-        </w:rPr>
-      </w:pPr>
-      <w:r>
-        <w:rPr>
+          <w:b/>
+          <w:sz w:val="20"/>
+        </w:rPr>
+      </w:pPr>
+      <w:r>
+        <w:rPr>
+          <w:b/>
           <w:sz w:val="20"/>
         </w:rPr>
         <w:t xml:space="preserve">Link to the </w:t>
       </w:r>
       <w:r>
         <w:rPr>
+          <w:b/>
           <w:sz w:val="20"/>
         </w:rPr>
         <w:t>YouTube</w:t>
       </w:r>
       <w:r>
         <w:rPr>
+          <w:b/>
           <w:sz w:val="20"/>
         </w:rPr>
         <w:t xml:space="preserve"> Video:</w:t>
@@ -3547,15 +3584,12 @@
           <w:sz w:val="20"/>
         </w:rPr>
       </w:pPr>
-      <w:hyperlink r:id="rId17" w:history="1">
-        <w:r>
-          <w:rPr>
-            <w:rStyle w:val="Hyperlink"/>
-            <w:sz w:val="20"/>
-          </w:rPr>
-          <w:t>https://youtu.be/xNyx5_ZKYxY</w:t>
-        </w:r>
-      </w:hyperlink>
+      <w:r>
+        <w:rPr>
+          <w:sz w:val="20"/>
+        </w:rPr>
+        <w:t>https://www.youtube.com/watch?v=xNyx5_ZKYxY</w:t>
+      </w:r>
     </w:p>
     <w:p>
       <w:pPr>
@@ -3571,11 +3605,13 @@
         <w:spacing w:before="117" w:line="228" w:lineRule="auto"/>
         <w:ind w:right="104"/>
         <w:rPr>
-          <w:sz w:val="20"/>
-        </w:rPr>
-      </w:pPr>
-      <w:r>
-        <w:rPr>
+          <w:b/>
+          <w:sz w:val="20"/>
+        </w:rPr>
+      </w:pPr>
+      <w:r>
+        <w:rPr>
+          <w:b/>
           <w:sz w:val="20"/>
         </w:rPr>
         <w:t>Link to the Presentation Slides:</w:t>
@@ -3583,20 +3619,19 @@
     </w:p>
     <w:p>
       <w:pPr>
-        <w:pStyle w:val="ListParagraph"/>
         <w:tabs>
           <w:tab w:val="left" w:pos="1135"/>
           <w:tab w:val="left" w:pos="1136"/>
         </w:tabs>
-        <w:spacing w:before="117" w:line="228" w:lineRule="auto"/>
-        <w:ind w:left="720" w:right="104" w:firstLine="0"/>
-        <w:rPr>
-          <w:sz w:val="20"/>
-        </w:rPr>
-      </w:pPr>
-      <w:r>
-        <w:rPr>
-          <w:rStyle w:val="Hyperlink"/>
+        <w:spacing w:before="110"/>
+        <w:ind w:left="720"/>
+        <w:jc w:val="both"/>
+        <w:rPr>
+          <w:sz w:val="20"/>
+        </w:rPr>
+      </w:pPr>
+      <w:r>
+        <w:rPr>
           <w:sz w:val="20"/>
         </w:rPr>
         <w:t>https://drive.google.com/file/d/1GCwCO7Yq8yPW1tCcCohCVqcKGzqpTf4q/view?usp=sharing</w:t>
@@ -3912,7 +3947,7 @@
         </w:rPr>
         <w:t xml:space="preserve"> </w:t>
       </w:r>
-      <w:hyperlink r:id="rId18">
+      <w:hyperlink r:id="rId16">
         <w:r>
           <w:rPr>
             <w:color w:val="0000FF"/>
@@ -3922,7 +3957,7 @@
           <w:t>https://data.world/promptcloud/imdb-data-</w:t>
         </w:r>
       </w:hyperlink>
-      <w:hyperlink r:id="rId19">
+      <w:hyperlink r:id="rId17">
         <w:r>
           <w:rPr>
             <w:color w:val="0000FF"/>
@@ -3974,7 +4009,7 @@
         </w:rPr>
         <w:t>, 16 Dec. 2017,</w:t>
       </w:r>
-      <w:hyperlink r:id="rId20">
+      <w:hyperlink r:id="rId18">
         <w:r>
           <w:rPr>
             <w:color w:val="0000FF"/>
@@ -4025,7 +4060,7 @@
         </w:rPr>
         <w:t xml:space="preserve"> </w:t>
       </w:r>
-      <w:hyperlink r:id="rId21" w:history="1">
+      <w:hyperlink r:id="rId19" w:history="1">
         <w:r>
           <w:rPr>
             <w:rStyle w:val="Hyperlink"/>
@@ -4063,7 +4098,7 @@
         </w:rPr>
         <w:t xml:space="preserve">Documentation and tutorial: </w:t>
       </w:r>
-      <w:hyperlink r:id="rId22" w:history="1">
+      <w:hyperlink r:id="rId20" w:history="1">
         <w:r>
           <w:rPr>
             <w:rStyle w:val="Hyperlink"/>
@@ -4107,7 +4142,7 @@
         </w:rPr>
         <w:t xml:space="preserve"> </w:t>
       </w:r>
-      <w:hyperlink r:id="rId23" w:history="1">
+      <w:hyperlink r:id="rId21" w:history="1">
         <w:r>
           <w:rPr>
             <w:rStyle w:val="Hyperlink"/>
@@ -4139,7 +4174,7 @@
         </w:rPr>
         <w:t xml:space="preserve">JQuery: </w:t>
       </w:r>
-      <w:hyperlink r:id="rId24" w:history="1">
+      <w:hyperlink r:id="rId22" w:history="1">
         <w:r>
           <w:rPr>
             <w:rStyle w:val="Hyperlink"/>
@@ -4177,7 +4212,7 @@
         </w:rPr>
         <w:t xml:space="preserve"> </w:t>
       </w:r>
-      <w:hyperlink r:id="rId25" w:history="1">
+      <w:hyperlink r:id="rId23" w:history="1">
         <w:r>
           <w:rPr>
             <w:rStyle w:val="Hyperlink"/>
@@ -4215,7 +4250,7 @@
         </w:rPr>
         <w:t xml:space="preserve"> </w:t>
       </w:r>
-      <w:hyperlink r:id="rId26" w:history="1">
+      <w:hyperlink r:id="rId24" w:history="1">
         <w:r>
           <w:rPr>
             <w:rStyle w:val="Hyperlink"/>
@@ -4289,7 +4324,7 @@
         </w:rPr>
         <w:t xml:space="preserve">of slider and favicon: </w:t>
       </w:r>
-      <w:hyperlink r:id="rId27" w:history="1">
+      <w:hyperlink r:id="rId25" w:history="1">
         <w:r>
           <w:rPr>
             <w:rStyle w:val="Hyperlink"/>
@@ -4327,9 +4362,6 @@
         <w:pStyle w:val="BodyText"/>
         <w:spacing w:before="121"/>
         <w:ind w:left="720" w:right="104"/>
-        <w:rPr>
-          <w:i/>
-        </w:rPr>
       </w:pPr>
       <w:r>
         <w:t xml:space="preserve">     </w:t>
@@ -4343,18 +4375,17 @@
         </w:rPr>
         <w:t xml:space="preserve"> </w:t>
       </w:r>
-    </w:p>
-    <w:p>
-      <w:pPr>
-        <w:pStyle w:val="BodyText"/>
-        <w:spacing w:before="121"/>
-        <w:ind w:left="720" w:right="104"/>
-      </w:pPr>
-      <w:r>
-        <w:rPr>
-          <w:i/>
-        </w:rPr>
-        <w:t xml:space="preserve">          </w:t>
+      <w:r>
+        <w:rPr>
+          <w:i/>
+        </w:rPr>
+        <w:t xml:space="preserve">    </w:t>
+      </w:r>
+      <w:r>
+        <w:rPr>
+          <w:i/>
+        </w:rPr>
+        <w:t xml:space="preserve"> </w:t>
       </w:r>
       <w:r>
         <w:rPr>
@@ -6492,6 +6523,16 @@
       <w:u w:val="single"/>
     </w:rPr>
   </w:style>
+  <w:style w:type="paragraph" w:styleId="NoSpacing">
+    <w:name w:val="No Spacing"/>
+    <w:uiPriority w:val="1"/>
+    <w:qFormat/>
+    <w:rsid w:val="0072334B"/>
+    <w:rPr>
+      <w:rFonts w:ascii="Times New Roman" w:eastAsia="Times New Roman" w:hAnsi="Times New Roman" w:cs="Times New Roman"/>
+      <w:lang w:bidi="en-US"/>
+    </w:rPr>
+  </w:style>
 </w:styles>
 </file>
 

</xml_diff>

<commit_message>
Corrected the typo in the fig number and now ready to upload
</commit_message>
<xml_diff>
--- a/Project-03/docs/saraf-yudhoatmojo.docx
+++ b/Project-03/docs/saraf-yudhoatmojo.docx
@@ -2851,7 +2851,7 @@
           <w:i/>
           <w:sz w:val="20"/>
         </w:rPr>
-        <w:t>7</w:t>
+        <w:t>6</w:t>
       </w:r>
       <w:r>
         <w:rPr>
@@ -3134,7 +3134,7 @@
           <w:i/>
           <w:sz w:val="20"/>
         </w:rPr>
-        <w:t>8</w:t>
+        <w:t>7</w:t>
       </w:r>
       <w:r>
         <w:rPr>
@@ -3199,10 +3199,10 @@
           <wp:anchor distT="0" distB="0" distL="114300" distR="114300" simplePos="0" relativeHeight="251717632" behindDoc="1" locked="0" layoutInCell="1" allowOverlap="1" wp14:anchorId="732C9E91" wp14:editId="11CC0442">
             <wp:simplePos x="0" y="0"/>
             <wp:positionH relativeFrom="column">
-              <wp:posOffset>208760</wp:posOffset>
+              <wp:posOffset>199654</wp:posOffset>
             </wp:positionH>
             <wp:positionV relativeFrom="paragraph">
-              <wp:posOffset>522269</wp:posOffset>
+              <wp:posOffset>668619</wp:posOffset>
             </wp:positionV>
             <wp:extent cx="2893060" cy="1724660"/>
             <wp:effectExtent l="19050" t="19050" r="2540" b="8890"/>
@@ -3268,13 +3268,7 @@
         <w:rPr>
           <w:sz w:val="20"/>
         </w:rPr>
-        <w:t xml:space="preserve">We have generated the line graph for this query where we are able to see all the genres with different colors and their increasing/decreasing trends over the year. Like for e.g. If we </w:t>
-      </w:r>
-      <w:r>
-        <w:rPr>
-          <w:sz w:val="20"/>
-        </w:rPr>
-        <w:t>consider the genre as crime, in the early</w:t>
+        <w:t>We have generated the line graph for this query where we are able to see all the genres with different colors and their increasing/decreasing trends over the year. Like for e.g. If we consider the genre as crime, in the early</w:t>
       </w:r>
       <w:r>
         <w:rPr>
@@ -3286,7 +3280,13 @@
         <w:rPr>
           <w:sz w:val="20"/>
         </w:rPr>
-        <w:t xml:space="preserve"> making the movie </w:t>
+        <w:t xml:space="preserve"> making the </w:t>
+      </w:r>
+      <w:r>
+        <w:rPr>
+          <w:sz w:val="20"/>
+        </w:rPr>
+        <w:t xml:space="preserve">movie </w:t>
       </w:r>
       <w:r>
         <w:rPr>
@@ -3387,7 +3387,7 @@
           <w:i/>
           <w:sz w:val="20"/>
         </w:rPr>
-        <w:t>10</w:t>
+        <w:t>9</w:t>
       </w:r>
       <w:r>
         <w:rPr>
@@ -3438,21 +3438,53 @@
     </w:p>
     <w:p>
       <w:pPr>
+        <w:tabs>
+          <w:tab w:val="left" w:pos="1135"/>
+          <w:tab w:val="left" w:pos="1136"/>
+        </w:tabs>
+        <w:spacing w:before="117" w:line="228" w:lineRule="auto"/>
+        <w:ind w:right="104"/>
+        <w:jc w:val="center"/>
+        <w:rPr>
+          <w:sz w:val="20"/>
+        </w:rPr>
+      </w:pPr>
+    </w:p>
+    <w:p>
+      <w:pPr>
         <w:pStyle w:val="NoSpacing"/>
-      </w:pPr>
-      <w:r>
+        <w:rPr>
+          <w:sz w:val="20"/>
+        </w:rPr>
+      </w:pPr>
+      <w:r>
+        <w:rPr>
+          <w:sz w:val="20"/>
+        </w:rPr>
         <w:t xml:space="preserve">The </w:t>
       </w:r>
       <w:r>
+        <w:rPr>
+          <w:sz w:val="20"/>
+        </w:rPr>
         <w:t>f</w:t>
       </w:r>
       <w:r>
+        <w:rPr>
+          <w:sz w:val="20"/>
+        </w:rPr>
         <w:t xml:space="preserve">ollowing are URLs </w:t>
       </w:r>
       <w:r>
+        <w:rPr>
+          <w:sz w:val="20"/>
+        </w:rPr>
         <w:t>to the outcomes of the p</w:t>
       </w:r>
       <w:r>
+        <w:rPr>
+          <w:sz w:val="20"/>
+        </w:rPr>
         <w:t>roject:</w:t>
       </w:r>
     </w:p>
@@ -3466,17 +3498,17 @@
       <w:r>
         <w:rPr>
           <w:b/>
+          <w:sz w:val="20"/>
         </w:rPr>
         <w:t>Please</w:t>
       </w:r>
       <w:r>
         <w:rPr>
           <w:b/>
+          <w:sz w:val="20"/>
         </w:rPr>
         <w:t xml:space="preserve"> copy and paste the URL in browser if the clicking does not work.</w:t>
       </w:r>
-      <w:bookmarkStart w:id="0" w:name="_GoBack"/>
-      <w:bookmarkEnd w:id="0"/>
     </w:p>
     <w:p>
       <w:pPr>
@@ -4381,12 +4413,8 @@
         </w:rPr>
         <w:t xml:space="preserve">    </w:t>
       </w:r>
-      <w:r>
-        <w:rPr>
-          <w:i/>
-        </w:rPr>
-        <w:t xml:space="preserve"> </w:t>
-      </w:r>
+      <w:bookmarkStart w:id="0" w:name="_GoBack"/>
+      <w:bookmarkEnd w:id="0"/>
       <w:r>
         <w:rPr>
           <w:i/>
@@ -4397,7 +4425,7 @@
         <w:rPr>
           <w:i/>
         </w:rPr>
-        <w:t>9</w:t>
+        <w:t>8</w:t>
       </w:r>
       <w:r>
         <w:rPr>

</xml_diff>